<commit_message>
update mobile wallet and Zaphoid title
</commit_message>
<xml_diff>
--- a/smartcash.cc/HIVE TEAMS.docx
+++ b/smartcash.cc/HIVE TEAMS.docx
@@ -1,6 +1,6 @@
 
 <file path=word/document.xml><?xml version="1.0" encoding="utf-8"?>
-<w:document xmlns:wpc="http://schemas.microsoft.com/office/word/2010/wordprocessingCanvas" xmlns:mc="http://schemas.openxmlformats.org/markup-compatibility/2006" xmlns:o="urn:schemas-microsoft-com:office:office" xmlns:r="http://schemas.openxmlformats.org/officeDocument/2006/relationships" xmlns:m="http://schemas.openxmlformats.org/officeDocument/2006/math" xmlns:v="urn:schemas-microsoft-com:vml" xmlns:wp14="http://schemas.microsoft.com/office/word/2010/wordprocessingDrawing" xmlns:wp="http://schemas.openxmlformats.org/drawingml/2006/wordprocessingDrawing" xmlns:w10="urn:schemas-microsoft-com:office:word" xmlns:w="http://schemas.openxmlformats.org/wordprocessingml/2006/main" xmlns:w14="http://schemas.microsoft.com/office/word/2010/wordml" xmlns:w15="http://schemas.microsoft.com/office/word/2012/wordml" xmlns:wpg="http://schemas.microsoft.com/office/word/2010/wordprocessingGroup" xmlns:wpi="http://schemas.microsoft.com/office/word/2010/wordprocessingInk" xmlns:wne="http://schemas.microsoft.com/office/word/2006/wordml" xmlns:wps="http://schemas.microsoft.com/office/word/2010/wordprocessingShape" mc:Ignorable="w14 w15 wp14">
+<w:document xmlns:wpc="http://schemas.microsoft.com/office/word/2010/wordprocessingCanvas" xmlns:cx="http://schemas.microsoft.com/office/drawing/2014/chartex" xmlns:cx1="http://schemas.microsoft.com/office/drawing/2015/9/8/chartex" xmlns:cx2="http://schemas.microsoft.com/office/drawing/2015/10/21/chartex" xmlns:cx3="http://schemas.microsoft.com/office/drawing/2016/5/9/chartex" xmlns:cx4="http://schemas.microsoft.com/office/drawing/2016/5/10/chartex" xmlns:cx5="http://schemas.microsoft.com/office/drawing/2016/5/11/chartex" xmlns:cx6="http://schemas.microsoft.com/office/drawing/2016/5/12/chartex" xmlns:cx7="http://schemas.microsoft.com/office/drawing/2016/5/13/chartex" xmlns:cx8="http://schemas.microsoft.com/office/drawing/2016/5/14/chartex" xmlns:mc="http://schemas.openxmlformats.org/markup-compatibility/2006" xmlns:aink="http://schemas.microsoft.com/office/drawing/2016/ink" xmlns:am3d="http://schemas.microsoft.com/office/drawing/2017/model3d" xmlns:o="urn:schemas-microsoft-com:office:office" xmlns:r="http://schemas.openxmlformats.org/officeDocument/2006/relationships" xmlns:m="http://schemas.openxmlformats.org/officeDocument/2006/math" xmlns:v="urn:schemas-microsoft-com:vml" xmlns:wp14="http://schemas.microsoft.com/office/word/2010/wordprocessingDrawing" xmlns:wp="http://schemas.openxmlformats.org/drawingml/2006/wordprocessingDrawing" xmlns:w10="urn:schemas-microsoft-com:office:word" xmlns:w="http://schemas.openxmlformats.org/wordprocessingml/2006/main" xmlns:w14="http://schemas.microsoft.com/office/word/2010/wordml" xmlns:w15="http://schemas.microsoft.com/office/word/2012/wordml" xmlns:w16cid="http://schemas.microsoft.com/office/word/2016/wordml/cid" xmlns:w16se="http://schemas.microsoft.com/office/word/2015/wordml/symex" xmlns:wpg="http://schemas.microsoft.com/office/word/2010/wordprocessingGroup" xmlns:wpi="http://schemas.microsoft.com/office/word/2010/wordprocessingInk" xmlns:wne="http://schemas.microsoft.com/office/word/2006/wordml" xmlns:wps="http://schemas.microsoft.com/office/word/2010/wordprocessingShape" mc:Ignorable="w14 w15 w16se w16cid wp14">
   <w:body>
     <w:p>
       <w:pPr>
@@ -20,7 +20,6 @@
         </w:rPr>
       </w:pPr>
       <w:bookmarkStart w:id="0" w:name="_GoBack"/>
-      <w:bookmarkEnd w:id="0"/>
       <w:r>
         <w:rPr>
           <w:rFonts w:ascii="Tahoma" w:eastAsia="Times New Roman" w:hAnsi="Tahoma" w:cs="Tahoma"/>
@@ -90,50 +89,64 @@
     </w:p>
     <w:p>
       <w:pPr>
-        <w:shd w:val="clear" w:color="auto" w:fill="FFFFFF"/>
-        <w:spacing w:after="0" w:line="264" w:lineRule="atLeast"/>
+        <w:pStyle w:val="Heading1"/>
+        <w:shd w:val="clear" w:color="auto" w:fill="FFFFFF"/>
+        <w:spacing w:before="0" w:beforeAutospacing="0" w:after="0" w:afterAutospacing="0" w:line="264" w:lineRule="atLeast"/>
         <w:jc w:val="center"/>
         <w:textAlignment w:val="baseline"/>
-        <w:outlineLvl w:val="0"/>
-        <w:rPr>
-          <w:rFonts w:ascii="Tahoma" w:eastAsia="Times New Roman" w:hAnsi="Tahoma" w:cs="Tahoma"/>
+        <w:rPr>
+          <w:rFonts w:ascii="Helvetica Neue" w:hAnsi="Helvetica Neue"/>
+          <w:b w:val="0"/>
+          <w:bCs w:val="0"/>
           <w:caps/>
           <w:color w:val="F4B517"/>
           <w:spacing w:val="15"/>
-          <w:kern w:val="36"/>
-          <w:sz w:val="28"/>
-          <w:szCs w:val="28"/>
-        </w:rPr>
-      </w:pPr>
-      <w:r>
-        <w:rPr>
-          <w:rFonts w:ascii="Tahoma" w:eastAsia="Times New Roman" w:hAnsi="Tahoma" w:cs="Tahoma"/>
+          <w:sz w:val="28"/>
+          <w:szCs w:val="28"/>
+        </w:rPr>
+      </w:pPr>
+      <w:r>
+        <w:rPr>
+          <w:rFonts w:ascii="Tahoma" w:hAnsi="Tahoma" w:cs="Tahoma"/>
           <w:caps/>
           <w:color w:val="F4B517"/>
           <w:spacing w:val="15"/>
-          <w:kern w:val="36"/>
-          <w:sz w:val="28"/>
-          <w:szCs w:val="28"/>
-        </w:rPr>
-        <w:t> HIVE TEAM: OUTREACH</w:t>
-      </w:r>
-    </w:p>
-    <w:p>
-      <w:pPr>
-        <w:shd w:val="clear" w:color="auto" w:fill="FFFFFF"/>
-        <w:spacing w:after="0" w:line="312" w:lineRule="atLeast"/>
+          <w:sz w:val="28"/>
+          <w:szCs w:val="28"/>
+        </w:rPr>
+        <w:t> </w:t>
+      </w:r>
+      <w:r>
+        <w:rPr>
+          <w:rFonts w:ascii="Helvetica Neue" w:hAnsi="Helvetica Neue"/>
+          <w:b w:val="0"/>
+          <w:bCs w:val="0"/>
+          <w:caps/>
+          <w:color w:val="F4B517"/>
+          <w:spacing w:val="15"/>
+          <w:sz w:val="28"/>
+          <w:szCs w:val="28"/>
+        </w:rPr>
+        <w:t>HIVE TEAM: OUTREACH</w:t>
+      </w:r>
+    </w:p>
+    <w:p>
+      <w:pPr>
+        <w:pStyle w:val="NormalWeb"/>
+        <w:shd w:val="clear" w:color="auto" w:fill="FFFFFF"/>
+        <w:spacing w:before="0" w:beforeAutospacing="0" w:after="0" w:afterAutospacing="0" w:line="312" w:lineRule="atLeast"/>
         <w:jc w:val="center"/>
         <w:textAlignment w:val="baseline"/>
         <w:rPr>
-          <w:rFonts w:ascii="Tahoma" w:eastAsia="Times New Roman" w:hAnsi="Tahoma" w:cs="Tahoma"/>
-          <w:color w:val="252525"/>
-          <w:sz w:val="28"/>
-          <w:szCs w:val="28"/>
-        </w:rPr>
-      </w:pPr>
-      <w:r>
-        <w:rPr>
-          <w:rFonts w:ascii="Tahoma" w:eastAsia="Times New Roman" w:hAnsi="Tahoma" w:cs="Tahoma"/>
+          <w:rFonts w:ascii="inherit" w:hAnsi="inherit"/>
+          <w:color w:val="252525"/>
+          <w:sz w:val="28"/>
+          <w:szCs w:val="28"/>
+        </w:rPr>
+      </w:pPr>
+      <w:r>
+        <w:rPr>
+          <w:rFonts w:ascii="inherit" w:hAnsi="inherit"/>
           <w:color w:val="252525"/>
           <w:sz w:val="28"/>
           <w:szCs w:val="28"/>
@@ -143,12 +156,14 @@
     </w:p>
     <w:p>
       <w:pPr>
-        <w:shd w:val="clear" w:color="auto" w:fill="FFFFFF"/>
-        <w:spacing w:before="105" w:after="120" w:line="264" w:lineRule="atLeast"/>
-        <w:textAlignment w:val="baseline"/>
-        <w:outlineLvl w:val="2"/>
-        <w:rPr>
-          <w:rFonts w:ascii="Tahoma" w:eastAsia="Times New Roman" w:hAnsi="Tahoma" w:cs="Tahoma"/>
+        <w:pStyle w:val="Heading3"/>
+        <w:shd w:val="clear" w:color="auto" w:fill="FFFFFF"/>
+        <w:spacing w:before="105" w:beforeAutospacing="0" w:after="120" w:afterAutospacing="0" w:line="264" w:lineRule="atLeast"/>
+        <w:textAlignment w:val="baseline"/>
+        <w:rPr>
+          <w:rFonts w:ascii="Helvetica Neue" w:hAnsi="Helvetica Neue"/>
+          <w:b w:val="0"/>
+          <w:bCs w:val="0"/>
           <w:color w:val="F4B517"/>
           <w:sz w:val="28"/>
           <w:szCs w:val="28"/>
@@ -157,7 +172,9 @@
       <w:proofErr w:type="spellStart"/>
       <w:r>
         <w:rPr>
-          <w:rFonts w:ascii="Tahoma" w:eastAsia="Times New Roman" w:hAnsi="Tahoma" w:cs="Tahoma"/>
+          <w:rFonts w:ascii="Helvetica Neue" w:hAnsi="Helvetica Neue"/>
+          <w:b w:val="0"/>
+          <w:bCs w:val="0"/>
           <w:color w:val="F4B517"/>
           <w:sz w:val="28"/>
           <w:szCs w:val="28"/>
@@ -167,7 +184,9 @@
       <w:proofErr w:type="spellEnd"/>
       <w:r>
         <w:rPr>
-          <w:rFonts w:ascii="Tahoma" w:eastAsia="Times New Roman" w:hAnsi="Tahoma" w:cs="Tahoma"/>
+          <w:rFonts w:ascii="Helvetica Neue" w:hAnsi="Helvetica Neue"/>
+          <w:b w:val="0"/>
+          <w:bCs w:val="0"/>
           <w:color w:val="F4B517"/>
           <w:sz w:val="28"/>
           <w:szCs w:val="28"/>
@@ -177,7 +196,9 @@
       <w:proofErr w:type="spellStart"/>
       <w:r>
         <w:rPr>
-          <w:rFonts w:ascii="Tahoma" w:eastAsia="Times New Roman" w:hAnsi="Tahoma" w:cs="Tahoma"/>
+          <w:rFonts w:ascii="Helvetica Neue" w:hAnsi="Helvetica Neue"/>
+          <w:b w:val="0"/>
+          <w:bCs w:val="0"/>
           <w:color w:val="F4B517"/>
           <w:sz w:val="28"/>
           <w:szCs w:val="28"/>
@@ -189,18 +210,17 @@
     <w:p>
       <w:pPr>
         <w:shd w:val="clear" w:color="auto" w:fill="FFFFFF"/>
-        <w:spacing w:after="0" w:line="240" w:lineRule="auto"/>
-        <w:textAlignment w:val="baseline"/>
-        <w:rPr>
-          <w:rFonts w:ascii="Tahoma" w:eastAsia="Times New Roman" w:hAnsi="Tahoma" w:cs="Tahoma"/>
-          <w:color w:val="3B3B3B"/>
-          <w:sz w:val="28"/>
-          <w:szCs w:val="28"/>
-        </w:rPr>
-      </w:pPr>
-      <w:r>
-        <w:rPr>
-          <w:rFonts w:ascii="Tahoma" w:eastAsia="Times New Roman" w:hAnsi="Tahoma" w:cs="Tahoma"/>
+        <w:textAlignment w:val="baseline"/>
+        <w:rPr>
+          <w:rFonts w:ascii="inherit" w:hAnsi="inherit"/>
+          <w:color w:val="3B3B3B"/>
+          <w:sz w:val="28"/>
+          <w:szCs w:val="28"/>
+        </w:rPr>
+      </w:pPr>
+      <w:r>
+        <w:rPr>
+          <w:rFonts w:ascii="inherit" w:hAnsi="inherit"/>
           <w:color w:val="3B3B3B"/>
           <w:sz w:val="28"/>
           <w:szCs w:val="28"/>
@@ -210,19 +230,20 @@
     </w:p>
     <w:p>
       <w:pPr>
-        <w:shd w:val="clear" w:color="auto" w:fill="FFFFFF"/>
-        <w:spacing w:before="204" w:after="204" w:line="240" w:lineRule="auto"/>
-        <w:textAlignment w:val="baseline"/>
-        <w:rPr>
-          <w:rFonts w:ascii="Tahoma" w:eastAsia="Times New Roman" w:hAnsi="Tahoma" w:cs="Tahoma"/>
-          <w:color w:val="252525"/>
-          <w:sz w:val="28"/>
-          <w:szCs w:val="28"/>
-        </w:rPr>
-      </w:pPr>
-      <w:r>
-        <w:rPr>
-          <w:rFonts w:ascii="Tahoma" w:eastAsia="Times New Roman" w:hAnsi="Tahoma" w:cs="Tahoma"/>
+        <w:pStyle w:val="NormalWeb"/>
+        <w:shd w:val="clear" w:color="auto" w:fill="FFFFFF"/>
+        <w:spacing w:before="204" w:beforeAutospacing="0" w:after="204" w:afterAutospacing="0"/>
+        <w:textAlignment w:val="baseline"/>
+        <w:rPr>
+          <w:rFonts w:ascii="Helvetica Neue" w:hAnsi="Helvetica Neue"/>
+          <w:color w:val="252525"/>
+          <w:sz w:val="28"/>
+          <w:szCs w:val="28"/>
+        </w:rPr>
+      </w:pPr>
+      <w:r>
+        <w:rPr>
+          <w:rFonts w:ascii="Helvetica Neue" w:hAnsi="Helvetica Neue"/>
           <w:color w:val="252525"/>
           <w:sz w:val="28"/>
           <w:szCs w:val="28"/>
@@ -232,12 +253,14 @@
     </w:p>
     <w:p>
       <w:pPr>
-        <w:shd w:val="clear" w:color="auto" w:fill="FFFFFF"/>
-        <w:spacing w:after="120" w:line="264" w:lineRule="atLeast"/>
-        <w:textAlignment w:val="baseline"/>
-        <w:outlineLvl w:val="2"/>
-        <w:rPr>
-          <w:rFonts w:ascii="Tahoma" w:eastAsia="Times New Roman" w:hAnsi="Tahoma" w:cs="Tahoma"/>
+        <w:pStyle w:val="Heading3"/>
+        <w:shd w:val="clear" w:color="auto" w:fill="FFFFFF"/>
+        <w:spacing w:before="105" w:beforeAutospacing="0" w:after="120" w:afterAutospacing="0" w:line="264" w:lineRule="atLeast"/>
+        <w:textAlignment w:val="baseline"/>
+        <w:rPr>
+          <w:rFonts w:ascii="Helvetica Neue" w:hAnsi="Helvetica Neue"/>
+          <w:b w:val="0"/>
+          <w:bCs w:val="0"/>
           <w:color w:val="F4B517"/>
           <w:sz w:val="28"/>
           <w:szCs w:val="28"/>
@@ -246,7 +269,9 @@
       <w:proofErr w:type="spellStart"/>
       <w:r>
         <w:rPr>
-          <w:rFonts w:ascii="Tahoma" w:eastAsia="Times New Roman" w:hAnsi="Tahoma" w:cs="Tahoma"/>
+          <w:rFonts w:ascii="Helvetica Neue" w:hAnsi="Helvetica Neue"/>
+          <w:b w:val="0"/>
+          <w:bCs w:val="0"/>
           <w:color w:val="F4B517"/>
           <w:sz w:val="28"/>
           <w:szCs w:val="28"/>
@@ -256,7 +281,9 @@
       <w:proofErr w:type="spellEnd"/>
       <w:r>
         <w:rPr>
-          <w:rFonts w:ascii="Tahoma" w:eastAsia="Times New Roman" w:hAnsi="Tahoma" w:cs="Tahoma"/>
+          <w:rFonts w:ascii="Helvetica Neue" w:hAnsi="Helvetica Neue"/>
+          <w:b w:val="0"/>
+          <w:bCs w:val="0"/>
           <w:color w:val="F4B517"/>
           <w:sz w:val="28"/>
           <w:szCs w:val="28"/>
@@ -267,10 +294,9 @@
     <w:p>
       <w:pPr>
         <w:shd w:val="clear" w:color="auto" w:fill="FFFFFF"/>
-        <w:spacing w:after="0" w:line="240" w:lineRule="auto"/>
-        <w:textAlignment w:val="baseline"/>
-        <w:rPr>
-          <w:rFonts w:ascii="Tahoma" w:eastAsia="Times New Roman" w:hAnsi="Tahoma" w:cs="Tahoma"/>
+        <w:textAlignment w:val="baseline"/>
+        <w:rPr>
+          <w:rFonts w:ascii="inherit" w:hAnsi="inherit"/>
           <w:color w:val="3B3B3B"/>
           <w:sz w:val="28"/>
           <w:szCs w:val="28"/>
@@ -279,7 +305,7 @@
       <w:proofErr w:type="spellStart"/>
       <w:r>
         <w:rPr>
-          <w:rFonts w:ascii="Tahoma" w:eastAsia="Times New Roman" w:hAnsi="Tahoma" w:cs="Tahoma"/>
+          <w:rFonts w:ascii="inherit" w:hAnsi="inherit"/>
           <w:color w:val="3B3B3B"/>
           <w:sz w:val="28"/>
           <w:szCs w:val="28"/>
@@ -289,7 +315,7 @@
       <w:proofErr w:type="spellEnd"/>
       <w:r>
         <w:rPr>
-          <w:rFonts w:ascii="Tahoma" w:eastAsia="Times New Roman" w:hAnsi="Tahoma" w:cs="Tahoma"/>
+          <w:rFonts w:ascii="inherit" w:hAnsi="inherit"/>
           <w:color w:val="3B3B3B"/>
           <w:sz w:val="28"/>
           <w:szCs w:val="28"/>
@@ -299,11 +325,12 @@
     </w:p>
     <w:p>
       <w:pPr>
-        <w:shd w:val="clear" w:color="auto" w:fill="FFFFFF"/>
-        <w:spacing w:before="204" w:after="204" w:line="240" w:lineRule="auto"/>
-        <w:textAlignment w:val="baseline"/>
-        <w:rPr>
-          <w:rFonts w:ascii="Tahoma" w:eastAsia="Times New Roman" w:hAnsi="Tahoma" w:cs="Tahoma"/>
+        <w:pStyle w:val="NormalWeb"/>
+        <w:shd w:val="clear" w:color="auto" w:fill="FFFFFF"/>
+        <w:spacing w:before="204" w:beforeAutospacing="0" w:after="204" w:afterAutospacing="0"/>
+        <w:textAlignment w:val="baseline"/>
+        <w:rPr>
+          <w:rFonts w:ascii="Helvetica Neue" w:hAnsi="Helvetica Neue"/>
           <w:color w:val="252525"/>
           <w:sz w:val="28"/>
           <w:szCs w:val="28"/>
@@ -312,7 +339,7 @@
       <w:proofErr w:type="spellStart"/>
       <w:r>
         <w:rPr>
-          <w:rFonts w:ascii="Tahoma" w:eastAsia="Times New Roman" w:hAnsi="Tahoma" w:cs="Tahoma"/>
+          <w:rFonts w:ascii="Helvetica Neue" w:hAnsi="Helvetica Neue"/>
           <w:color w:val="252525"/>
           <w:sz w:val="28"/>
           <w:szCs w:val="28"/>
@@ -322,145 +349,111 @@
       <w:proofErr w:type="spellEnd"/>
       <w:r>
         <w:rPr>
-          <w:rFonts w:ascii="Tahoma" w:eastAsia="Times New Roman" w:hAnsi="Tahoma" w:cs="Tahoma"/>
-          <w:color w:val="252525"/>
-          <w:sz w:val="28"/>
-          <w:szCs w:val="28"/>
-        </w:rPr>
-        <w:t xml:space="preserve"> Keith is involved in multiple projects involving cryptocurrencies and </w:t>
+          <w:rFonts w:ascii="Helvetica Neue" w:hAnsi="Helvetica Neue"/>
+          <w:color w:val="252525"/>
+          <w:sz w:val="28"/>
+          <w:szCs w:val="28"/>
+        </w:rPr>
+        <w:t xml:space="preserve"> Keith is involved in multiple projects involving cryptocurrencies and blockchain.</w:t>
+      </w:r>
+    </w:p>
+    <w:p>
+      <w:pPr>
+        <w:pStyle w:val="Heading3"/>
+        <w:shd w:val="clear" w:color="auto" w:fill="FFFFFF"/>
+        <w:spacing w:before="105" w:beforeAutospacing="0" w:after="120" w:afterAutospacing="0" w:line="264" w:lineRule="atLeast"/>
+        <w:textAlignment w:val="baseline"/>
+        <w:rPr>
+          <w:rFonts w:ascii="Helvetica Neue" w:hAnsi="Helvetica Neue"/>
+          <w:b w:val="0"/>
+          <w:bCs w:val="0"/>
+          <w:color w:val="F4B517"/>
+          <w:sz w:val="28"/>
+          <w:szCs w:val="28"/>
+        </w:rPr>
+      </w:pPr>
+      <w:r>
+        <w:rPr>
+          <w:rFonts w:ascii="Helvetica Neue" w:hAnsi="Helvetica Neue"/>
+          <w:b w:val="0"/>
+          <w:bCs w:val="0"/>
+          <w:color w:val="F4B517"/>
+          <w:sz w:val="28"/>
+          <w:szCs w:val="28"/>
+        </w:rPr>
+        <w:t xml:space="preserve">Mark </w:t>
       </w:r>
       <w:proofErr w:type="spellStart"/>
       <w:r>
         <w:rPr>
-          <w:rFonts w:ascii="Tahoma" w:eastAsia="Times New Roman" w:hAnsi="Tahoma" w:cs="Tahoma"/>
-          <w:color w:val="252525"/>
-          <w:sz w:val="28"/>
-          <w:szCs w:val="28"/>
-        </w:rPr>
-        <w:t>blockchain</w:t>
+          <w:rFonts w:ascii="Helvetica Neue" w:hAnsi="Helvetica Neue"/>
+          <w:b w:val="0"/>
+          <w:bCs w:val="0"/>
+          <w:color w:val="F4B517"/>
+          <w:sz w:val="28"/>
+          <w:szCs w:val="28"/>
+        </w:rPr>
+        <w:t>Hakkarinen</w:t>
       </w:r>
       <w:proofErr w:type="spellEnd"/>
-      <w:r>
-        <w:rPr>
-          <w:rFonts w:ascii="Tahoma" w:eastAsia="Times New Roman" w:hAnsi="Tahoma" w:cs="Tahoma"/>
-          <w:color w:val="252525"/>
-          <w:sz w:val="28"/>
-          <w:szCs w:val="28"/>
-        </w:rPr>
-        <w:t>.</w:t>
-      </w:r>
-    </w:p>
-    <w:p>
-      <w:pPr>
-        <w:shd w:val="clear" w:color="auto" w:fill="FFFFFF"/>
-        <w:spacing w:after="120" w:line="264" w:lineRule="atLeast"/>
-        <w:textAlignment w:val="baseline"/>
-        <w:outlineLvl w:val="2"/>
-        <w:rPr>
-          <w:rFonts w:ascii="Tahoma" w:eastAsia="Times New Roman" w:hAnsi="Tahoma" w:cs="Tahoma"/>
-          <w:color w:val="F4B517"/>
-          <w:sz w:val="28"/>
-          <w:szCs w:val="28"/>
-        </w:rPr>
-      </w:pPr>
-      <w:r>
-        <w:rPr>
-          <w:rFonts w:ascii="Tahoma" w:eastAsia="Times New Roman" w:hAnsi="Tahoma" w:cs="Tahoma"/>
-          <w:color w:val="F4B517"/>
-          <w:sz w:val="28"/>
-          <w:szCs w:val="28"/>
-        </w:rPr>
-        <w:t xml:space="preserve">Mark </w:t>
+    </w:p>
+    <w:p>
+      <w:pPr>
+        <w:shd w:val="clear" w:color="auto" w:fill="FFFFFF"/>
+        <w:textAlignment w:val="baseline"/>
+        <w:rPr>
+          <w:rFonts w:ascii="inherit" w:hAnsi="inherit"/>
+          <w:color w:val="3B3B3B"/>
+          <w:sz w:val="28"/>
+          <w:szCs w:val="28"/>
+        </w:rPr>
+      </w:pPr>
+      <w:r>
+        <w:rPr>
+          <w:rFonts w:ascii="inherit" w:hAnsi="inherit"/>
+          <w:color w:val="3B3B3B"/>
+          <w:sz w:val="28"/>
+          <w:szCs w:val="28"/>
+        </w:rPr>
+        <w:t>Outreach Ambassador</w:t>
+      </w:r>
+    </w:p>
+    <w:p>
+      <w:pPr>
+        <w:pStyle w:val="NormalWeb"/>
+        <w:shd w:val="clear" w:color="auto" w:fill="FFFFFF"/>
+        <w:spacing w:before="0" w:beforeAutospacing="0" w:after="0" w:afterAutospacing="0"/>
+        <w:textAlignment w:val="baseline"/>
+        <w:rPr>
+          <w:rFonts w:ascii="Helvetica Neue" w:hAnsi="Helvetica Neue"/>
+          <w:color w:val="252525"/>
+          <w:sz w:val="28"/>
+          <w:szCs w:val="28"/>
+        </w:rPr>
+      </w:pPr>
+      <w:r>
+        <w:rPr>
+          <w:rFonts w:ascii="Helvetica Neue" w:hAnsi="Helvetica Neue"/>
+          <w:color w:val="252525"/>
+          <w:sz w:val="28"/>
+          <w:szCs w:val="28"/>
+        </w:rPr>
+        <w:t xml:space="preserve">Mark is a blockchain advocate focusing on expanding the reach of </w:t>
       </w:r>
       <w:proofErr w:type="spellStart"/>
       <w:r>
         <w:rPr>
-          <w:rFonts w:ascii="Tahoma" w:eastAsia="Times New Roman" w:hAnsi="Tahoma" w:cs="Tahoma"/>
-          <w:color w:val="F4B517"/>
-          <w:sz w:val="28"/>
-          <w:szCs w:val="28"/>
-        </w:rPr>
-        <w:t>Hakkarinen</w:t>
+          <w:rFonts w:ascii="Helvetica Neue" w:hAnsi="Helvetica Neue"/>
+          <w:color w:val="252525"/>
+          <w:sz w:val="28"/>
+          <w:szCs w:val="28"/>
+        </w:rPr>
+        <w:t>SmartCash</w:t>
       </w:r>
       <w:proofErr w:type="spellEnd"/>
-    </w:p>
-    <w:p>
-      <w:pPr>
-        <w:shd w:val="clear" w:color="auto" w:fill="FFFFFF"/>
-        <w:spacing w:after="0" w:line="240" w:lineRule="auto"/>
-        <w:textAlignment w:val="baseline"/>
-        <w:rPr>
-          <w:rFonts w:ascii="Tahoma" w:eastAsia="Times New Roman" w:hAnsi="Tahoma" w:cs="Tahoma"/>
-          <w:color w:val="3B3B3B"/>
-          <w:sz w:val="28"/>
-          <w:szCs w:val="28"/>
-        </w:rPr>
-      </w:pPr>
-      <w:r>
-        <w:rPr>
-          <w:rFonts w:ascii="Tahoma" w:eastAsia="Times New Roman" w:hAnsi="Tahoma" w:cs="Tahoma"/>
-          <w:color w:val="3B3B3B"/>
-          <w:sz w:val="28"/>
-          <w:szCs w:val="28"/>
-        </w:rPr>
-        <w:t>Outreach Ambassador</w:t>
-      </w:r>
-    </w:p>
-    <w:p>
-      <w:pPr>
-        <w:shd w:val="clear" w:color="auto" w:fill="FFFFFF"/>
-        <w:spacing w:after="0" w:line="240" w:lineRule="auto"/>
-        <w:textAlignment w:val="baseline"/>
-        <w:rPr>
-          <w:rFonts w:ascii="Tahoma" w:eastAsia="Times New Roman" w:hAnsi="Tahoma" w:cs="Tahoma"/>
-          <w:color w:val="252525"/>
-          <w:sz w:val="28"/>
-          <w:szCs w:val="28"/>
-        </w:rPr>
-      </w:pPr>
-      <w:r>
-        <w:rPr>
-          <w:rFonts w:ascii="Tahoma" w:eastAsia="Times New Roman" w:hAnsi="Tahoma" w:cs="Tahoma"/>
-          <w:color w:val="252525"/>
-          <w:sz w:val="28"/>
-          <w:szCs w:val="28"/>
-        </w:rPr>
-        <w:t xml:space="preserve">Mark is a </w:t>
-      </w:r>
-      <w:proofErr w:type="spellStart"/>
-      <w:r>
-        <w:rPr>
-          <w:rFonts w:ascii="Tahoma" w:eastAsia="Times New Roman" w:hAnsi="Tahoma" w:cs="Tahoma"/>
-          <w:color w:val="252525"/>
-          <w:sz w:val="28"/>
-          <w:szCs w:val="28"/>
-        </w:rPr>
-        <w:t>blockchain</w:t>
-      </w:r>
-      <w:proofErr w:type="spellEnd"/>
-      <w:r>
-        <w:rPr>
-          <w:rFonts w:ascii="Tahoma" w:eastAsia="Times New Roman" w:hAnsi="Tahoma" w:cs="Tahoma"/>
-          <w:color w:val="252525"/>
-          <w:sz w:val="28"/>
-          <w:szCs w:val="28"/>
-        </w:rPr>
-        <w:t xml:space="preserve"> advocate focusing on expanding the reach of </w:t>
-      </w:r>
-      <w:proofErr w:type="spellStart"/>
-      <w:r>
-        <w:rPr>
-          <w:rFonts w:ascii="Tahoma" w:eastAsia="Times New Roman" w:hAnsi="Tahoma" w:cs="Tahoma"/>
-          <w:color w:val="252525"/>
-          <w:sz w:val="28"/>
-          <w:szCs w:val="28"/>
-        </w:rPr>
-        <w:t>SmartCash</w:t>
-      </w:r>
-      <w:proofErr w:type="spellEnd"/>
-      <w:r>
-        <w:rPr>
-          <w:rFonts w:ascii="Tahoma" w:eastAsia="Times New Roman" w:hAnsi="Tahoma" w:cs="Tahoma"/>
+      <w:r>
+        <w:rPr>
+          <w:rFonts w:ascii="Helvetica Neue" w:hAnsi="Helvetica Neue"/>
           <w:color w:val="252525"/>
           <w:sz w:val="28"/>
           <w:szCs w:val="28"/>
@@ -470,11 +463,11 @@
       <w:hyperlink r:id="rId4" w:history="1">
         <w:r>
           <w:rPr>
-            <w:rFonts w:ascii="Tahoma" w:eastAsia="Times New Roman" w:hAnsi="Tahoma" w:cs="Tahoma"/>
+            <w:rStyle w:val="Hyperlink"/>
+            <w:rFonts w:ascii="Helvetica Neue" w:hAnsi="Helvetica Neue"/>
             <w:color w:val="2B2B2B"/>
             <w:sz w:val="28"/>
             <w:szCs w:val="28"/>
-            <w:u w:val="single"/>
             <w:bdr w:val="none" w:sz="0" w:space="0" w:color="auto" w:frame="1"/>
           </w:rPr>
           <w:t xml:space="preserve">Your Week in </w:t>
@@ -482,11 +475,11 @@
         <w:proofErr w:type="spellStart"/>
         <w:r>
           <w:rPr>
-            <w:rFonts w:ascii="Tahoma" w:eastAsia="Times New Roman" w:hAnsi="Tahoma" w:cs="Tahoma"/>
+            <w:rStyle w:val="Hyperlink"/>
+            <w:rFonts w:ascii="Helvetica Neue" w:hAnsi="Helvetica Neue"/>
             <w:color w:val="2B2B2B"/>
             <w:sz w:val="28"/>
             <w:szCs w:val="28"/>
-            <w:u w:val="single"/>
             <w:bdr w:val="none" w:sz="0" w:space="0" w:color="auto" w:frame="1"/>
           </w:rPr>
           <w:t>SmartCash</w:t>
@@ -495,7 +488,7 @@
       </w:hyperlink>
       <w:r>
         <w:rPr>
-          <w:rFonts w:ascii="Tahoma" w:eastAsia="Times New Roman" w:hAnsi="Tahoma" w:cs="Tahoma"/>
+          <w:rFonts w:ascii="Helvetica Neue" w:hAnsi="Helvetica Neue"/>
           <w:color w:val="252525"/>
           <w:sz w:val="28"/>
           <w:szCs w:val="28"/>
@@ -505,11 +498,12 @@
     </w:p>
     <w:p>
       <w:pPr>
-        <w:shd w:val="clear" w:color="auto" w:fill="FFFFFF"/>
-        <w:spacing w:after="0" w:line="240" w:lineRule="auto"/>
-        <w:textAlignment w:val="baseline"/>
-        <w:rPr>
-          <w:rFonts w:ascii="Tahoma" w:eastAsia="Times New Roman" w:hAnsi="Tahoma" w:cs="Tahoma"/>
+        <w:pStyle w:val="NormalWeb"/>
+        <w:shd w:val="clear" w:color="auto" w:fill="FFFFFF"/>
+        <w:spacing w:before="0" w:beforeAutospacing="0" w:after="0" w:afterAutospacing="0"/>
+        <w:textAlignment w:val="baseline"/>
+        <w:rPr>
+          <w:rFonts w:ascii="Helvetica Neue" w:hAnsi="Helvetica Neue"/>
           <w:color w:val="252525"/>
           <w:sz w:val="28"/>
           <w:szCs w:val="28"/>
@@ -518,11 +512,11 @@
       <w:hyperlink r:id="rId5" w:history="1">
         <w:r>
           <w:rPr>
-            <w:rFonts w:ascii="Tahoma" w:eastAsia="Times New Roman" w:hAnsi="Tahoma" w:cs="Tahoma"/>
+            <w:rStyle w:val="Hyperlink"/>
+            <w:rFonts w:ascii="Helvetica Neue" w:hAnsi="Helvetica Neue"/>
             <w:color w:val="2B2B2B"/>
             <w:sz w:val="28"/>
             <w:szCs w:val="28"/>
-            <w:u w:val="single"/>
             <w:bdr w:val="none" w:sz="0" w:space="0" w:color="auto" w:frame="1"/>
           </w:rPr>
           <w:t>LinkedIn</w:t>
@@ -530,7 +524,7 @@
       </w:hyperlink>
       <w:r>
         <w:rPr>
-          <w:rFonts w:ascii="Tahoma" w:eastAsia="Times New Roman" w:hAnsi="Tahoma" w:cs="Tahoma"/>
+          <w:rFonts w:ascii="Helvetica Neue" w:hAnsi="Helvetica Neue"/>
           <w:color w:val="252525"/>
           <w:sz w:val="28"/>
           <w:szCs w:val="28"/>
@@ -540,11 +534,11 @@
       <w:hyperlink r:id="rId6" w:history="1">
         <w:r>
           <w:rPr>
-            <w:rFonts w:ascii="Tahoma" w:eastAsia="Times New Roman" w:hAnsi="Tahoma" w:cs="Tahoma"/>
+            <w:rStyle w:val="Hyperlink"/>
+            <w:rFonts w:ascii="Helvetica Neue" w:hAnsi="Helvetica Neue"/>
             <w:color w:val="2B2B2B"/>
             <w:sz w:val="28"/>
             <w:szCs w:val="28"/>
-            <w:u w:val="single"/>
             <w:bdr w:val="none" w:sz="0" w:space="0" w:color="auto" w:frame="1"/>
           </w:rPr>
           <w:t>Email</w:t>
@@ -553,12 +547,14 @@
     </w:p>
     <w:p>
       <w:pPr>
-        <w:shd w:val="clear" w:color="auto" w:fill="FFFFFF"/>
-        <w:spacing w:after="120" w:line="264" w:lineRule="atLeast"/>
-        <w:textAlignment w:val="baseline"/>
-        <w:outlineLvl w:val="2"/>
-        <w:rPr>
-          <w:rFonts w:ascii="Tahoma" w:eastAsia="Times New Roman" w:hAnsi="Tahoma" w:cs="Tahoma"/>
+        <w:pStyle w:val="Heading3"/>
+        <w:shd w:val="clear" w:color="auto" w:fill="FFFFFF"/>
+        <w:spacing w:before="105" w:beforeAutospacing="0" w:after="120" w:afterAutospacing="0" w:line="264" w:lineRule="atLeast"/>
+        <w:textAlignment w:val="baseline"/>
+        <w:rPr>
+          <w:rFonts w:ascii="Helvetica Neue" w:hAnsi="Helvetica Neue"/>
+          <w:b w:val="0"/>
+          <w:bCs w:val="0"/>
           <w:color w:val="F4B517"/>
           <w:sz w:val="28"/>
           <w:szCs w:val="28"/>
@@ -567,7 +563,9 @@
       <w:proofErr w:type="spellStart"/>
       <w:r>
         <w:rPr>
-          <w:rFonts w:ascii="Tahoma" w:eastAsia="Times New Roman" w:hAnsi="Tahoma" w:cs="Tahoma"/>
+          <w:rFonts w:ascii="Helvetica Neue" w:hAnsi="Helvetica Neue"/>
+          <w:b w:val="0"/>
+          <w:bCs w:val="0"/>
           <w:color w:val="F4B517"/>
           <w:sz w:val="28"/>
           <w:szCs w:val="28"/>
@@ -579,18 +577,17 @@
     <w:p>
       <w:pPr>
         <w:shd w:val="clear" w:color="auto" w:fill="FFFFFF"/>
-        <w:spacing w:after="0" w:line="240" w:lineRule="auto"/>
-        <w:textAlignment w:val="baseline"/>
-        <w:rPr>
-          <w:rFonts w:ascii="Tahoma" w:eastAsia="Times New Roman" w:hAnsi="Tahoma" w:cs="Tahoma"/>
-          <w:color w:val="3B3B3B"/>
-          <w:sz w:val="28"/>
-          <w:szCs w:val="28"/>
-        </w:rPr>
-      </w:pPr>
-      <w:r>
-        <w:rPr>
-          <w:rFonts w:ascii="Tahoma" w:eastAsia="Times New Roman" w:hAnsi="Tahoma" w:cs="Tahoma"/>
+        <w:textAlignment w:val="baseline"/>
+        <w:rPr>
+          <w:rFonts w:ascii="inherit" w:hAnsi="inherit"/>
+          <w:color w:val="3B3B3B"/>
+          <w:sz w:val="28"/>
+          <w:szCs w:val="28"/>
+        </w:rPr>
+      </w:pPr>
+      <w:r>
+        <w:rPr>
+          <w:rFonts w:ascii="inherit" w:hAnsi="inherit"/>
           <w:color w:val="3B3B3B"/>
           <w:sz w:val="28"/>
           <w:szCs w:val="28"/>
@@ -600,12 +597,14 @@
     </w:p>
     <w:p>
       <w:pPr>
-        <w:shd w:val="clear" w:color="auto" w:fill="FFFFFF"/>
-        <w:spacing w:after="120" w:line="264" w:lineRule="atLeast"/>
-        <w:textAlignment w:val="baseline"/>
-        <w:outlineLvl w:val="2"/>
-        <w:rPr>
-          <w:rFonts w:ascii="Tahoma" w:eastAsia="Times New Roman" w:hAnsi="Tahoma" w:cs="Tahoma"/>
+        <w:pStyle w:val="Heading3"/>
+        <w:shd w:val="clear" w:color="auto" w:fill="FFFFFF"/>
+        <w:spacing w:before="105" w:beforeAutospacing="0" w:after="120" w:afterAutospacing="0" w:line="264" w:lineRule="atLeast"/>
+        <w:textAlignment w:val="baseline"/>
+        <w:rPr>
+          <w:rFonts w:ascii="Helvetica Neue" w:hAnsi="Helvetica Neue"/>
+          <w:b w:val="0"/>
+          <w:bCs w:val="0"/>
           <w:color w:val="F4B517"/>
           <w:sz w:val="28"/>
           <w:szCs w:val="28"/>
@@ -614,30 +613,31 @@
       <w:proofErr w:type="spellStart"/>
       <w:r>
         <w:rPr>
-          <w:rFonts w:ascii="Tahoma" w:eastAsia="Times New Roman" w:hAnsi="Tahoma" w:cs="Tahoma"/>
-          <w:color w:val="F4B517"/>
-          <w:sz w:val="28"/>
-          <w:szCs w:val="28"/>
-        </w:rPr>
-        <w:t>Somnium</w:t>
+          <w:rFonts w:ascii="Helvetica Neue" w:hAnsi="Helvetica Neue"/>
+          <w:b w:val="0"/>
+          <w:bCs w:val="0"/>
+          <w:color w:val="F4B517"/>
+          <w:sz w:val="28"/>
+          <w:szCs w:val="28"/>
+        </w:rPr>
+        <w:t>Semptly</w:t>
       </w:r>
       <w:proofErr w:type="spellEnd"/>
     </w:p>
     <w:p>
       <w:pPr>
         <w:shd w:val="clear" w:color="auto" w:fill="FFFFFF"/>
-        <w:spacing w:after="0" w:line="240" w:lineRule="auto"/>
-        <w:textAlignment w:val="baseline"/>
-        <w:rPr>
-          <w:rFonts w:ascii="Tahoma" w:eastAsia="Times New Roman" w:hAnsi="Tahoma" w:cs="Tahoma"/>
-          <w:color w:val="3B3B3B"/>
-          <w:sz w:val="28"/>
-          <w:szCs w:val="28"/>
-        </w:rPr>
-      </w:pPr>
-      <w:r>
-        <w:rPr>
-          <w:rFonts w:ascii="Tahoma" w:eastAsia="Times New Roman" w:hAnsi="Tahoma" w:cs="Tahoma"/>
+        <w:textAlignment w:val="baseline"/>
+        <w:rPr>
+          <w:rFonts w:ascii="inherit" w:hAnsi="inherit"/>
+          <w:color w:val="3B3B3B"/>
+          <w:sz w:val="28"/>
+          <w:szCs w:val="28"/>
+        </w:rPr>
+      </w:pPr>
+      <w:r>
+        <w:rPr>
+          <w:rFonts w:ascii="inherit" w:hAnsi="inherit"/>
           <w:color w:val="3B3B3B"/>
           <w:sz w:val="28"/>
           <w:szCs w:val="28"/>
@@ -647,12 +647,110 @@
     </w:p>
     <w:p>
       <w:pPr>
-        <w:shd w:val="clear" w:color="auto" w:fill="FFFFFF"/>
-        <w:spacing w:after="120" w:line="264" w:lineRule="atLeast"/>
-        <w:textAlignment w:val="baseline"/>
-        <w:outlineLvl w:val="2"/>
-        <w:rPr>
-          <w:rFonts w:ascii="Tahoma" w:eastAsia="Times New Roman" w:hAnsi="Tahoma" w:cs="Tahoma"/>
+        <w:pStyle w:val="Heading3"/>
+        <w:shd w:val="clear" w:color="auto" w:fill="FFFFFF"/>
+        <w:spacing w:before="105" w:beforeAutospacing="0" w:after="120" w:afterAutospacing="0" w:line="264" w:lineRule="atLeast"/>
+        <w:textAlignment w:val="baseline"/>
+        <w:rPr>
+          <w:rFonts w:ascii="Helvetica Neue" w:hAnsi="Helvetica Neue"/>
+          <w:b w:val="0"/>
+          <w:bCs w:val="0"/>
+          <w:color w:val="F4B517"/>
+          <w:sz w:val="28"/>
+          <w:szCs w:val="28"/>
+        </w:rPr>
+      </w:pPr>
+      <w:r>
+        <w:rPr>
+          <w:rFonts w:ascii="Helvetica Neue" w:hAnsi="Helvetica Neue"/>
+          <w:b w:val="0"/>
+          <w:bCs w:val="0"/>
+          <w:color w:val="F4B517"/>
+          <w:sz w:val="28"/>
+          <w:szCs w:val="28"/>
+        </w:rPr>
+        <w:t>Carlos Santiago</w:t>
+      </w:r>
+    </w:p>
+    <w:p>
+      <w:pPr>
+        <w:shd w:val="clear" w:color="auto" w:fill="FFFFFF"/>
+        <w:textAlignment w:val="baseline"/>
+        <w:rPr>
+          <w:rFonts w:ascii="inherit" w:hAnsi="inherit"/>
+          <w:color w:val="3B3B3B"/>
+          <w:sz w:val="28"/>
+          <w:szCs w:val="28"/>
+        </w:rPr>
+      </w:pPr>
+      <w:r>
+        <w:rPr>
+          <w:rFonts w:ascii="inherit" w:hAnsi="inherit"/>
+          <w:color w:val="3B3B3B"/>
+          <w:sz w:val="28"/>
+          <w:szCs w:val="28"/>
+        </w:rPr>
+        <w:t>Outreach Support</w:t>
+      </w:r>
+    </w:p>
+    <w:p>
+      <w:pPr>
+        <w:pStyle w:val="Heading3"/>
+        <w:shd w:val="clear" w:color="auto" w:fill="FFFFFF"/>
+        <w:spacing w:before="105" w:beforeAutospacing="0" w:after="120" w:afterAutospacing="0" w:line="264" w:lineRule="atLeast"/>
+        <w:textAlignment w:val="baseline"/>
+        <w:rPr>
+          <w:rFonts w:ascii="Helvetica Neue" w:hAnsi="Helvetica Neue"/>
+          <w:b w:val="0"/>
+          <w:bCs w:val="0"/>
+          <w:color w:val="F4B517"/>
+          <w:sz w:val="28"/>
+          <w:szCs w:val="28"/>
+        </w:rPr>
+      </w:pPr>
+      <w:r>
+        <w:rPr>
+          <w:rFonts w:ascii="Helvetica Neue" w:hAnsi="Helvetica Neue"/>
+          <w:b w:val="0"/>
+          <w:bCs w:val="0"/>
+          <w:color w:val="F4B517"/>
+          <w:sz w:val="28"/>
+          <w:szCs w:val="28"/>
+        </w:rPr>
+        <w:t>Emilio</w:t>
+      </w:r>
+    </w:p>
+    <w:p>
+      <w:pPr>
+        <w:shd w:val="clear" w:color="auto" w:fill="FFFFFF"/>
+        <w:textAlignment w:val="baseline"/>
+        <w:rPr>
+          <w:rFonts w:ascii="inherit" w:hAnsi="inherit"/>
+          <w:color w:val="3B3B3B"/>
+          <w:sz w:val="28"/>
+          <w:szCs w:val="28"/>
+        </w:rPr>
+      </w:pPr>
+      <w:r>
+        <w:rPr>
+          <w:rFonts w:ascii="inherit" w:hAnsi="inherit"/>
+          <w:color w:val="3B3B3B"/>
+          <w:sz w:val="28"/>
+          <w:szCs w:val="28"/>
+        </w:rPr>
+        <w:t>Outreach Support</w:t>
+      </w:r>
+    </w:p>
+    <w:p>
+      <w:pPr>
+        <w:pStyle w:val="Heading3"/>
+        <w:shd w:val="clear" w:color="auto" w:fill="FFFFFF"/>
+        <w:spacing w:before="105" w:beforeAutospacing="0" w:after="120" w:afterAutospacing="0" w:line="264" w:lineRule="atLeast"/>
+        <w:textAlignment w:val="baseline"/>
+        <w:rPr>
+          <w:rFonts w:ascii="Helvetica Neue" w:hAnsi="Helvetica Neue"/>
+          <w:b w:val="0"/>
+          <w:bCs w:val="0"/>
           <w:color w:val="F4B517"/>
           <w:sz w:val="28"/>
           <w:szCs w:val="28"/>
@@ -661,126 +759,36 @@
       <w:proofErr w:type="spellStart"/>
       <w:r>
         <w:rPr>
-          <w:rFonts w:ascii="Tahoma" w:eastAsia="Times New Roman" w:hAnsi="Tahoma" w:cs="Tahoma"/>
-          <w:color w:val="F4B517"/>
-          <w:sz w:val="28"/>
-          <w:szCs w:val="28"/>
-        </w:rPr>
-        <w:t>Semptly</w:t>
+          <w:rFonts w:ascii="Helvetica Neue" w:hAnsi="Helvetica Neue"/>
+          <w:b w:val="0"/>
+          <w:bCs w:val="0"/>
+          <w:color w:val="F4B517"/>
+          <w:sz w:val="28"/>
+          <w:szCs w:val="28"/>
+        </w:rPr>
+        <w:t>misachasu</w:t>
       </w:r>
       <w:proofErr w:type="spellEnd"/>
     </w:p>
     <w:p>
       <w:pPr>
         <w:shd w:val="clear" w:color="auto" w:fill="FFFFFF"/>
-        <w:spacing w:after="0" w:line="240" w:lineRule="auto"/>
-        <w:textAlignment w:val="baseline"/>
-        <w:rPr>
-          <w:rFonts w:ascii="Tahoma" w:eastAsia="Times New Roman" w:hAnsi="Tahoma" w:cs="Tahoma"/>
-          <w:color w:val="3B3B3B"/>
-          <w:sz w:val="28"/>
-          <w:szCs w:val="28"/>
-        </w:rPr>
-      </w:pPr>
-      <w:r>
-        <w:rPr>
-          <w:rFonts w:ascii="Tahoma" w:eastAsia="Times New Roman" w:hAnsi="Tahoma" w:cs="Tahoma"/>
-          <w:color w:val="3B3B3B"/>
-          <w:sz w:val="28"/>
-          <w:szCs w:val="28"/>
-        </w:rPr>
-        <w:t>Outreach Support</w:t>
-      </w:r>
-    </w:p>
-    <w:p>
-      <w:pPr>
-        <w:shd w:val="clear" w:color="auto" w:fill="FFFFFF"/>
-        <w:spacing w:after="120" w:line="264" w:lineRule="atLeast"/>
-        <w:textAlignment w:val="baseline"/>
-        <w:outlineLvl w:val="2"/>
-        <w:rPr>
-          <w:rFonts w:ascii="Tahoma" w:eastAsia="Times New Roman" w:hAnsi="Tahoma" w:cs="Tahoma"/>
-          <w:color w:val="F4B517"/>
-          <w:sz w:val="28"/>
-          <w:szCs w:val="28"/>
-        </w:rPr>
-      </w:pPr>
-      <w:r>
-        <w:rPr>
-          <w:rFonts w:ascii="Tahoma" w:eastAsia="Times New Roman" w:hAnsi="Tahoma" w:cs="Tahoma"/>
-          <w:color w:val="F4B517"/>
-          <w:sz w:val="28"/>
-          <w:szCs w:val="28"/>
-        </w:rPr>
-        <w:t>Carlos Santiago</w:t>
-      </w:r>
-    </w:p>
-    <w:p>
-      <w:pPr>
-        <w:shd w:val="clear" w:color="auto" w:fill="FFFFFF"/>
-        <w:spacing w:after="0" w:line="240" w:lineRule="auto"/>
-        <w:textAlignment w:val="baseline"/>
-        <w:rPr>
-          <w:rFonts w:ascii="Tahoma" w:eastAsia="Times New Roman" w:hAnsi="Tahoma" w:cs="Tahoma"/>
-          <w:color w:val="3B3B3B"/>
-          <w:sz w:val="28"/>
-          <w:szCs w:val="28"/>
-        </w:rPr>
-      </w:pPr>
-      <w:r>
-        <w:rPr>
-          <w:rFonts w:ascii="Tahoma" w:eastAsia="Times New Roman" w:hAnsi="Tahoma" w:cs="Tahoma"/>
-          <w:color w:val="3B3B3B"/>
-          <w:sz w:val="28"/>
-          <w:szCs w:val="28"/>
-        </w:rPr>
-        <w:t>Outreach Support</w:t>
-      </w:r>
-    </w:p>
-    <w:p>
-      <w:pPr>
-        <w:shd w:val="clear" w:color="auto" w:fill="FFFFFF"/>
-        <w:spacing w:after="120" w:line="264" w:lineRule="atLeast"/>
-        <w:textAlignment w:val="baseline"/>
-        <w:outlineLvl w:val="2"/>
-        <w:rPr>
-          <w:rFonts w:ascii="Tahoma" w:eastAsia="Times New Roman" w:hAnsi="Tahoma" w:cs="Tahoma"/>
-          <w:color w:val="F4B517"/>
-          <w:sz w:val="28"/>
-          <w:szCs w:val="28"/>
-        </w:rPr>
-      </w:pPr>
-      <w:proofErr w:type="spellStart"/>
-      <w:r>
-        <w:rPr>
-          <w:rFonts w:ascii="Tahoma" w:eastAsia="Times New Roman" w:hAnsi="Tahoma" w:cs="Tahoma"/>
-          <w:color w:val="F4B517"/>
-          <w:sz w:val="28"/>
-          <w:szCs w:val="28"/>
-        </w:rPr>
-        <w:t>Corrorro</w:t>
-      </w:r>
-      <w:proofErr w:type="spellEnd"/>
-    </w:p>
-    <w:p>
-      <w:pPr>
-        <w:shd w:val="clear" w:color="auto" w:fill="FFFFFF"/>
-        <w:spacing w:after="0" w:line="240" w:lineRule="auto"/>
-        <w:textAlignment w:val="baseline"/>
-        <w:rPr>
-          <w:rFonts w:ascii="Tahoma" w:eastAsia="Times New Roman" w:hAnsi="Tahoma" w:cs="Tahoma"/>
-          <w:color w:val="3B3B3B"/>
-          <w:sz w:val="28"/>
-          <w:szCs w:val="28"/>
-        </w:rPr>
-      </w:pPr>
-      <w:r>
-        <w:rPr>
-          <w:rFonts w:ascii="Tahoma" w:eastAsia="Times New Roman" w:hAnsi="Tahoma" w:cs="Tahoma"/>
-          <w:color w:val="3B3B3B"/>
-          <w:sz w:val="28"/>
-          <w:szCs w:val="28"/>
-        </w:rPr>
+        <w:textAlignment w:val="baseline"/>
+        <w:rPr>
+          <w:rFonts w:ascii="inherit" w:hAnsi="inherit"/>
+          <w:color w:val="3B3B3B"/>
+          <w:sz w:val="28"/>
+          <w:szCs w:val="28"/>
+        </w:rPr>
+      </w:pPr>
+      <w:r>
+        <w:rPr>
+          <w:rFonts w:ascii="inherit" w:hAnsi="inherit"/>
+          <w:color w:val="3B3B3B"/>
+          <w:sz w:val="28"/>
+          <w:szCs w:val="28"/>
+        </w:rPr>
+        <w:lastRenderedPageBreak/>
         <w:t>Outreach Support</w:t>
       </w:r>
     </w:p>
@@ -793,6 +801,21 @@
         <w:outlineLvl w:val="0"/>
         <w:rPr>
           <w:rFonts w:ascii="Tahoma" w:eastAsia="Times New Roman" w:hAnsi="Tahoma" w:cs="Tahoma"/>
+          <w:color w:val="3B3B3B"/>
+          <w:sz w:val="28"/>
+          <w:szCs w:val="28"/>
+        </w:rPr>
+      </w:pPr>
+    </w:p>
+    <w:p>
+      <w:pPr>
+        <w:shd w:val="clear" w:color="auto" w:fill="FFFFFF"/>
+        <w:spacing w:after="0" w:line="264" w:lineRule="atLeast"/>
+        <w:jc w:val="center"/>
+        <w:textAlignment w:val="baseline"/>
+        <w:outlineLvl w:val="0"/>
+        <w:rPr>
+          <w:rFonts w:ascii="Tahoma" w:eastAsia="Times New Roman" w:hAnsi="Tahoma" w:cs="Tahoma"/>
           <w:caps/>
           <w:color w:val="F4B517"/>
           <w:spacing w:val="15"/>
@@ -834,444 +857,755 @@
           <w:sz w:val="28"/>
           <w:szCs w:val="28"/>
         </w:rPr>
+        <w:t>Responsible for building web applications.</w:t>
+      </w:r>
+    </w:p>
+    <w:p>
+      <w:pPr>
+        <w:shd w:val="clear" w:color="auto" w:fill="FFFFFF"/>
+        <w:spacing w:before="105" w:after="120" w:line="264" w:lineRule="atLeast"/>
+        <w:textAlignment w:val="baseline"/>
+        <w:outlineLvl w:val="2"/>
+        <w:rPr>
+          <w:rFonts w:ascii="Tahoma" w:eastAsia="Times New Roman" w:hAnsi="Tahoma" w:cs="Tahoma"/>
+          <w:color w:val="F4B517"/>
+          <w:sz w:val="28"/>
+          <w:szCs w:val="28"/>
+        </w:rPr>
+      </w:pPr>
+      <w:proofErr w:type="spellStart"/>
+      <w:r>
+        <w:rPr>
+          <w:rFonts w:ascii="Tahoma" w:eastAsia="Times New Roman" w:hAnsi="Tahoma" w:cs="Tahoma"/>
+          <w:color w:val="F4B517"/>
+          <w:sz w:val="28"/>
+          <w:szCs w:val="28"/>
+        </w:rPr>
+        <w:t>rlamasb</w:t>
+      </w:r>
+      <w:proofErr w:type="spellEnd"/>
+    </w:p>
+    <w:p>
+      <w:pPr>
+        <w:shd w:val="clear" w:color="auto" w:fill="FFFFFF"/>
+        <w:spacing w:after="0" w:line="240" w:lineRule="auto"/>
+        <w:textAlignment w:val="baseline"/>
+        <w:rPr>
+          <w:rFonts w:ascii="Tahoma" w:eastAsia="Times New Roman" w:hAnsi="Tahoma" w:cs="Tahoma"/>
+          <w:color w:val="3B3B3B"/>
+          <w:sz w:val="28"/>
+          <w:szCs w:val="28"/>
+        </w:rPr>
+      </w:pPr>
+      <w:r>
+        <w:rPr>
+          <w:rFonts w:ascii="Tahoma" w:eastAsia="Times New Roman" w:hAnsi="Tahoma" w:cs="Tahoma"/>
+          <w:color w:val="3B3B3B"/>
+          <w:sz w:val="28"/>
+          <w:szCs w:val="28"/>
+        </w:rPr>
+        <w:t>Hive Coordinator</w:t>
+      </w:r>
+    </w:p>
+    <w:p>
+      <w:pPr>
+        <w:shd w:val="clear" w:color="auto" w:fill="FFFFFF"/>
+        <w:spacing w:before="204" w:after="204" w:line="240" w:lineRule="auto"/>
+        <w:textAlignment w:val="baseline"/>
+        <w:rPr>
+          <w:rFonts w:ascii="Tahoma" w:eastAsia="Times New Roman" w:hAnsi="Tahoma" w:cs="Tahoma"/>
+          <w:color w:val="252525"/>
+          <w:sz w:val="28"/>
+          <w:szCs w:val="28"/>
+        </w:rPr>
+      </w:pPr>
+      <w:r>
+        <w:rPr>
+          <w:rFonts w:ascii="Tahoma" w:eastAsia="Times New Roman" w:hAnsi="Tahoma" w:cs="Tahoma"/>
+          <w:color w:val="252525"/>
+          <w:sz w:val="28"/>
+          <w:szCs w:val="28"/>
+        </w:rPr>
+        <w:t xml:space="preserve">From the </w:t>
+      </w:r>
+      <w:proofErr w:type="spellStart"/>
+      <w:r>
+        <w:rPr>
+          <w:rFonts w:ascii="Tahoma" w:eastAsia="Times New Roman" w:hAnsi="Tahoma" w:cs="Tahoma"/>
+          <w:color w:val="252525"/>
+          <w:sz w:val="28"/>
+          <w:szCs w:val="28"/>
+        </w:rPr>
+        <w:t>Guetos</w:t>
+      </w:r>
+      <w:proofErr w:type="spellEnd"/>
+      <w:r>
+        <w:rPr>
+          <w:rFonts w:ascii="Tahoma" w:eastAsia="Times New Roman" w:hAnsi="Tahoma" w:cs="Tahoma"/>
+          <w:color w:val="252525"/>
+          <w:sz w:val="28"/>
+          <w:szCs w:val="28"/>
+        </w:rPr>
+        <w:t xml:space="preserve"> of Brazil to the </w:t>
+      </w:r>
+      <w:proofErr w:type="spellStart"/>
+      <w:r>
+        <w:rPr>
+          <w:rFonts w:ascii="Tahoma" w:eastAsia="Times New Roman" w:hAnsi="Tahoma" w:cs="Tahoma"/>
+          <w:color w:val="252525"/>
+          <w:sz w:val="28"/>
+          <w:szCs w:val="28"/>
+        </w:rPr>
+        <w:t>cryptoverse</w:t>
+      </w:r>
+      <w:proofErr w:type="spellEnd"/>
+      <w:r>
+        <w:rPr>
+          <w:rFonts w:ascii="Tahoma" w:eastAsia="Times New Roman" w:hAnsi="Tahoma" w:cs="Tahoma"/>
+          <w:color w:val="252525"/>
+          <w:sz w:val="28"/>
+          <w:szCs w:val="28"/>
+        </w:rPr>
+        <w:t xml:space="preserve">. Father, husband and </w:t>
+      </w:r>
+      <w:proofErr w:type="spellStart"/>
+      <w:r>
+        <w:rPr>
+          <w:rFonts w:ascii="Tahoma" w:eastAsia="Times New Roman" w:hAnsi="Tahoma" w:cs="Tahoma"/>
+          <w:color w:val="252525"/>
+          <w:sz w:val="28"/>
+          <w:szCs w:val="28"/>
+        </w:rPr>
+        <w:t>technolover</w:t>
+      </w:r>
+      <w:proofErr w:type="spellEnd"/>
+      <w:r>
+        <w:rPr>
+          <w:rFonts w:ascii="Tahoma" w:eastAsia="Times New Roman" w:hAnsi="Tahoma" w:cs="Tahoma"/>
+          <w:color w:val="252525"/>
+          <w:sz w:val="28"/>
+          <w:szCs w:val="28"/>
+        </w:rPr>
+        <w:t>, born in Brazil and living in Australia. Mobile and Web Development.</w:t>
+      </w:r>
+    </w:p>
+    <w:p>
+      <w:pPr>
+        <w:shd w:val="clear" w:color="auto" w:fill="FFFFFF"/>
+        <w:spacing w:after="120" w:line="264" w:lineRule="atLeast"/>
+        <w:textAlignment w:val="baseline"/>
+        <w:outlineLvl w:val="2"/>
+        <w:rPr>
+          <w:rFonts w:ascii="Tahoma" w:eastAsia="Times New Roman" w:hAnsi="Tahoma" w:cs="Tahoma"/>
+          <w:color w:val="F4B517"/>
+          <w:sz w:val="28"/>
+          <w:szCs w:val="28"/>
+        </w:rPr>
+      </w:pPr>
+      <w:r>
+        <w:rPr>
+          <w:rFonts w:ascii="Tahoma" w:eastAsia="Times New Roman" w:hAnsi="Tahoma" w:cs="Tahoma"/>
+          <w:color w:val="F4B517"/>
+          <w:sz w:val="28"/>
+          <w:szCs w:val="28"/>
+        </w:rPr>
+        <w:t>Stirred</w:t>
+      </w:r>
+    </w:p>
+    <w:p>
+      <w:pPr>
+        <w:shd w:val="clear" w:color="auto" w:fill="FFFFFF"/>
+        <w:spacing w:after="0" w:line="240" w:lineRule="auto"/>
+        <w:textAlignment w:val="baseline"/>
+        <w:rPr>
+          <w:rFonts w:ascii="Tahoma" w:eastAsia="Times New Roman" w:hAnsi="Tahoma" w:cs="Tahoma"/>
+          <w:color w:val="3B3B3B"/>
+          <w:sz w:val="28"/>
+          <w:szCs w:val="28"/>
+        </w:rPr>
+      </w:pPr>
+      <w:r>
+        <w:rPr>
+          <w:rFonts w:ascii="Tahoma" w:eastAsia="Times New Roman" w:hAnsi="Tahoma" w:cs="Tahoma"/>
+          <w:color w:val="3B3B3B"/>
+          <w:sz w:val="28"/>
+          <w:szCs w:val="28"/>
+        </w:rPr>
+        <w:t>Developer</w:t>
+      </w:r>
+    </w:p>
+    <w:p>
+      <w:pPr>
+        <w:shd w:val="clear" w:color="auto" w:fill="FFFFFF"/>
+        <w:spacing w:after="120" w:line="264" w:lineRule="atLeast"/>
+        <w:textAlignment w:val="baseline"/>
+        <w:outlineLvl w:val="2"/>
+        <w:rPr>
+          <w:rFonts w:ascii="Tahoma" w:eastAsia="Times New Roman" w:hAnsi="Tahoma" w:cs="Tahoma"/>
+          <w:color w:val="F4B517"/>
+          <w:sz w:val="28"/>
+          <w:szCs w:val="28"/>
+        </w:rPr>
+      </w:pPr>
+      <w:proofErr w:type="spellStart"/>
+      <w:r>
+        <w:rPr>
+          <w:rFonts w:ascii="Tahoma" w:eastAsia="Times New Roman" w:hAnsi="Tahoma" w:cs="Tahoma"/>
+          <w:color w:val="F4B517"/>
+          <w:sz w:val="28"/>
+          <w:szCs w:val="28"/>
+        </w:rPr>
+        <w:t>Cláusio</w:t>
+      </w:r>
+      <w:proofErr w:type="spellEnd"/>
+      <w:r>
+        <w:rPr>
+          <w:rFonts w:ascii="Tahoma" w:eastAsia="Times New Roman" w:hAnsi="Tahoma" w:cs="Tahoma"/>
+          <w:color w:val="F4B517"/>
+          <w:sz w:val="28"/>
+          <w:szCs w:val="28"/>
+        </w:rPr>
+        <w:t xml:space="preserve"> Barbosa</w:t>
+      </w:r>
+    </w:p>
+    <w:p>
+      <w:pPr>
+        <w:shd w:val="clear" w:color="auto" w:fill="FFFFFF"/>
+        <w:spacing w:after="0" w:line="240" w:lineRule="auto"/>
+        <w:textAlignment w:val="baseline"/>
+        <w:rPr>
+          <w:rFonts w:ascii="Tahoma" w:eastAsia="Times New Roman" w:hAnsi="Tahoma" w:cs="Tahoma"/>
+          <w:color w:val="3B3B3B"/>
+          <w:sz w:val="28"/>
+          <w:szCs w:val="28"/>
+        </w:rPr>
+      </w:pPr>
+      <w:r>
+        <w:rPr>
+          <w:rFonts w:ascii="Tahoma" w:eastAsia="Times New Roman" w:hAnsi="Tahoma" w:cs="Tahoma"/>
+          <w:color w:val="3B3B3B"/>
+          <w:sz w:val="28"/>
+          <w:szCs w:val="28"/>
+        </w:rPr>
+        <w:t>Developer</w:t>
+      </w:r>
+    </w:p>
+    <w:p>
+      <w:pPr>
+        <w:shd w:val="clear" w:color="auto" w:fill="FFFFFF"/>
+        <w:spacing w:after="120" w:line="264" w:lineRule="atLeast"/>
+        <w:textAlignment w:val="baseline"/>
+        <w:outlineLvl w:val="2"/>
+        <w:rPr>
+          <w:rFonts w:ascii="Tahoma" w:eastAsia="Times New Roman" w:hAnsi="Tahoma" w:cs="Tahoma"/>
+          <w:color w:val="F4B517"/>
+          <w:sz w:val="28"/>
+          <w:szCs w:val="28"/>
+        </w:rPr>
+      </w:pPr>
+      <w:r>
+        <w:rPr>
+          <w:rFonts w:ascii="Tahoma" w:eastAsia="Times New Roman" w:hAnsi="Tahoma" w:cs="Tahoma"/>
+          <w:color w:val="F4B517"/>
+          <w:sz w:val="28"/>
+          <w:szCs w:val="28"/>
+        </w:rPr>
+        <w:t>David</w:t>
+      </w:r>
+    </w:p>
+    <w:p>
+      <w:pPr>
+        <w:shd w:val="clear" w:color="auto" w:fill="FFFFFF"/>
+        <w:spacing w:after="0" w:line="240" w:lineRule="auto"/>
+        <w:textAlignment w:val="baseline"/>
+        <w:rPr>
+          <w:rFonts w:ascii="Tahoma" w:eastAsia="Times New Roman" w:hAnsi="Tahoma" w:cs="Tahoma"/>
+          <w:color w:val="3B3B3B"/>
+          <w:sz w:val="28"/>
+          <w:szCs w:val="28"/>
+        </w:rPr>
+      </w:pPr>
+      <w:r>
+        <w:rPr>
+          <w:rFonts w:ascii="Tahoma" w:eastAsia="Times New Roman" w:hAnsi="Tahoma" w:cs="Tahoma"/>
+          <w:color w:val="3B3B3B"/>
+          <w:sz w:val="28"/>
+          <w:szCs w:val="28"/>
+        </w:rPr>
+        <w:t>Developer</w:t>
+      </w:r>
+    </w:p>
+    <w:p>
+      <w:pPr>
+        <w:shd w:val="clear" w:color="auto" w:fill="FFFFFF"/>
+        <w:spacing w:after="120" w:line="264" w:lineRule="atLeast"/>
+        <w:textAlignment w:val="baseline"/>
+        <w:outlineLvl w:val="2"/>
+        <w:rPr>
+          <w:rFonts w:ascii="Tahoma" w:eastAsia="Times New Roman" w:hAnsi="Tahoma" w:cs="Tahoma"/>
+          <w:color w:val="F4B517"/>
+          <w:sz w:val="28"/>
+          <w:szCs w:val="28"/>
+        </w:rPr>
+      </w:pPr>
+      <w:proofErr w:type="spellStart"/>
+      <w:r>
+        <w:rPr>
+          <w:rFonts w:ascii="Tahoma" w:eastAsia="Times New Roman" w:hAnsi="Tahoma" w:cs="Tahoma"/>
+          <w:color w:val="F4B517"/>
+          <w:sz w:val="28"/>
+          <w:szCs w:val="28"/>
+        </w:rPr>
+        <w:t>Erickva</w:t>
+      </w:r>
+      <w:proofErr w:type="spellEnd"/>
+    </w:p>
+    <w:p>
+      <w:pPr>
+        <w:shd w:val="clear" w:color="auto" w:fill="FFFFFF"/>
+        <w:spacing w:after="0" w:line="240" w:lineRule="auto"/>
+        <w:textAlignment w:val="baseline"/>
+        <w:rPr>
+          <w:rFonts w:ascii="Tahoma" w:eastAsia="Times New Roman" w:hAnsi="Tahoma" w:cs="Tahoma"/>
+          <w:color w:val="3B3B3B"/>
+          <w:sz w:val="28"/>
+          <w:szCs w:val="28"/>
+        </w:rPr>
+      </w:pPr>
+      <w:r>
+        <w:rPr>
+          <w:rFonts w:ascii="Tahoma" w:eastAsia="Times New Roman" w:hAnsi="Tahoma" w:cs="Tahoma"/>
+          <w:color w:val="3B3B3B"/>
+          <w:sz w:val="28"/>
+          <w:szCs w:val="28"/>
+        </w:rPr>
+        <w:t>Developer</w:t>
+      </w:r>
+    </w:p>
+    <w:p>
+      <w:pPr>
+        <w:shd w:val="clear" w:color="auto" w:fill="FFFFFF"/>
+        <w:spacing w:after="120" w:line="264" w:lineRule="atLeast"/>
+        <w:textAlignment w:val="baseline"/>
+        <w:outlineLvl w:val="2"/>
+        <w:rPr>
+          <w:rFonts w:ascii="Tahoma" w:eastAsia="Times New Roman" w:hAnsi="Tahoma" w:cs="Tahoma"/>
+          <w:color w:val="F4B517"/>
+          <w:sz w:val="28"/>
+          <w:szCs w:val="28"/>
+        </w:rPr>
+      </w:pPr>
+      <w:proofErr w:type="spellStart"/>
+      <w:r>
+        <w:rPr>
+          <w:rFonts w:ascii="Tahoma" w:eastAsia="Times New Roman" w:hAnsi="Tahoma" w:cs="Tahoma"/>
+          <w:color w:val="F4B517"/>
+          <w:sz w:val="28"/>
+          <w:szCs w:val="28"/>
+        </w:rPr>
+        <w:t>Joäo</w:t>
+      </w:r>
+      <w:proofErr w:type="spellEnd"/>
+      <w:r>
+        <w:rPr>
+          <w:rFonts w:ascii="Tahoma" w:eastAsia="Times New Roman" w:hAnsi="Tahoma" w:cs="Tahoma"/>
+          <w:color w:val="F4B517"/>
+          <w:sz w:val="28"/>
+          <w:szCs w:val="28"/>
+        </w:rPr>
+        <w:t xml:space="preserve"> Paulo</w:t>
+      </w:r>
+    </w:p>
+    <w:p>
+      <w:pPr>
+        <w:shd w:val="clear" w:color="auto" w:fill="FFFFFF"/>
+        <w:spacing w:after="0" w:line="240" w:lineRule="auto"/>
+        <w:textAlignment w:val="baseline"/>
+        <w:rPr>
+          <w:rFonts w:ascii="Tahoma" w:eastAsia="Times New Roman" w:hAnsi="Tahoma" w:cs="Tahoma"/>
+          <w:color w:val="3B3B3B"/>
+          <w:sz w:val="28"/>
+          <w:szCs w:val="28"/>
+        </w:rPr>
+      </w:pPr>
+      <w:r>
+        <w:rPr>
+          <w:rFonts w:ascii="Tahoma" w:eastAsia="Times New Roman" w:hAnsi="Tahoma" w:cs="Tahoma"/>
+          <w:color w:val="3B3B3B"/>
+          <w:sz w:val="28"/>
+          <w:szCs w:val="28"/>
+        </w:rPr>
+        <w:t>Front-End Developer</w:t>
+      </w:r>
+    </w:p>
+    <w:p>
+      <w:pPr>
+        <w:shd w:val="clear" w:color="auto" w:fill="FFFFFF"/>
+        <w:spacing w:after="120" w:line="264" w:lineRule="atLeast"/>
+        <w:textAlignment w:val="baseline"/>
+        <w:outlineLvl w:val="2"/>
+        <w:rPr>
+          <w:rFonts w:ascii="Tahoma" w:eastAsia="Times New Roman" w:hAnsi="Tahoma" w:cs="Tahoma"/>
+          <w:color w:val="F4B517"/>
+          <w:sz w:val="28"/>
+          <w:szCs w:val="28"/>
+        </w:rPr>
+      </w:pPr>
+      <w:r>
+        <w:rPr>
+          <w:rFonts w:ascii="Tahoma" w:eastAsia="Times New Roman" w:hAnsi="Tahoma" w:cs="Tahoma"/>
+          <w:color w:val="F4B517"/>
+          <w:sz w:val="28"/>
+          <w:szCs w:val="28"/>
+        </w:rPr>
+        <w:t xml:space="preserve">Ian </w:t>
+      </w:r>
+      <w:proofErr w:type="spellStart"/>
+      <w:r>
+        <w:rPr>
+          <w:rFonts w:ascii="Tahoma" w:eastAsia="Times New Roman" w:hAnsi="Tahoma" w:cs="Tahoma"/>
+          <w:color w:val="F4B517"/>
+          <w:sz w:val="28"/>
+          <w:szCs w:val="28"/>
+        </w:rPr>
+        <w:t>Petterson</w:t>
+      </w:r>
+      <w:proofErr w:type="spellEnd"/>
+    </w:p>
+    <w:p>
+      <w:pPr>
+        <w:shd w:val="clear" w:color="auto" w:fill="FFFFFF"/>
+        <w:spacing w:after="0" w:line="240" w:lineRule="auto"/>
+        <w:textAlignment w:val="baseline"/>
+        <w:rPr>
+          <w:rFonts w:ascii="Tahoma" w:eastAsia="Times New Roman" w:hAnsi="Tahoma" w:cs="Tahoma"/>
+          <w:color w:val="3B3B3B"/>
+          <w:sz w:val="28"/>
+          <w:szCs w:val="28"/>
+        </w:rPr>
+      </w:pPr>
+      <w:r>
+        <w:rPr>
+          <w:rFonts w:ascii="Tahoma" w:eastAsia="Times New Roman" w:hAnsi="Tahoma" w:cs="Tahoma"/>
+          <w:color w:val="3B3B3B"/>
+          <w:sz w:val="28"/>
+          <w:szCs w:val="28"/>
+        </w:rPr>
+        <w:t>UX/Product Design</w:t>
+      </w:r>
+    </w:p>
+    <w:p>
+      <w:pPr>
+        <w:pStyle w:val="Heading1"/>
+        <w:shd w:val="clear" w:color="auto" w:fill="FFFFFF"/>
+        <w:spacing w:before="0" w:beforeAutospacing="0" w:after="0" w:afterAutospacing="0" w:line="264" w:lineRule="atLeast"/>
+        <w:jc w:val="center"/>
+        <w:textAlignment w:val="baseline"/>
+        <w:rPr>
+          <w:rFonts w:ascii="Helvetica Neue" w:hAnsi="Helvetica Neue"/>
+          <w:b w:val="0"/>
+          <w:bCs w:val="0"/>
+          <w:caps/>
+          <w:color w:val="F4B517"/>
+          <w:spacing w:val="15"/>
+          <w:sz w:val="28"/>
+          <w:szCs w:val="28"/>
+        </w:rPr>
+      </w:pPr>
+      <w:r>
+        <w:rPr>
+          <w:rFonts w:ascii="Tahoma" w:hAnsi="Tahoma" w:cs="Tahoma"/>
+          <w:caps/>
+          <w:color w:val="F4B517"/>
+          <w:spacing w:val="15"/>
+          <w:sz w:val="28"/>
+          <w:szCs w:val="28"/>
+        </w:rPr>
+        <w:t> </w:t>
+      </w:r>
+      <w:r>
+        <w:rPr>
+          <w:rFonts w:ascii="Helvetica Neue" w:hAnsi="Helvetica Neue"/>
+          <w:b w:val="0"/>
+          <w:bCs w:val="0"/>
+          <w:caps/>
+          <w:color w:val="F4B517"/>
+          <w:spacing w:val="15"/>
+          <w:sz w:val="28"/>
+          <w:szCs w:val="28"/>
+        </w:rPr>
+        <w:t>HIVE TEAM: QUALITY ASSURANCE</w:t>
+      </w:r>
+    </w:p>
+    <w:p>
+      <w:pPr>
+        <w:pStyle w:val="NormalWeb"/>
+        <w:shd w:val="clear" w:color="auto" w:fill="FFFFFF"/>
+        <w:spacing w:before="0" w:beforeAutospacing="0" w:after="0" w:afterAutospacing="0" w:line="312" w:lineRule="atLeast"/>
+        <w:jc w:val="center"/>
+        <w:textAlignment w:val="baseline"/>
+        <w:rPr>
+          <w:rFonts w:ascii="inherit" w:hAnsi="inherit"/>
+          <w:color w:val="252525"/>
+          <w:sz w:val="28"/>
+          <w:szCs w:val="28"/>
+        </w:rPr>
+      </w:pPr>
+      <w:r>
+        <w:rPr>
+          <w:rFonts w:ascii="inherit" w:hAnsi="inherit"/>
+          <w:color w:val="252525"/>
+          <w:sz w:val="28"/>
+          <w:szCs w:val="28"/>
+        </w:rPr>
+        <w:t>Ensuring all development tasks meet quality criteria.</w:t>
+      </w:r>
+    </w:p>
+    <w:p>
+      <w:pPr>
+        <w:pStyle w:val="Heading3"/>
+        <w:shd w:val="clear" w:color="auto" w:fill="FFFFFF"/>
+        <w:spacing w:before="105" w:beforeAutospacing="0" w:after="120" w:afterAutospacing="0" w:line="264" w:lineRule="atLeast"/>
+        <w:textAlignment w:val="baseline"/>
+        <w:rPr>
+          <w:rFonts w:ascii="Helvetica Neue" w:hAnsi="Helvetica Neue"/>
+          <w:b w:val="0"/>
+          <w:bCs w:val="0"/>
+          <w:color w:val="F4B517"/>
+          <w:sz w:val="28"/>
+          <w:szCs w:val="28"/>
+        </w:rPr>
+      </w:pPr>
+      <w:proofErr w:type="spellStart"/>
+      <w:r>
+        <w:rPr>
+          <w:rFonts w:ascii="Helvetica Neue" w:hAnsi="Helvetica Neue"/>
+          <w:b w:val="0"/>
+          <w:bCs w:val="0"/>
+          <w:color w:val="F4B517"/>
+          <w:sz w:val="28"/>
+          <w:szCs w:val="28"/>
+        </w:rPr>
+        <w:t>Cryptolize</w:t>
+      </w:r>
+      <w:proofErr w:type="spellEnd"/>
+    </w:p>
+    <w:p>
+      <w:pPr>
+        <w:shd w:val="clear" w:color="auto" w:fill="FFFFFF"/>
+        <w:textAlignment w:val="baseline"/>
+        <w:rPr>
+          <w:rFonts w:ascii="inherit" w:hAnsi="inherit"/>
+          <w:color w:val="3B3B3B"/>
+          <w:sz w:val="28"/>
+          <w:szCs w:val="28"/>
+        </w:rPr>
+      </w:pPr>
+      <w:r>
+        <w:rPr>
+          <w:rFonts w:ascii="inherit" w:hAnsi="inherit"/>
+          <w:color w:val="3B3B3B"/>
+          <w:sz w:val="28"/>
+          <w:szCs w:val="28"/>
+        </w:rPr>
+        <w:t>Hive Coordinator</w:t>
+      </w:r>
+    </w:p>
+    <w:p>
+      <w:pPr>
+        <w:pStyle w:val="Heading3"/>
+        <w:shd w:val="clear" w:color="auto" w:fill="FFFFFF"/>
+        <w:spacing w:before="105" w:beforeAutospacing="0" w:after="120" w:afterAutospacing="0" w:line="264" w:lineRule="atLeast"/>
+        <w:textAlignment w:val="baseline"/>
+        <w:rPr>
+          <w:rFonts w:ascii="Helvetica Neue" w:hAnsi="Helvetica Neue"/>
+          <w:b w:val="0"/>
+          <w:bCs w:val="0"/>
+          <w:color w:val="F4B517"/>
+          <w:sz w:val="28"/>
+          <w:szCs w:val="28"/>
+        </w:rPr>
+      </w:pPr>
+      <w:r>
+        <w:rPr>
+          <w:rFonts w:ascii="Helvetica Neue" w:hAnsi="Helvetica Neue"/>
+          <w:b w:val="0"/>
+          <w:bCs w:val="0"/>
+          <w:color w:val="F4B517"/>
+          <w:sz w:val="28"/>
+          <w:szCs w:val="28"/>
+        </w:rPr>
+        <w:t>Jazz</w:t>
+      </w:r>
+    </w:p>
+    <w:p>
+      <w:pPr>
+        <w:shd w:val="clear" w:color="auto" w:fill="FFFFFF"/>
+        <w:textAlignment w:val="baseline"/>
+        <w:rPr>
+          <w:rFonts w:ascii="inherit" w:hAnsi="inherit"/>
+          <w:color w:val="3B3B3B"/>
+          <w:sz w:val="28"/>
+          <w:szCs w:val="28"/>
+        </w:rPr>
+      </w:pPr>
+      <w:r>
+        <w:rPr>
+          <w:rFonts w:ascii="inherit" w:hAnsi="inherit"/>
+          <w:color w:val="3B3B3B"/>
+          <w:sz w:val="28"/>
+          <w:szCs w:val="28"/>
+        </w:rPr>
+        <w:t>Release Coordinator</w:t>
+      </w:r>
+    </w:p>
+    <w:p>
+      <w:pPr>
+        <w:pStyle w:val="Heading3"/>
+        <w:shd w:val="clear" w:color="auto" w:fill="FFFFFF"/>
+        <w:spacing w:before="105" w:beforeAutospacing="0" w:after="120" w:afterAutospacing="0" w:line="264" w:lineRule="atLeast"/>
+        <w:textAlignment w:val="baseline"/>
+        <w:rPr>
+          <w:rFonts w:ascii="Helvetica Neue" w:hAnsi="Helvetica Neue"/>
+          <w:b w:val="0"/>
+          <w:bCs w:val="0"/>
+          <w:color w:val="F4B517"/>
+          <w:sz w:val="28"/>
+          <w:szCs w:val="28"/>
+        </w:rPr>
+      </w:pPr>
+      <w:proofErr w:type="spellStart"/>
+      <w:r>
+        <w:rPr>
+          <w:rFonts w:ascii="Helvetica Neue" w:hAnsi="Helvetica Neue"/>
+          <w:b w:val="0"/>
+          <w:bCs w:val="0"/>
+          <w:color w:val="F4B517"/>
+          <w:sz w:val="28"/>
+          <w:szCs w:val="28"/>
+        </w:rPr>
+        <w:t>emelia</w:t>
+      </w:r>
+      <w:proofErr w:type="spellEnd"/>
+    </w:p>
+    <w:p>
+      <w:pPr>
+        <w:shd w:val="clear" w:color="auto" w:fill="FFFFFF"/>
+        <w:textAlignment w:val="baseline"/>
+        <w:rPr>
+          <w:rFonts w:ascii="inherit" w:hAnsi="inherit"/>
+          <w:color w:val="3B3B3B"/>
+          <w:sz w:val="28"/>
+          <w:szCs w:val="28"/>
+        </w:rPr>
+      </w:pPr>
+      <w:r>
+        <w:rPr>
+          <w:rFonts w:ascii="inherit" w:hAnsi="inherit"/>
+          <w:color w:val="3B3B3B"/>
+          <w:sz w:val="28"/>
+          <w:szCs w:val="28"/>
+        </w:rPr>
+        <w:t>auditor</w:t>
+      </w:r>
+    </w:p>
+    <w:p>
+      <w:pPr>
+        <w:pStyle w:val="Heading3"/>
+        <w:shd w:val="clear" w:color="auto" w:fill="FFFFFF"/>
+        <w:spacing w:before="105" w:beforeAutospacing="0" w:after="120" w:afterAutospacing="0" w:line="264" w:lineRule="atLeast"/>
+        <w:textAlignment w:val="baseline"/>
+        <w:rPr>
+          <w:rFonts w:ascii="Helvetica Neue" w:hAnsi="Helvetica Neue"/>
+          <w:b w:val="0"/>
+          <w:bCs w:val="0"/>
+          <w:color w:val="F4B517"/>
+          <w:sz w:val="28"/>
+          <w:szCs w:val="28"/>
+        </w:rPr>
+      </w:pPr>
+      <w:proofErr w:type="spellStart"/>
+      <w:r>
+        <w:rPr>
+          <w:rFonts w:ascii="Helvetica Neue" w:hAnsi="Helvetica Neue"/>
+          <w:b w:val="0"/>
+          <w:bCs w:val="0"/>
+          <w:color w:val="F4B517"/>
+          <w:sz w:val="28"/>
+          <w:szCs w:val="28"/>
+        </w:rPr>
+        <w:t>Nitego</w:t>
+      </w:r>
+      <w:proofErr w:type="spellEnd"/>
+    </w:p>
+    <w:p>
+      <w:pPr>
+        <w:shd w:val="clear" w:color="auto" w:fill="FFFFFF"/>
+        <w:textAlignment w:val="baseline"/>
+        <w:rPr>
+          <w:rFonts w:ascii="inherit" w:hAnsi="inherit"/>
+          <w:color w:val="3B3B3B"/>
+          <w:sz w:val="28"/>
+          <w:szCs w:val="28"/>
+        </w:rPr>
+      </w:pPr>
+      <w:r>
+        <w:rPr>
+          <w:rFonts w:ascii="inherit" w:hAnsi="inherit"/>
+          <w:color w:val="3B3B3B"/>
+          <w:sz w:val="28"/>
+          <w:szCs w:val="28"/>
+        </w:rPr>
         <w:lastRenderedPageBreak/>
-        <w:t>Responsible for building web applications.</w:t>
-      </w:r>
-    </w:p>
-    <w:p>
-      <w:pPr>
-        <w:shd w:val="clear" w:color="auto" w:fill="FFFFFF"/>
-        <w:spacing w:before="105" w:after="120" w:line="264" w:lineRule="atLeast"/>
-        <w:textAlignment w:val="baseline"/>
-        <w:outlineLvl w:val="2"/>
-        <w:rPr>
-          <w:rFonts w:ascii="Tahoma" w:eastAsia="Times New Roman" w:hAnsi="Tahoma" w:cs="Tahoma"/>
-          <w:color w:val="F4B517"/>
-          <w:sz w:val="28"/>
-          <w:szCs w:val="28"/>
-        </w:rPr>
-      </w:pPr>
-      <w:proofErr w:type="spellStart"/>
-      <w:proofErr w:type="gramStart"/>
-      <w:r>
-        <w:rPr>
-          <w:rFonts w:ascii="Tahoma" w:eastAsia="Times New Roman" w:hAnsi="Tahoma" w:cs="Tahoma"/>
-          <w:color w:val="F4B517"/>
-          <w:sz w:val="28"/>
-          <w:szCs w:val="28"/>
-        </w:rPr>
-        <w:t>rlamasb</w:t>
-      </w:r>
-      <w:proofErr w:type="spellEnd"/>
-      <w:proofErr w:type="gramEnd"/>
-    </w:p>
-    <w:p>
-      <w:pPr>
-        <w:shd w:val="clear" w:color="auto" w:fill="FFFFFF"/>
-        <w:spacing w:after="0" w:line="240" w:lineRule="auto"/>
-        <w:textAlignment w:val="baseline"/>
-        <w:rPr>
-          <w:rFonts w:ascii="Tahoma" w:eastAsia="Times New Roman" w:hAnsi="Tahoma" w:cs="Tahoma"/>
-          <w:color w:val="3B3B3B"/>
-          <w:sz w:val="28"/>
-          <w:szCs w:val="28"/>
-        </w:rPr>
-      </w:pPr>
-      <w:r>
-        <w:rPr>
-          <w:rFonts w:ascii="Tahoma" w:eastAsia="Times New Roman" w:hAnsi="Tahoma" w:cs="Tahoma"/>
-          <w:color w:val="3B3B3B"/>
-          <w:sz w:val="28"/>
-          <w:szCs w:val="28"/>
-        </w:rPr>
-        <w:t>Hive Coordinator</w:t>
-      </w:r>
-    </w:p>
-    <w:p>
-      <w:pPr>
-        <w:shd w:val="clear" w:color="auto" w:fill="FFFFFF"/>
-        <w:spacing w:before="204" w:after="204" w:line="240" w:lineRule="auto"/>
-        <w:textAlignment w:val="baseline"/>
-        <w:rPr>
-          <w:rFonts w:ascii="Tahoma" w:eastAsia="Times New Roman" w:hAnsi="Tahoma" w:cs="Tahoma"/>
-          <w:color w:val="252525"/>
-          <w:sz w:val="28"/>
-          <w:szCs w:val="28"/>
-        </w:rPr>
-      </w:pPr>
-      <w:r>
-        <w:rPr>
-          <w:rFonts w:ascii="Tahoma" w:eastAsia="Times New Roman" w:hAnsi="Tahoma" w:cs="Tahoma"/>
-          <w:color w:val="252525"/>
-          <w:sz w:val="28"/>
-          <w:szCs w:val="28"/>
-        </w:rPr>
-        <w:t xml:space="preserve">From the </w:t>
-      </w:r>
-      <w:proofErr w:type="spellStart"/>
-      <w:r>
-        <w:rPr>
-          <w:rFonts w:ascii="Tahoma" w:eastAsia="Times New Roman" w:hAnsi="Tahoma" w:cs="Tahoma"/>
-          <w:color w:val="252525"/>
-          <w:sz w:val="28"/>
-          <w:szCs w:val="28"/>
-        </w:rPr>
-        <w:t>Guetos</w:t>
-      </w:r>
-      <w:proofErr w:type="spellEnd"/>
-      <w:r>
-        <w:rPr>
-          <w:rFonts w:ascii="Tahoma" w:eastAsia="Times New Roman" w:hAnsi="Tahoma" w:cs="Tahoma"/>
-          <w:color w:val="252525"/>
-          <w:sz w:val="28"/>
-          <w:szCs w:val="28"/>
-        </w:rPr>
-        <w:t xml:space="preserve"> of Brazil to the </w:t>
-      </w:r>
-      <w:proofErr w:type="spellStart"/>
-      <w:r>
-        <w:rPr>
-          <w:rFonts w:ascii="Tahoma" w:eastAsia="Times New Roman" w:hAnsi="Tahoma" w:cs="Tahoma"/>
-          <w:color w:val="252525"/>
-          <w:sz w:val="28"/>
-          <w:szCs w:val="28"/>
-        </w:rPr>
-        <w:t>cryptoverse</w:t>
-      </w:r>
-      <w:proofErr w:type="spellEnd"/>
-      <w:r>
-        <w:rPr>
-          <w:rFonts w:ascii="Tahoma" w:eastAsia="Times New Roman" w:hAnsi="Tahoma" w:cs="Tahoma"/>
-          <w:color w:val="252525"/>
-          <w:sz w:val="28"/>
-          <w:szCs w:val="28"/>
-        </w:rPr>
-        <w:t xml:space="preserve">. Father, husband and </w:t>
-      </w:r>
-      <w:proofErr w:type="spellStart"/>
-      <w:r>
-        <w:rPr>
-          <w:rFonts w:ascii="Tahoma" w:eastAsia="Times New Roman" w:hAnsi="Tahoma" w:cs="Tahoma"/>
-          <w:color w:val="252525"/>
-          <w:sz w:val="28"/>
-          <w:szCs w:val="28"/>
-        </w:rPr>
-        <w:t>technolover</w:t>
-      </w:r>
-      <w:proofErr w:type="spellEnd"/>
-      <w:r>
-        <w:rPr>
-          <w:rFonts w:ascii="Tahoma" w:eastAsia="Times New Roman" w:hAnsi="Tahoma" w:cs="Tahoma"/>
-          <w:color w:val="252525"/>
-          <w:sz w:val="28"/>
-          <w:szCs w:val="28"/>
-        </w:rPr>
-        <w:t>, born in Brazil and living in Australia. Mobile and Web Development.</w:t>
-      </w:r>
-    </w:p>
-    <w:p>
-      <w:pPr>
-        <w:shd w:val="clear" w:color="auto" w:fill="FFFFFF"/>
-        <w:spacing w:after="120" w:line="264" w:lineRule="atLeast"/>
-        <w:textAlignment w:val="baseline"/>
-        <w:outlineLvl w:val="2"/>
-        <w:rPr>
-          <w:rFonts w:ascii="Tahoma" w:eastAsia="Times New Roman" w:hAnsi="Tahoma" w:cs="Tahoma"/>
-          <w:color w:val="F4B517"/>
-          <w:sz w:val="28"/>
-          <w:szCs w:val="28"/>
-        </w:rPr>
-      </w:pPr>
-      <w:r>
-        <w:rPr>
-          <w:rFonts w:ascii="Tahoma" w:eastAsia="Times New Roman" w:hAnsi="Tahoma" w:cs="Tahoma"/>
-          <w:color w:val="F4B517"/>
-          <w:sz w:val="28"/>
-          <w:szCs w:val="28"/>
-        </w:rPr>
-        <w:t>Stirred</w:t>
-      </w:r>
-    </w:p>
-    <w:p>
-      <w:pPr>
-        <w:shd w:val="clear" w:color="auto" w:fill="FFFFFF"/>
-        <w:spacing w:after="0" w:line="240" w:lineRule="auto"/>
-        <w:textAlignment w:val="baseline"/>
-        <w:rPr>
-          <w:rFonts w:ascii="Tahoma" w:eastAsia="Times New Roman" w:hAnsi="Tahoma" w:cs="Tahoma"/>
-          <w:color w:val="3B3B3B"/>
-          <w:sz w:val="28"/>
-          <w:szCs w:val="28"/>
-        </w:rPr>
-      </w:pPr>
-      <w:r>
-        <w:rPr>
-          <w:rFonts w:ascii="Tahoma" w:eastAsia="Times New Roman" w:hAnsi="Tahoma" w:cs="Tahoma"/>
-          <w:color w:val="3B3B3B"/>
-          <w:sz w:val="28"/>
-          <w:szCs w:val="28"/>
-        </w:rPr>
-        <w:t>Developer</w:t>
-      </w:r>
-    </w:p>
-    <w:p>
-      <w:pPr>
-        <w:shd w:val="clear" w:color="auto" w:fill="FFFFFF"/>
-        <w:spacing w:after="120" w:line="264" w:lineRule="atLeast"/>
-        <w:textAlignment w:val="baseline"/>
-        <w:outlineLvl w:val="2"/>
-        <w:rPr>
-          <w:rFonts w:ascii="Tahoma" w:eastAsia="Times New Roman" w:hAnsi="Tahoma" w:cs="Tahoma"/>
-          <w:color w:val="F4B517"/>
-          <w:sz w:val="28"/>
-          <w:szCs w:val="28"/>
-        </w:rPr>
-      </w:pPr>
-      <w:proofErr w:type="spellStart"/>
-      <w:r>
-        <w:rPr>
-          <w:rFonts w:ascii="Tahoma" w:eastAsia="Times New Roman" w:hAnsi="Tahoma" w:cs="Tahoma"/>
-          <w:color w:val="F4B517"/>
-          <w:sz w:val="28"/>
-          <w:szCs w:val="28"/>
-        </w:rPr>
-        <w:t>Cláusio</w:t>
-      </w:r>
-      <w:proofErr w:type="spellEnd"/>
-      <w:r>
-        <w:rPr>
-          <w:rFonts w:ascii="Tahoma" w:eastAsia="Times New Roman" w:hAnsi="Tahoma" w:cs="Tahoma"/>
-          <w:color w:val="F4B517"/>
-          <w:sz w:val="28"/>
-          <w:szCs w:val="28"/>
-        </w:rPr>
-        <w:t xml:space="preserve"> Barbosa</w:t>
-      </w:r>
-    </w:p>
-    <w:p>
-      <w:pPr>
-        <w:shd w:val="clear" w:color="auto" w:fill="FFFFFF"/>
-        <w:spacing w:after="0" w:line="240" w:lineRule="auto"/>
-        <w:textAlignment w:val="baseline"/>
-        <w:rPr>
-          <w:rFonts w:ascii="Tahoma" w:eastAsia="Times New Roman" w:hAnsi="Tahoma" w:cs="Tahoma"/>
-          <w:color w:val="3B3B3B"/>
-          <w:sz w:val="28"/>
-          <w:szCs w:val="28"/>
-        </w:rPr>
-      </w:pPr>
-      <w:r>
-        <w:rPr>
-          <w:rFonts w:ascii="Tahoma" w:eastAsia="Times New Roman" w:hAnsi="Tahoma" w:cs="Tahoma"/>
-          <w:color w:val="3B3B3B"/>
-          <w:sz w:val="28"/>
-          <w:szCs w:val="28"/>
-        </w:rPr>
-        <w:t>Developer</w:t>
-      </w:r>
-    </w:p>
-    <w:p>
-      <w:pPr>
-        <w:shd w:val="clear" w:color="auto" w:fill="FFFFFF"/>
-        <w:spacing w:after="120" w:line="264" w:lineRule="atLeast"/>
-        <w:textAlignment w:val="baseline"/>
-        <w:outlineLvl w:val="2"/>
-        <w:rPr>
-          <w:rFonts w:ascii="Tahoma" w:eastAsia="Times New Roman" w:hAnsi="Tahoma" w:cs="Tahoma"/>
-          <w:color w:val="F4B517"/>
-          <w:sz w:val="28"/>
-          <w:szCs w:val="28"/>
-        </w:rPr>
-      </w:pPr>
-      <w:r>
-        <w:rPr>
-          <w:rFonts w:ascii="Tahoma" w:eastAsia="Times New Roman" w:hAnsi="Tahoma" w:cs="Tahoma"/>
-          <w:color w:val="F4B517"/>
-          <w:sz w:val="28"/>
-          <w:szCs w:val="28"/>
-        </w:rPr>
-        <w:t>David</w:t>
-      </w:r>
-    </w:p>
-    <w:p>
-      <w:pPr>
-        <w:shd w:val="clear" w:color="auto" w:fill="FFFFFF"/>
-        <w:spacing w:after="0" w:line="240" w:lineRule="auto"/>
-        <w:textAlignment w:val="baseline"/>
-        <w:rPr>
-          <w:rFonts w:ascii="Tahoma" w:eastAsia="Times New Roman" w:hAnsi="Tahoma" w:cs="Tahoma"/>
-          <w:color w:val="3B3B3B"/>
-          <w:sz w:val="28"/>
-          <w:szCs w:val="28"/>
-        </w:rPr>
-      </w:pPr>
-      <w:r>
-        <w:rPr>
-          <w:rFonts w:ascii="Tahoma" w:eastAsia="Times New Roman" w:hAnsi="Tahoma" w:cs="Tahoma"/>
-          <w:color w:val="3B3B3B"/>
-          <w:sz w:val="28"/>
-          <w:szCs w:val="28"/>
-        </w:rPr>
-        <w:t>Developer</w:t>
-      </w:r>
-    </w:p>
-    <w:p>
-      <w:pPr>
-        <w:shd w:val="clear" w:color="auto" w:fill="FFFFFF"/>
-        <w:spacing w:after="120" w:line="264" w:lineRule="atLeast"/>
-        <w:textAlignment w:val="baseline"/>
-        <w:outlineLvl w:val="2"/>
-        <w:rPr>
-          <w:rFonts w:ascii="Tahoma" w:eastAsia="Times New Roman" w:hAnsi="Tahoma" w:cs="Tahoma"/>
-          <w:color w:val="F4B517"/>
-          <w:sz w:val="28"/>
-          <w:szCs w:val="28"/>
-        </w:rPr>
-      </w:pPr>
-      <w:proofErr w:type="spellStart"/>
-      <w:r>
-        <w:rPr>
-          <w:rFonts w:ascii="Tahoma" w:eastAsia="Times New Roman" w:hAnsi="Tahoma" w:cs="Tahoma"/>
-          <w:color w:val="F4B517"/>
-          <w:sz w:val="28"/>
-          <w:szCs w:val="28"/>
-        </w:rPr>
-        <w:t>Erickva</w:t>
-      </w:r>
-      <w:proofErr w:type="spellEnd"/>
-    </w:p>
-    <w:p>
-      <w:pPr>
-        <w:shd w:val="clear" w:color="auto" w:fill="FFFFFF"/>
-        <w:spacing w:after="0" w:line="240" w:lineRule="auto"/>
-        <w:textAlignment w:val="baseline"/>
-        <w:rPr>
-          <w:rFonts w:ascii="Tahoma" w:eastAsia="Times New Roman" w:hAnsi="Tahoma" w:cs="Tahoma"/>
-          <w:color w:val="3B3B3B"/>
-          <w:sz w:val="28"/>
-          <w:szCs w:val="28"/>
-        </w:rPr>
-      </w:pPr>
-      <w:r>
-        <w:rPr>
-          <w:rFonts w:ascii="Tahoma" w:eastAsia="Times New Roman" w:hAnsi="Tahoma" w:cs="Tahoma"/>
-          <w:color w:val="3B3B3B"/>
-          <w:sz w:val="28"/>
-          <w:szCs w:val="28"/>
-        </w:rPr>
-        <w:t>Developer</w:t>
-      </w:r>
-    </w:p>
-    <w:p>
-      <w:pPr>
-        <w:shd w:val="clear" w:color="auto" w:fill="FFFFFF"/>
-        <w:spacing w:after="120" w:line="264" w:lineRule="atLeast"/>
-        <w:textAlignment w:val="baseline"/>
-        <w:outlineLvl w:val="2"/>
-        <w:rPr>
-          <w:rFonts w:ascii="Tahoma" w:eastAsia="Times New Roman" w:hAnsi="Tahoma" w:cs="Tahoma"/>
-          <w:color w:val="F4B517"/>
-          <w:sz w:val="28"/>
-          <w:szCs w:val="28"/>
-        </w:rPr>
-      </w:pPr>
-      <w:proofErr w:type="spellStart"/>
-      <w:r>
-        <w:rPr>
-          <w:rFonts w:ascii="Tahoma" w:eastAsia="Times New Roman" w:hAnsi="Tahoma" w:cs="Tahoma"/>
-          <w:color w:val="F4B517"/>
-          <w:sz w:val="28"/>
-          <w:szCs w:val="28"/>
-        </w:rPr>
-        <w:t>Joäo</w:t>
-      </w:r>
-      <w:proofErr w:type="spellEnd"/>
-      <w:r>
-        <w:rPr>
-          <w:rFonts w:ascii="Tahoma" w:eastAsia="Times New Roman" w:hAnsi="Tahoma" w:cs="Tahoma"/>
-          <w:color w:val="F4B517"/>
-          <w:sz w:val="28"/>
-          <w:szCs w:val="28"/>
-        </w:rPr>
-        <w:t xml:space="preserve"> Paulo</w:t>
-      </w:r>
-    </w:p>
-    <w:p>
-      <w:pPr>
-        <w:shd w:val="clear" w:color="auto" w:fill="FFFFFF"/>
-        <w:spacing w:after="0" w:line="240" w:lineRule="auto"/>
-        <w:textAlignment w:val="baseline"/>
-        <w:rPr>
-          <w:rFonts w:ascii="Tahoma" w:eastAsia="Times New Roman" w:hAnsi="Tahoma" w:cs="Tahoma"/>
-          <w:color w:val="3B3B3B"/>
-          <w:sz w:val="28"/>
-          <w:szCs w:val="28"/>
-        </w:rPr>
-      </w:pPr>
-      <w:r>
-        <w:rPr>
-          <w:rFonts w:ascii="Tahoma" w:eastAsia="Times New Roman" w:hAnsi="Tahoma" w:cs="Tahoma"/>
-          <w:color w:val="3B3B3B"/>
-          <w:sz w:val="28"/>
-          <w:szCs w:val="28"/>
-        </w:rPr>
-        <w:t>Front-End Developer</w:t>
-      </w:r>
-    </w:p>
-    <w:p>
-      <w:pPr>
-        <w:shd w:val="clear" w:color="auto" w:fill="FFFFFF"/>
-        <w:spacing w:after="120" w:line="264" w:lineRule="atLeast"/>
-        <w:textAlignment w:val="baseline"/>
-        <w:outlineLvl w:val="2"/>
-        <w:rPr>
-          <w:rFonts w:ascii="Tahoma" w:eastAsia="Times New Roman" w:hAnsi="Tahoma" w:cs="Tahoma"/>
-          <w:color w:val="F4B517"/>
-          <w:sz w:val="28"/>
-          <w:szCs w:val="28"/>
-        </w:rPr>
-      </w:pPr>
-      <w:r>
-        <w:rPr>
-          <w:rFonts w:ascii="Tahoma" w:eastAsia="Times New Roman" w:hAnsi="Tahoma" w:cs="Tahoma"/>
-          <w:color w:val="F4B517"/>
-          <w:sz w:val="28"/>
-          <w:szCs w:val="28"/>
-        </w:rPr>
-        <w:t xml:space="preserve">Ian </w:t>
-      </w:r>
-      <w:proofErr w:type="spellStart"/>
-      <w:r>
-        <w:rPr>
-          <w:rFonts w:ascii="Tahoma" w:eastAsia="Times New Roman" w:hAnsi="Tahoma" w:cs="Tahoma"/>
-          <w:color w:val="F4B517"/>
-          <w:sz w:val="28"/>
-          <w:szCs w:val="28"/>
-        </w:rPr>
-        <w:t>Petterson</w:t>
-      </w:r>
-      <w:proofErr w:type="spellEnd"/>
-    </w:p>
-    <w:p>
-      <w:pPr>
-        <w:shd w:val="clear" w:color="auto" w:fill="FFFFFF"/>
-        <w:spacing w:after="0" w:line="240" w:lineRule="auto"/>
-        <w:textAlignment w:val="baseline"/>
-        <w:rPr>
-          <w:rFonts w:ascii="Tahoma" w:eastAsia="Times New Roman" w:hAnsi="Tahoma" w:cs="Tahoma"/>
-          <w:color w:val="3B3B3B"/>
-          <w:sz w:val="28"/>
-          <w:szCs w:val="28"/>
-        </w:rPr>
-      </w:pPr>
-      <w:r>
-        <w:rPr>
-          <w:rFonts w:ascii="Tahoma" w:eastAsia="Times New Roman" w:hAnsi="Tahoma" w:cs="Tahoma"/>
-          <w:color w:val="3B3B3B"/>
-          <w:sz w:val="28"/>
-          <w:szCs w:val="28"/>
-        </w:rPr>
-        <w:t>UX/Product Design</w:t>
+        <w:t>Senior QA Tester</w:t>
+      </w:r>
+    </w:p>
+    <w:p>
+      <w:pPr>
+        <w:pStyle w:val="Heading3"/>
+        <w:shd w:val="clear" w:color="auto" w:fill="FFFFFF"/>
+        <w:spacing w:before="105" w:beforeAutospacing="0" w:after="120" w:afterAutospacing="0" w:line="264" w:lineRule="atLeast"/>
+        <w:textAlignment w:val="baseline"/>
+        <w:rPr>
+          <w:rFonts w:ascii="Helvetica Neue" w:hAnsi="Helvetica Neue"/>
+          <w:b w:val="0"/>
+          <w:bCs w:val="0"/>
+          <w:color w:val="F4B517"/>
+          <w:sz w:val="28"/>
+          <w:szCs w:val="28"/>
+        </w:rPr>
+      </w:pPr>
+      <w:r>
+        <w:rPr>
+          <w:rFonts w:ascii="Helvetica Neue" w:hAnsi="Helvetica Neue"/>
+          <w:b w:val="0"/>
+          <w:bCs w:val="0"/>
+          <w:color w:val="F4B517"/>
+          <w:sz w:val="28"/>
+          <w:szCs w:val="28"/>
+        </w:rPr>
+        <w:t>clot</w:t>
+      </w:r>
+    </w:p>
+    <w:p>
+      <w:pPr>
+        <w:shd w:val="clear" w:color="auto" w:fill="FFFFFF"/>
+        <w:textAlignment w:val="baseline"/>
+        <w:rPr>
+          <w:rFonts w:ascii="inherit" w:hAnsi="inherit"/>
+          <w:color w:val="3B3B3B"/>
+          <w:sz w:val="28"/>
+          <w:szCs w:val="28"/>
+        </w:rPr>
+      </w:pPr>
+      <w:r>
+        <w:rPr>
+          <w:rFonts w:ascii="inherit" w:hAnsi="inherit"/>
+          <w:color w:val="3B3B3B"/>
+          <w:sz w:val="28"/>
+          <w:szCs w:val="28"/>
+        </w:rPr>
+        <w:t>security</w:t>
       </w:r>
     </w:p>
     <w:p>
@@ -1283,6 +1617,21 @@
         <w:outlineLvl w:val="0"/>
         <w:rPr>
           <w:rFonts w:ascii="Tahoma" w:eastAsia="Times New Roman" w:hAnsi="Tahoma" w:cs="Tahoma"/>
+          <w:color w:val="3B3B3B"/>
+          <w:sz w:val="28"/>
+          <w:szCs w:val="28"/>
+        </w:rPr>
+      </w:pPr>
+    </w:p>
+    <w:p>
+      <w:pPr>
+        <w:shd w:val="clear" w:color="auto" w:fill="FFFFFF"/>
+        <w:spacing w:after="0" w:line="264" w:lineRule="atLeast"/>
+        <w:jc w:val="center"/>
+        <w:textAlignment w:val="baseline"/>
+        <w:outlineLvl w:val="0"/>
+        <w:rPr>
+          <w:rFonts w:ascii="Tahoma" w:eastAsia="Times New Roman" w:hAnsi="Tahoma" w:cs="Tahoma"/>
           <w:caps/>
           <w:color w:val="F4B517"/>
           <w:spacing w:val="15"/>
@@ -1301,7 +1650,7 @@
           <w:sz w:val="28"/>
           <w:szCs w:val="28"/>
         </w:rPr>
-        <w:t> HIVE TEAM: QUALITY</w:t>
+        <w:t> HIVE TEAM: DEVELOPMENT</w:t>
       </w:r>
     </w:p>
     <w:p>
@@ -1324,7 +1673,27 @@
           <w:sz w:val="28"/>
           <w:szCs w:val="28"/>
         </w:rPr>
-        <w:t>Ensuring all development tasks meet quality criteria.</w:t>
+        <w:t xml:space="preserve">Responsible for building </w:t>
+      </w:r>
+      <w:proofErr w:type="spellStart"/>
+      <w:r>
+        <w:rPr>
+          <w:rFonts w:ascii="Tahoma" w:eastAsia="Times New Roman" w:hAnsi="Tahoma" w:cs="Tahoma"/>
+          <w:color w:val="252525"/>
+          <w:sz w:val="28"/>
+          <w:szCs w:val="28"/>
+        </w:rPr>
+        <w:t>SmartCash</w:t>
+      </w:r>
+      <w:proofErr w:type="spellEnd"/>
+      <w:r>
+        <w:rPr>
+          <w:rFonts w:ascii="Tahoma" w:eastAsia="Times New Roman" w:hAnsi="Tahoma" w:cs="Tahoma"/>
+          <w:color w:val="252525"/>
+          <w:sz w:val="28"/>
+          <w:szCs w:val="28"/>
+        </w:rPr>
+        <w:t xml:space="preserve"> and supporting applications.</w:t>
       </w:r>
     </w:p>
     <w:p>
@@ -1348,7 +1717,7 @@
           <w:sz w:val="28"/>
           <w:szCs w:val="28"/>
         </w:rPr>
-        <w:t>Cryptolize</w:t>
+        <w:t>Solarminer</w:t>
       </w:r>
       <w:proofErr w:type="spellEnd"/>
     </w:p>
@@ -1377,6 +1746,48 @@
     <w:p>
       <w:pPr>
         <w:shd w:val="clear" w:color="auto" w:fill="FFFFFF"/>
+        <w:spacing w:before="204" w:after="204" w:line="240" w:lineRule="auto"/>
+        <w:textAlignment w:val="baseline"/>
+        <w:rPr>
+          <w:rFonts w:ascii="Tahoma" w:eastAsia="Times New Roman" w:hAnsi="Tahoma" w:cs="Tahoma"/>
+          <w:color w:val="252525"/>
+          <w:sz w:val="28"/>
+          <w:szCs w:val="28"/>
+        </w:rPr>
+      </w:pPr>
+      <w:r>
+        <w:rPr>
+          <w:rFonts w:ascii="Tahoma" w:eastAsia="Times New Roman" w:hAnsi="Tahoma" w:cs="Tahoma"/>
+          <w:color w:val="252525"/>
+          <w:sz w:val="28"/>
+          <w:szCs w:val="28"/>
+        </w:rPr>
+        <w:t xml:space="preserve">Creator of the Dash N Drink Soda Machine &amp; </w:t>
+      </w:r>
+      <w:proofErr w:type="spellStart"/>
+      <w:r>
+        <w:rPr>
+          <w:rFonts w:ascii="Tahoma" w:eastAsia="Times New Roman" w:hAnsi="Tahoma" w:cs="Tahoma"/>
+          <w:color w:val="252525"/>
+          <w:sz w:val="28"/>
+          <w:szCs w:val="28"/>
+        </w:rPr>
+        <w:t>SmartCash</w:t>
+      </w:r>
+      <w:proofErr w:type="spellEnd"/>
+      <w:r>
+        <w:rPr>
+          <w:rFonts w:ascii="Tahoma" w:eastAsia="Times New Roman" w:hAnsi="Tahoma" w:cs="Tahoma"/>
+          <w:color w:val="252525"/>
+          <w:sz w:val="28"/>
+          <w:szCs w:val="28"/>
+        </w:rPr>
+        <w:t xml:space="preserve"> POS.</w:t>
+      </w:r>
+    </w:p>
+    <w:p>
+      <w:pPr>
+        <w:shd w:val="clear" w:color="auto" w:fill="FFFFFF"/>
         <w:spacing w:after="120" w:line="264" w:lineRule="atLeast"/>
         <w:textAlignment w:val="baseline"/>
         <w:outlineLvl w:val="2"/>
@@ -1387,325 +1798,17 @@
           <w:szCs w:val="28"/>
         </w:rPr>
       </w:pPr>
-      <w:r>
-        <w:rPr>
-          <w:rFonts w:ascii="Tahoma" w:eastAsia="Times New Roman" w:hAnsi="Tahoma" w:cs="Tahoma"/>
-          <w:color w:val="F4B517"/>
-          <w:sz w:val="28"/>
-          <w:szCs w:val="28"/>
-        </w:rPr>
-        <w:t>Jazz</w:t>
-      </w:r>
-    </w:p>
-    <w:p>
-      <w:pPr>
-        <w:shd w:val="clear" w:color="auto" w:fill="FFFFFF"/>
-        <w:spacing w:after="0" w:line="240" w:lineRule="auto"/>
-        <w:textAlignment w:val="baseline"/>
-        <w:rPr>
-          <w:rFonts w:ascii="Tahoma" w:eastAsia="Times New Roman" w:hAnsi="Tahoma" w:cs="Tahoma"/>
-          <w:color w:val="3B3B3B"/>
-          <w:sz w:val="28"/>
-          <w:szCs w:val="28"/>
-        </w:rPr>
-      </w:pPr>
-      <w:r>
-        <w:rPr>
-          <w:rFonts w:ascii="Tahoma" w:eastAsia="Times New Roman" w:hAnsi="Tahoma" w:cs="Tahoma"/>
-          <w:color w:val="3B3B3B"/>
-          <w:sz w:val="28"/>
-          <w:szCs w:val="28"/>
-        </w:rPr>
-        <w:t>Release Coordinator</w:t>
-      </w:r>
-    </w:p>
-    <w:p>
-      <w:pPr>
-        <w:shd w:val="clear" w:color="auto" w:fill="FFFFFF"/>
-        <w:spacing w:after="120" w:line="264" w:lineRule="atLeast"/>
-        <w:textAlignment w:val="baseline"/>
-        <w:outlineLvl w:val="2"/>
-        <w:rPr>
-          <w:rFonts w:ascii="Tahoma" w:eastAsia="Times New Roman" w:hAnsi="Tahoma" w:cs="Tahoma"/>
-          <w:color w:val="F4B517"/>
-          <w:sz w:val="28"/>
-          <w:szCs w:val="28"/>
-        </w:rPr>
-      </w:pPr>
       <w:proofErr w:type="spellStart"/>
-      <w:proofErr w:type="gramStart"/>
-      <w:r>
-        <w:rPr>
-          <w:rFonts w:ascii="Tahoma" w:eastAsia="Times New Roman" w:hAnsi="Tahoma" w:cs="Tahoma"/>
-          <w:color w:val="F4B517"/>
-          <w:sz w:val="28"/>
-          <w:szCs w:val="28"/>
-        </w:rPr>
-        <w:t>emelia</w:t>
+      <w:r>
+        <w:rPr>
+          <w:rFonts w:ascii="Tahoma" w:eastAsia="Times New Roman" w:hAnsi="Tahoma" w:cs="Tahoma"/>
+          <w:color w:val="F4B517"/>
+          <w:sz w:val="28"/>
+          <w:szCs w:val="28"/>
+        </w:rPr>
+        <w:t>dustinface</w:t>
       </w:r>
       <w:proofErr w:type="spellEnd"/>
-      <w:proofErr w:type="gramEnd"/>
-    </w:p>
-    <w:p>
-      <w:pPr>
-        <w:shd w:val="clear" w:color="auto" w:fill="FFFFFF"/>
-        <w:spacing w:after="0" w:line="240" w:lineRule="auto"/>
-        <w:textAlignment w:val="baseline"/>
-        <w:rPr>
-          <w:rFonts w:ascii="Tahoma" w:eastAsia="Times New Roman" w:hAnsi="Tahoma" w:cs="Tahoma"/>
-          <w:color w:val="3B3B3B"/>
-          <w:sz w:val="28"/>
-          <w:szCs w:val="28"/>
-        </w:rPr>
-      </w:pPr>
-      <w:proofErr w:type="gramStart"/>
-      <w:r>
-        <w:rPr>
-          <w:rFonts w:ascii="Tahoma" w:eastAsia="Times New Roman" w:hAnsi="Tahoma" w:cs="Tahoma"/>
-          <w:color w:val="3B3B3B"/>
-          <w:sz w:val="28"/>
-          <w:szCs w:val="28"/>
-        </w:rPr>
-        <w:t>auditor</w:t>
-      </w:r>
-      <w:proofErr w:type="gramEnd"/>
-    </w:p>
-    <w:p>
-      <w:pPr>
-        <w:shd w:val="clear" w:color="auto" w:fill="FFFFFF"/>
-        <w:spacing w:after="120" w:line="264" w:lineRule="atLeast"/>
-        <w:textAlignment w:val="baseline"/>
-        <w:outlineLvl w:val="2"/>
-        <w:rPr>
-          <w:rFonts w:ascii="Tahoma" w:eastAsia="Times New Roman" w:hAnsi="Tahoma" w:cs="Tahoma"/>
-          <w:color w:val="F4B517"/>
-          <w:sz w:val="28"/>
-          <w:szCs w:val="28"/>
-        </w:rPr>
-      </w:pPr>
-      <w:proofErr w:type="spellStart"/>
-      <w:r>
-        <w:rPr>
-          <w:rFonts w:ascii="Tahoma" w:eastAsia="Times New Roman" w:hAnsi="Tahoma" w:cs="Tahoma"/>
-          <w:color w:val="F4B517"/>
-          <w:sz w:val="28"/>
-          <w:szCs w:val="28"/>
-        </w:rPr>
-        <w:t>Nitego</w:t>
-      </w:r>
-      <w:proofErr w:type="spellEnd"/>
-    </w:p>
-    <w:p>
-      <w:pPr>
-        <w:shd w:val="clear" w:color="auto" w:fill="FFFFFF"/>
-        <w:spacing w:after="0" w:line="240" w:lineRule="auto"/>
-        <w:textAlignment w:val="baseline"/>
-        <w:rPr>
-          <w:rFonts w:ascii="Tahoma" w:eastAsia="Times New Roman" w:hAnsi="Tahoma" w:cs="Tahoma"/>
-          <w:color w:val="3B3B3B"/>
-          <w:sz w:val="28"/>
-          <w:szCs w:val="28"/>
-        </w:rPr>
-      </w:pPr>
-      <w:r>
-        <w:rPr>
-          <w:rFonts w:ascii="Tahoma" w:eastAsia="Times New Roman" w:hAnsi="Tahoma" w:cs="Tahoma"/>
-          <w:color w:val="3B3B3B"/>
-          <w:sz w:val="28"/>
-          <w:szCs w:val="28"/>
-        </w:rPr>
-        <w:t>Senior QA Tester</w:t>
-      </w:r>
-    </w:p>
-    <w:p>
-      <w:pPr>
-        <w:shd w:val="clear" w:color="auto" w:fill="FFFFFF"/>
-        <w:spacing w:after="0" w:line="264" w:lineRule="atLeast"/>
-        <w:jc w:val="center"/>
-        <w:textAlignment w:val="baseline"/>
-        <w:outlineLvl w:val="0"/>
-        <w:rPr>
-          <w:rFonts w:ascii="Tahoma" w:eastAsia="Times New Roman" w:hAnsi="Tahoma" w:cs="Tahoma"/>
-          <w:caps/>
-          <w:color w:val="F4B517"/>
-          <w:spacing w:val="15"/>
-          <w:kern w:val="36"/>
-          <w:sz w:val="28"/>
-          <w:szCs w:val="28"/>
-        </w:rPr>
-      </w:pPr>
-      <w:r>
-        <w:rPr>
-          <w:rFonts w:ascii="Tahoma" w:eastAsia="Times New Roman" w:hAnsi="Tahoma" w:cs="Tahoma"/>
-          <w:caps/>
-          <w:color w:val="F4B517"/>
-          <w:spacing w:val="15"/>
-          <w:kern w:val="36"/>
-          <w:sz w:val="28"/>
-          <w:szCs w:val="28"/>
-        </w:rPr>
-        <w:t> HIVE TEAM: DEVELOPMENT</w:t>
-      </w:r>
-    </w:p>
-    <w:p>
-      <w:pPr>
-        <w:shd w:val="clear" w:color="auto" w:fill="FFFFFF"/>
-        <w:spacing w:after="0" w:line="312" w:lineRule="atLeast"/>
-        <w:jc w:val="center"/>
-        <w:textAlignment w:val="baseline"/>
-        <w:rPr>
-          <w:rFonts w:ascii="Tahoma" w:eastAsia="Times New Roman" w:hAnsi="Tahoma" w:cs="Tahoma"/>
-          <w:color w:val="252525"/>
-          <w:sz w:val="28"/>
-          <w:szCs w:val="28"/>
-        </w:rPr>
-      </w:pPr>
-      <w:r>
-        <w:rPr>
-          <w:rFonts w:ascii="Tahoma" w:eastAsia="Times New Roman" w:hAnsi="Tahoma" w:cs="Tahoma"/>
-          <w:color w:val="252525"/>
-          <w:sz w:val="28"/>
-          <w:szCs w:val="28"/>
-        </w:rPr>
-        <w:t xml:space="preserve">Responsible for building </w:t>
-      </w:r>
-      <w:proofErr w:type="spellStart"/>
-      <w:r>
-        <w:rPr>
-          <w:rFonts w:ascii="Tahoma" w:eastAsia="Times New Roman" w:hAnsi="Tahoma" w:cs="Tahoma"/>
-          <w:color w:val="252525"/>
-          <w:sz w:val="28"/>
-          <w:szCs w:val="28"/>
-        </w:rPr>
-        <w:t>SmartCash</w:t>
-      </w:r>
-      <w:proofErr w:type="spellEnd"/>
-      <w:r>
-        <w:rPr>
-          <w:rFonts w:ascii="Tahoma" w:eastAsia="Times New Roman" w:hAnsi="Tahoma" w:cs="Tahoma"/>
-          <w:color w:val="252525"/>
-          <w:sz w:val="28"/>
-          <w:szCs w:val="28"/>
-        </w:rPr>
-        <w:t xml:space="preserve"> and supporting applications.</w:t>
-      </w:r>
-    </w:p>
-    <w:p>
-      <w:pPr>
-        <w:shd w:val="clear" w:color="auto" w:fill="FFFFFF"/>
-        <w:spacing w:before="105" w:after="120" w:line="264" w:lineRule="atLeast"/>
-        <w:textAlignment w:val="baseline"/>
-        <w:outlineLvl w:val="2"/>
-        <w:rPr>
-          <w:rFonts w:ascii="Tahoma" w:eastAsia="Times New Roman" w:hAnsi="Tahoma" w:cs="Tahoma"/>
-          <w:color w:val="F4B517"/>
-          <w:sz w:val="28"/>
-          <w:szCs w:val="28"/>
-        </w:rPr>
-      </w:pPr>
-      <w:proofErr w:type="spellStart"/>
-      <w:r>
-        <w:rPr>
-          <w:rFonts w:ascii="Tahoma" w:eastAsia="Times New Roman" w:hAnsi="Tahoma" w:cs="Tahoma"/>
-          <w:color w:val="F4B517"/>
-          <w:sz w:val="28"/>
-          <w:szCs w:val="28"/>
-        </w:rPr>
-        <w:t>Solarminer</w:t>
-      </w:r>
-      <w:proofErr w:type="spellEnd"/>
-    </w:p>
-    <w:p>
-      <w:pPr>
-        <w:shd w:val="clear" w:color="auto" w:fill="FFFFFF"/>
-        <w:spacing w:after="0" w:line="240" w:lineRule="auto"/>
-        <w:textAlignment w:val="baseline"/>
-        <w:rPr>
-          <w:rFonts w:ascii="Tahoma" w:eastAsia="Times New Roman" w:hAnsi="Tahoma" w:cs="Tahoma"/>
-          <w:color w:val="3B3B3B"/>
-          <w:sz w:val="28"/>
-          <w:szCs w:val="28"/>
-        </w:rPr>
-      </w:pPr>
-      <w:r>
-        <w:rPr>
-          <w:rFonts w:ascii="Tahoma" w:eastAsia="Times New Roman" w:hAnsi="Tahoma" w:cs="Tahoma"/>
-          <w:color w:val="3B3B3B"/>
-          <w:sz w:val="28"/>
-          <w:szCs w:val="28"/>
-        </w:rPr>
-        <w:lastRenderedPageBreak/>
-        <w:t>Hive Coordinator</w:t>
-      </w:r>
-    </w:p>
-    <w:p>
-      <w:pPr>
-        <w:shd w:val="clear" w:color="auto" w:fill="FFFFFF"/>
-        <w:spacing w:before="204" w:after="204" w:line="240" w:lineRule="auto"/>
-        <w:textAlignment w:val="baseline"/>
-        <w:rPr>
-          <w:rFonts w:ascii="Tahoma" w:eastAsia="Times New Roman" w:hAnsi="Tahoma" w:cs="Tahoma"/>
-          <w:color w:val="252525"/>
-          <w:sz w:val="28"/>
-          <w:szCs w:val="28"/>
-        </w:rPr>
-      </w:pPr>
-      <w:r>
-        <w:rPr>
-          <w:rFonts w:ascii="Tahoma" w:eastAsia="Times New Roman" w:hAnsi="Tahoma" w:cs="Tahoma"/>
-          <w:color w:val="252525"/>
-          <w:sz w:val="28"/>
-          <w:szCs w:val="28"/>
-        </w:rPr>
-        <w:t xml:space="preserve">Creator of the Dash N Drink Soda Machine &amp; </w:t>
-      </w:r>
-      <w:proofErr w:type="spellStart"/>
-      <w:r>
-        <w:rPr>
-          <w:rFonts w:ascii="Tahoma" w:eastAsia="Times New Roman" w:hAnsi="Tahoma" w:cs="Tahoma"/>
-          <w:color w:val="252525"/>
-          <w:sz w:val="28"/>
-          <w:szCs w:val="28"/>
-        </w:rPr>
-        <w:t>SmartCash</w:t>
-      </w:r>
-      <w:proofErr w:type="spellEnd"/>
-      <w:r>
-        <w:rPr>
-          <w:rFonts w:ascii="Tahoma" w:eastAsia="Times New Roman" w:hAnsi="Tahoma" w:cs="Tahoma"/>
-          <w:color w:val="252525"/>
-          <w:sz w:val="28"/>
-          <w:szCs w:val="28"/>
-        </w:rPr>
-        <w:t xml:space="preserve"> POS.</w:t>
-      </w:r>
-    </w:p>
-    <w:p>
-      <w:pPr>
-        <w:shd w:val="clear" w:color="auto" w:fill="FFFFFF"/>
-        <w:spacing w:after="120" w:line="264" w:lineRule="atLeast"/>
-        <w:textAlignment w:val="baseline"/>
-        <w:outlineLvl w:val="2"/>
-        <w:rPr>
-          <w:rFonts w:ascii="Tahoma" w:eastAsia="Times New Roman" w:hAnsi="Tahoma" w:cs="Tahoma"/>
-          <w:color w:val="F4B517"/>
-          <w:sz w:val="28"/>
-          <w:szCs w:val="28"/>
-        </w:rPr>
-      </w:pPr>
-      <w:proofErr w:type="spellStart"/>
-      <w:proofErr w:type="gramStart"/>
-      <w:r>
-        <w:rPr>
-          <w:rFonts w:ascii="Tahoma" w:eastAsia="Times New Roman" w:hAnsi="Tahoma" w:cs="Tahoma"/>
-          <w:color w:val="F4B517"/>
-          <w:sz w:val="28"/>
-          <w:szCs w:val="28"/>
-        </w:rPr>
-        <w:t>dustinface</w:t>
-      </w:r>
-      <w:proofErr w:type="spellEnd"/>
-      <w:proofErr w:type="gramEnd"/>
     </w:p>
     <w:p>
       <w:pPr>
@@ -2241,6 +2344,7 @@
           <w:sz w:val="28"/>
           <w:szCs w:val="28"/>
         </w:rPr>
+        <w:lastRenderedPageBreak/>
         <w:t xml:space="preserve">This Hive is responsible for on-boarding &amp; generalized </w:t>
       </w:r>
       <w:proofErr w:type="spellStart"/>
@@ -2328,27 +2432,7 @@
           <w:sz w:val="28"/>
           <w:szCs w:val="28"/>
         </w:rPr>
-        <w:t xml:space="preserve">Alex is a jack of all trades who loves Technology, Graphics, </w:t>
-      </w:r>
-      <w:proofErr w:type="gramStart"/>
-      <w:r>
-        <w:rPr>
-          <w:rFonts w:ascii="Tahoma" w:eastAsia="Times New Roman" w:hAnsi="Tahoma" w:cs="Tahoma"/>
-          <w:color w:val="252525"/>
-          <w:sz w:val="28"/>
-          <w:szCs w:val="28"/>
-        </w:rPr>
-        <w:t>Web</w:t>
-      </w:r>
-      <w:proofErr w:type="gramEnd"/>
-      <w:r>
-        <w:rPr>
-          <w:rFonts w:ascii="Tahoma" w:eastAsia="Times New Roman" w:hAnsi="Tahoma" w:cs="Tahoma"/>
-          <w:color w:val="252525"/>
-          <w:sz w:val="28"/>
-          <w:szCs w:val="28"/>
-        </w:rPr>
-        <w:t xml:space="preserve"> Design &amp; Infrastructure.</w:t>
+        <w:t>Alex is a jack of all trades who loves Technology, Graphics, Web Design &amp; Infrastructure.</w:t>
       </w:r>
     </w:p>
     <w:p>
@@ -2419,7 +2503,6 @@
           <w:sz w:val="28"/>
           <w:szCs w:val="28"/>
         </w:rPr>
-        <w:lastRenderedPageBreak/>
         <w:t>Hoangton</w:t>
       </w:r>
       <w:proofErr w:type="spellEnd"/>
@@ -2563,24 +2646,22 @@
     </w:p>
     <w:p>
       <w:pPr>
-        <w:shd w:val="clear" w:color="auto" w:fill="FFFFFF"/>
         <w:spacing w:after="0" w:line="240" w:lineRule="auto"/>
-        <w:textAlignment w:val="baseline"/>
-        <w:rPr>
-          <w:rFonts w:ascii="Tahoma" w:eastAsia="Times New Roman" w:hAnsi="Tahoma" w:cs="Tahoma"/>
-          <w:color w:val="3B3B3B"/>
-          <w:sz w:val="28"/>
-          <w:szCs w:val="28"/>
-        </w:rPr>
-      </w:pPr>
-      <w:r>
-        <w:rPr>
-          <w:rFonts w:ascii="Tahoma" w:eastAsia="Times New Roman" w:hAnsi="Tahoma" w:cs="Tahoma"/>
-          <w:color w:val="3B3B3B"/>
-          <w:sz w:val="28"/>
-          <w:szCs w:val="28"/>
-        </w:rPr>
-        <w:t>Support</w:t>
+        <w:rPr>
+          <w:rFonts w:ascii="Times New Roman" w:eastAsia="Times New Roman" w:hAnsi="Times New Roman" w:cs="Times New Roman"/>
+          <w:sz w:val="28"/>
+          <w:szCs w:val="28"/>
+        </w:rPr>
+      </w:pPr>
+      <w:r>
+        <w:rPr>
+          <w:rFonts w:ascii="Helvetica Neue" w:eastAsia="Times New Roman" w:hAnsi="Helvetica Neue" w:cs="Times New Roman"/>
+          <w:color w:val="3B3B3B"/>
+          <w:sz w:val="28"/>
+          <w:szCs w:val="28"/>
+          <w:shd w:val="clear" w:color="auto" w:fill="FFFFFF"/>
+        </w:rPr>
+        <w:t>Assistant Coordinator</w:t>
       </w:r>
     </w:p>
     <w:p>
@@ -2821,6 +2902,7 @@
         <w:t xml:space="preserve"> will be the lifeblood of the project, which will allow anyone to get involved and submit proposals, helping to generate organic growth at a grassroots level, creating a bottom-up management structure.</w:t>
       </w:r>
     </w:p>
+    <w:bookmarkEnd w:id="0"/>
     <w:p>
       <w:pPr>
         <w:rPr>
@@ -2841,7 +2923,7 @@
 </file>
 
 <file path=word/styles.xml><?xml version="1.0" encoding="utf-8"?>
-<w:styles xmlns:mc="http://schemas.openxmlformats.org/markup-compatibility/2006" xmlns:r="http://schemas.openxmlformats.org/officeDocument/2006/relationships" xmlns:w="http://schemas.openxmlformats.org/wordprocessingml/2006/main" xmlns:w14="http://schemas.microsoft.com/office/word/2010/wordml" xmlns:w15="http://schemas.microsoft.com/office/word/2012/wordml" mc:Ignorable="w14 w15">
+<w:styles xmlns:mc="http://schemas.openxmlformats.org/markup-compatibility/2006" xmlns:r="http://schemas.openxmlformats.org/officeDocument/2006/relationships" xmlns:w="http://schemas.openxmlformats.org/wordprocessingml/2006/main" xmlns:w14="http://schemas.microsoft.com/office/word/2010/wordml" xmlns:w15="http://schemas.microsoft.com/office/word/2012/wordml" xmlns:w16cid="http://schemas.microsoft.com/office/word/2016/wordml/cid" xmlns:w16se="http://schemas.microsoft.com/office/word/2015/wordml/symex" mc:Ignorable="w14 w15 w16se w16cid">
   <w:docDefaults>
     <w:rPrDefault>
       <w:rPr>
@@ -2857,7 +2939,7 @@
       </w:pPr>
     </w:pPrDefault>
   </w:docDefaults>
-  <w:latentStyles w:defLockedState="0" w:defUIPriority="99" w:defSemiHidden="0" w:defUnhideWhenUsed="0" w:defQFormat="0" w:count="371">
+  <w:latentStyles w:defLockedState="0" w:defUIPriority="99" w:defSemiHidden="0" w:defUnhideWhenUsed="0" w:defQFormat="0" w:count="375">
     <w:lsdException w:name="Normal" w:uiPriority="0" w:qFormat="1"/>
     <w:lsdException w:name="heading 1" w:uiPriority="9" w:qFormat="1"/>
     <w:lsdException w:name="heading 2" w:semiHidden="1" w:uiPriority="9" w:unhideWhenUsed="1" w:qFormat="1"/>
@@ -2963,7 +3045,6 @@
     <w:lsdException w:name="HTML Sample" w:semiHidden="1" w:unhideWhenUsed="1"/>
     <w:lsdException w:name="HTML Typewriter" w:semiHidden="1" w:unhideWhenUsed="1"/>
     <w:lsdException w:name="HTML Variable" w:semiHidden="1" w:unhideWhenUsed="1"/>
-    <w:lsdException w:name="Normal Table" w:semiHidden="1" w:unhideWhenUsed="1"/>
     <w:lsdException w:name="annotation subject" w:semiHidden="1" w:unhideWhenUsed="1"/>
     <w:lsdException w:name="No List" w:semiHidden="1" w:unhideWhenUsed="1"/>
     <w:lsdException w:name="Outline List 1" w:semiHidden="1" w:unhideWhenUsed="1"/>
@@ -3007,10 +3088,8 @@
     <w:lsdException w:name="Table Elegant" w:semiHidden="1" w:unhideWhenUsed="1"/>
     <w:lsdException w:name="Table Professional" w:semiHidden="1" w:unhideWhenUsed="1"/>
     <w:lsdException w:name="Table Subtle 1" w:semiHidden="1" w:unhideWhenUsed="1"/>
-    <w:lsdException w:name="Table Subtle 2" w:semiHidden="1" w:unhideWhenUsed="1"/>
     <w:lsdException w:name="Table Web 1" w:semiHidden="1" w:unhideWhenUsed="1"/>
     <w:lsdException w:name="Table Web 2" w:semiHidden="1" w:unhideWhenUsed="1"/>
-    <w:lsdException w:name="Table Web 3" w:semiHidden="1" w:unhideWhenUsed="1"/>
     <w:lsdException w:name="Balloon Text" w:semiHidden="1" w:unhideWhenUsed="1"/>
     <w:lsdException w:name="Table Grid" w:uiPriority="39"/>
     <w:lsdException w:name="Table Theme" w:semiHidden="1" w:unhideWhenUsed="1"/>
@@ -3229,6 +3308,10 @@
     <w:lsdException w:name="List Table 5 Dark Accent 6" w:uiPriority="50"/>
     <w:lsdException w:name="List Table 6 Colorful Accent 6" w:uiPriority="51"/>
     <w:lsdException w:name="List Table 7 Colorful Accent 6" w:uiPriority="52"/>
+    <w:lsdException w:name="Mention" w:semiHidden="1" w:unhideWhenUsed="1"/>
+    <w:lsdException w:name="Smart Hyperlink" w:semiHidden="1" w:unhideWhenUsed="1"/>
+    <w:lsdException w:name="Hashtag" w:semiHidden="1" w:unhideWhenUsed="1"/>
+    <w:lsdException w:name="Unresolved Mention" w:semiHidden="1" w:unhideWhenUsed="1"/>
   </w:latentStyles>
   <w:style w:type="paragraph" w:default="1" w:styleId="Normal">
     <w:name w:val="Normal"/>

</xml_diff>

<commit_message>
update team member on Sep
</commit_message>
<xml_diff>
--- a/smartcash.cc/HIVE TEAMS.docx
+++ b/smartcash.cc/HIVE TEAMS.docx
@@ -19,7 +19,6 @@
           <w:szCs w:val="28"/>
         </w:rPr>
       </w:pPr>
-      <w:bookmarkStart w:id="0" w:name="_GoBack"/>
       <w:r>
         <w:rPr>
           <w:rFonts w:ascii="Tahoma" w:eastAsia="Times New Roman" w:hAnsi="Tahoma" w:cs="Tahoma"/>
@@ -1240,59 +1239,20 @@
     </w:p>
     <w:p>
       <w:pPr>
-        <w:shd w:val="clear" w:color="auto" w:fill="FFFFFF"/>
-        <w:spacing w:after="120" w:line="264" w:lineRule="atLeast"/>
-        <w:textAlignment w:val="baseline"/>
-        <w:outlineLvl w:val="2"/>
-        <w:rPr>
-          <w:rFonts w:ascii="Tahoma" w:eastAsia="Times New Roman" w:hAnsi="Tahoma" w:cs="Tahoma"/>
-          <w:color w:val="F4B517"/>
-          <w:sz w:val="28"/>
-          <w:szCs w:val="28"/>
-        </w:rPr>
-      </w:pPr>
-      <w:r>
-        <w:rPr>
-          <w:rFonts w:ascii="Tahoma" w:eastAsia="Times New Roman" w:hAnsi="Tahoma" w:cs="Tahoma"/>
-          <w:color w:val="F4B517"/>
-          <w:sz w:val="28"/>
-          <w:szCs w:val="28"/>
-        </w:rPr>
-        <w:t xml:space="preserve">Ian </w:t>
-      </w:r>
-      <w:proofErr w:type="spellStart"/>
-      <w:r>
-        <w:rPr>
-          <w:rFonts w:ascii="Tahoma" w:eastAsia="Times New Roman" w:hAnsi="Tahoma" w:cs="Tahoma"/>
-          <w:color w:val="F4B517"/>
-          <w:sz w:val="28"/>
-          <w:szCs w:val="28"/>
-        </w:rPr>
-        <w:t>Petterson</w:t>
-      </w:r>
-      <w:proofErr w:type="spellEnd"/>
-    </w:p>
-    <w:p>
-      <w:pPr>
-        <w:shd w:val="clear" w:color="auto" w:fill="FFFFFF"/>
-        <w:spacing w:after="0" w:line="240" w:lineRule="auto"/>
-        <w:textAlignment w:val="baseline"/>
-        <w:rPr>
-          <w:rFonts w:ascii="Tahoma" w:eastAsia="Times New Roman" w:hAnsi="Tahoma" w:cs="Tahoma"/>
-          <w:color w:val="3B3B3B"/>
-          <w:sz w:val="28"/>
-          <w:szCs w:val="28"/>
-        </w:rPr>
-      </w:pPr>
-      <w:r>
-        <w:rPr>
-          <w:rFonts w:ascii="Tahoma" w:eastAsia="Times New Roman" w:hAnsi="Tahoma" w:cs="Tahoma"/>
-          <w:color w:val="3B3B3B"/>
-          <w:sz w:val="28"/>
-          <w:szCs w:val="28"/>
-        </w:rPr>
-        <w:t>UX/Product Design</w:t>
-      </w:r>
+        <w:pStyle w:val="Heading1"/>
+        <w:shd w:val="clear" w:color="auto" w:fill="FFFFFF"/>
+        <w:spacing w:before="0" w:beforeAutospacing="0" w:after="0" w:afterAutospacing="0" w:line="264" w:lineRule="atLeast"/>
+        <w:jc w:val="center"/>
+        <w:textAlignment w:val="baseline"/>
+        <w:rPr>
+          <w:rFonts w:ascii="Tahoma" w:hAnsi="Tahoma" w:cs="Tahoma"/>
+          <w:caps/>
+          <w:color w:val="F4B517"/>
+          <w:spacing w:val="15"/>
+          <w:sz w:val="28"/>
+          <w:szCs w:val="28"/>
+        </w:rPr>
+      </w:pPr>
     </w:p>
     <w:p>
       <w:pPr>
@@ -1312,6 +1272,8 @@
           <w:szCs w:val="28"/>
         </w:rPr>
       </w:pPr>
+      <w:bookmarkStart w:id="0" w:name="_GoBack"/>
+      <w:bookmarkEnd w:id="0"/>
       <w:r>
         <w:rPr>
           <w:rFonts w:ascii="Tahoma" w:hAnsi="Tahoma" w:cs="Tahoma"/>
@@ -1556,7 +1518,6 @@
           <w:sz w:val="28"/>
           <w:szCs w:val="28"/>
         </w:rPr>
-        <w:lastRenderedPageBreak/>
         <w:t>Senior QA Tester</w:t>
       </w:r>
     </w:p>
@@ -1584,6 +1545,7 @@
           <w:sz w:val="28"/>
           <w:szCs w:val="28"/>
         </w:rPr>
+        <w:lastRenderedPageBreak/>
         <w:t>clot</w:t>
       </w:r>
     </w:p>
@@ -1914,56 +1876,12 @@
     <w:p>
       <w:pPr>
         <w:shd w:val="clear" w:color="auto" w:fill="FFFFFF"/>
-        <w:spacing w:after="0" w:line="240" w:lineRule="auto"/>
-        <w:textAlignment w:val="baseline"/>
-        <w:rPr>
-          <w:rFonts w:ascii="Tahoma" w:eastAsia="Times New Roman" w:hAnsi="Tahoma" w:cs="Tahoma"/>
-          <w:color w:val="3B3B3B"/>
-          <w:sz w:val="28"/>
-          <w:szCs w:val="28"/>
-        </w:rPr>
-      </w:pPr>
-      <w:r>
-        <w:rPr>
-          <w:rFonts w:ascii="Tahoma" w:eastAsia="Times New Roman" w:hAnsi="Tahoma" w:cs="Tahoma"/>
-          <w:color w:val="3B3B3B"/>
-          <w:sz w:val="28"/>
-          <w:szCs w:val="28"/>
-        </w:rPr>
-        <w:t>Developer</w:t>
-      </w:r>
-    </w:p>
-    <w:p>
-      <w:pPr>
-        <w:shd w:val="clear" w:color="auto" w:fill="FFFFFF"/>
         <w:spacing w:after="120" w:line="264" w:lineRule="atLeast"/>
         <w:textAlignment w:val="baseline"/>
         <w:outlineLvl w:val="2"/>
         <w:rPr>
           <w:rFonts w:ascii="Tahoma" w:eastAsia="Times New Roman" w:hAnsi="Tahoma" w:cs="Tahoma"/>
           <w:color w:val="F4B517"/>
-          <w:sz w:val="28"/>
-          <w:szCs w:val="28"/>
-        </w:rPr>
-      </w:pPr>
-      <w:r>
-        <w:rPr>
-          <w:rFonts w:ascii="Tahoma" w:eastAsia="Times New Roman" w:hAnsi="Tahoma" w:cs="Tahoma"/>
-          <w:color w:val="F4B517"/>
-          <w:sz w:val="28"/>
-          <w:szCs w:val="28"/>
-        </w:rPr>
-        <w:t>Markus</w:t>
-      </w:r>
-    </w:p>
-    <w:p>
-      <w:pPr>
-        <w:shd w:val="clear" w:color="auto" w:fill="FFFFFF"/>
-        <w:spacing w:after="0" w:line="240" w:lineRule="auto"/>
-        <w:textAlignment w:val="baseline"/>
-        <w:rPr>
-          <w:rFonts w:ascii="Tahoma" w:eastAsia="Times New Roman" w:hAnsi="Tahoma" w:cs="Tahoma"/>
-          <w:color w:val="3B3B3B"/>
           <w:sz w:val="28"/>
           <w:szCs w:val="28"/>
         </w:rPr>
@@ -2344,34 +2262,148 @@
           <w:sz w:val="28"/>
           <w:szCs w:val="28"/>
         </w:rPr>
+        <w:t xml:space="preserve">This Hive is responsible for on-boarding &amp; generalized </w:t>
+      </w:r>
+      <w:proofErr w:type="spellStart"/>
+      <w:r>
+        <w:rPr>
+          <w:rFonts w:ascii="Tahoma" w:eastAsia="Times New Roman" w:hAnsi="Tahoma" w:cs="Tahoma"/>
+          <w:color w:val="252525"/>
+          <w:sz w:val="28"/>
+          <w:szCs w:val="28"/>
+        </w:rPr>
+        <w:t>SmartCash</w:t>
+      </w:r>
+      <w:proofErr w:type="spellEnd"/>
+      <w:r>
+        <w:rPr>
+          <w:rFonts w:ascii="Tahoma" w:eastAsia="Times New Roman" w:hAnsi="Tahoma" w:cs="Tahoma"/>
+          <w:color w:val="252525"/>
+          <w:sz w:val="28"/>
+          <w:szCs w:val="28"/>
+        </w:rPr>
+        <w:t xml:space="preserve"> support.</w:t>
+      </w:r>
+    </w:p>
+    <w:p>
+      <w:pPr>
+        <w:shd w:val="clear" w:color="auto" w:fill="FFFFFF"/>
+        <w:spacing w:before="105" w:after="120" w:line="264" w:lineRule="atLeast"/>
+        <w:textAlignment w:val="baseline"/>
+        <w:outlineLvl w:val="2"/>
+        <w:rPr>
+          <w:rFonts w:ascii="Tahoma" w:eastAsia="Times New Roman" w:hAnsi="Tahoma" w:cs="Tahoma"/>
+          <w:color w:val="F4B517"/>
+          <w:sz w:val="28"/>
+          <w:szCs w:val="28"/>
+        </w:rPr>
+      </w:pPr>
+      <w:r>
+        <w:rPr>
+          <w:rFonts w:ascii="Tahoma" w:eastAsia="Times New Roman" w:hAnsi="Tahoma" w:cs="Tahoma"/>
+          <w:color w:val="F4B517"/>
+          <w:sz w:val="28"/>
+          <w:szCs w:val="28"/>
+        </w:rPr>
+        <w:t>Alexander</w:t>
+      </w:r>
+    </w:p>
+    <w:p>
+      <w:pPr>
+        <w:shd w:val="clear" w:color="auto" w:fill="FFFFFF"/>
+        <w:spacing w:after="0" w:line="240" w:lineRule="auto"/>
+        <w:textAlignment w:val="baseline"/>
+        <w:rPr>
+          <w:rFonts w:ascii="Tahoma" w:eastAsia="Times New Roman" w:hAnsi="Tahoma" w:cs="Tahoma"/>
+          <w:color w:val="3B3B3B"/>
+          <w:sz w:val="28"/>
+          <w:szCs w:val="28"/>
+        </w:rPr>
+      </w:pPr>
+      <w:r>
+        <w:rPr>
+          <w:rFonts w:ascii="Tahoma" w:eastAsia="Times New Roman" w:hAnsi="Tahoma" w:cs="Tahoma"/>
+          <w:color w:val="3B3B3B"/>
+          <w:sz w:val="28"/>
+          <w:szCs w:val="28"/>
+        </w:rPr>
+        <w:t>Hive Coordinator</w:t>
+      </w:r>
+    </w:p>
+    <w:p>
+      <w:pPr>
+        <w:shd w:val="clear" w:color="auto" w:fill="FFFFFF"/>
+        <w:spacing w:before="204" w:after="204" w:line="240" w:lineRule="auto"/>
+        <w:textAlignment w:val="baseline"/>
+        <w:rPr>
+          <w:rFonts w:ascii="Tahoma" w:eastAsia="Times New Roman" w:hAnsi="Tahoma" w:cs="Tahoma"/>
+          <w:color w:val="252525"/>
+          <w:sz w:val="28"/>
+          <w:szCs w:val="28"/>
+        </w:rPr>
+      </w:pPr>
+      <w:r>
+        <w:rPr>
+          <w:rFonts w:ascii="Tahoma" w:eastAsia="Times New Roman" w:hAnsi="Tahoma" w:cs="Tahoma"/>
+          <w:color w:val="252525"/>
+          <w:sz w:val="28"/>
+          <w:szCs w:val="28"/>
+        </w:rPr>
         <w:lastRenderedPageBreak/>
-        <w:t xml:space="preserve">This Hive is responsible for on-boarding &amp; generalized </w:t>
-      </w:r>
+        <w:t>Alex is a jack of all trades who loves Technology, Graphics, Web Design &amp; Infrastructure.</w:t>
+      </w:r>
+    </w:p>
+    <w:p>
+      <w:pPr>
+        <w:shd w:val="clear" w:color="auto" w:fill="FFFFFF"/>
+        <w:spacing w:after="120" w:line="264" w:lineRule="atLeast"/>
+        <w:textAlignment w:val="baseline"/>
+        <w:outlineLvl w:val="2"/>
+        <w:rPr>
+          <w:rFonts w:ascii="Tahoma" w:eastAsia="Times New Roman" w:hAnsi="Tahoma" w:cs="Tahoma"/>
+          <w:color w:val="F4B517"/>
+          <w:sz w:val="28"/>
+          <w:szCs w:val="28"/>
+        </w:rPr>
+      </w:pPr>
       <w:proofErr w:type="spellStart"/>
       <w:r>
         <w:rPr>
           <w:rFonts w:ascii="Tahoma" w:eastAsia="Times New Roman" w:hAnsi="Tahoma" w:cs="Tahoma"/>
-          <w:color w:val="252525"/>
-          <w:sz w:val="28"/>
-          <w:szCs w:val="28"/>
-        </w:rPr>
-        <w:t>SmartCash</w:t>
+          <w:color w:val="F4B517"/>
+          <w:sz w:val="28"/>
+          <w:szCs w:val="28"/>
+        </w:rPr>
+        <w:t>Slpin</w:t>
       </w:r>
       <w:proofErr w:type="spellEnd"/>
-      <w:r>
-        <w:rPr>
-          <w:rFonts w:ascii="Tahoma" w:eastAsia="Times New Roman" w:hAnsi="Tahoma" w:cs="Tahoma"/>
-          <w:color w:val="252525"/>
-          <w:sz w:val="28"/>
-          <w:szCs w:val="28"/>
-        </w:rPr>
-        <w:t xml:space="preserve"> support.</w:t>
-      </w:r>
-    </w:p>
-    <w:p>
-      <w:pPr>
-        <w:shd w:val="clear" w:color="auto" w:fill="FFFFFF"/>
-        <w:spacing w:before="105" w:after="120" w:line="264" w:lineRule="atLeast"/>
+    </w:p>
+    <w:p>
+      <w:pPr>
+        <w:shd w:val="clear" w:color="auto" w:fill="FFFFFF"/>
+        <w:spacing w:after="0" w:line="240" w:lineRule="auto"/>
+        <w:textAlignment w:val="baseline"/>
+        <w:rPr>
+          <w:rFonts w:ascii="Tahoma" w:eastAsia="Times New Roman" w:hAnsi="Tahoma" w:cs="Tahoma"/>
+          <w:color w:val="3B3B3B"/>
+          <w:sz w:val="28"/>
+          <w:szCs w:val="28"/>
+        </w:rPr>
+      </w:pPr>
+      <w:r>
+        <w:rPr>
+          <w:rFonts w:ascii="Tahoma" w:eastAsia="Times New Roman" w:hAnsi="Tahoma" w:cs="Tahoma"/>
+          <w:color w:val="3B3B3B"/>
+          <w:sz w:val="28"/>
+          <w:szCs w:val="28"/>
+        </w:rPr>
+        <w:t>Fiscal Officer</w:t>
+      </w:r>
+    </w:p>
+    <w:p>
+      <w:pPr>
+        <w:shd w:val="clear" w:color="auto" w:fill="FFFFFF"/>
+        <w:spacing w:after="120" w:line="264" w:lineRule="atLeast"/>
         <w:textAlignment w:val="baseline"/>
         <w:outlineLvl w:val="2"/>
         <w:rPr>
@@ -2381,15 +2413,17 @@
           <w:szCs w:val="28"/>
         </w:rPr>
       </w:pPr>
-      <w:r>
-        <w:rPr>
-          <w:rFonts w:ascii="Tahoma" w:eastAsia="Times New Roman" w:hAnsi="Tahoma" w:cs="Tahoma"/>
-          <w:color w:val="F4B517"/>
-          <w:sz w:val="28"/>
-          <w:szCs w:val="28"/>
-        </w:rPr>
-        <w:t>Alexander</w:t>
-      </w:r>
+      <w:proofErr w:type="spellStart"/>
+      <w:r>
+        <w:rPr>
+          <w:rFonts w:ascii="Tahoma" w:eastAsia="Times New Roman" w:hAnsi="Tahoma" w:cs="Tahoma"/>
+          <w:color w:val="F4B517"/>
+          <w:sz w:val="28"/>
+          <w:szCs w:val="28"/>
+        </w:rPr>
+        <w:t>Hoangton</w:t>
+      </w:r>
+      <w:proofErr w:type="spellEnd"/>
     </w:p>
     <w:p>
       <w:pPr>
@@ -2410,29 +2444,7 @@
           <w:sz w:val="28"/>
           <w:szCs w:val="28"/>
         </w:rPr>
-        <w:t>Hive Coordinator</w:t>
-      </w:r>
-    </w:p>
-    <w:p>
-      <w:pPr>
-        <w:shd w:val="clear" w:color="auto" w:fill="FFFFFF"/>
-        <w:spacing w:before="204" w:after="204" w:line="240" w:lineRule="auto"/>
-        <w:textAlignment w:val="baseline"/>
-        <w:rPr>
-          <w:rFonts w:ascii="Tahoma" w:eastAsia="Times New Roman" w:hAnsi="Tahoma" w:cs="Tahoma"/>
-          <w:color w:val="252525"/>
-          <w:sz w:val="28"/>
-          <w:szCs w:val="28"/>
-        </w:rPr>
-      </w:pPr>
-      <w:r>
-        <w:rPr>
-          <w:rFonts w:ascii="Tahoma" w:eastAsia="Times New Roman" w:hAnsi="Tahoma" w:cs="Tahoma"/>
-          <w:color w:val="252525"/>
-          <w:sz w:val="28"/>
-          <w:szCs w:val="28"/>
-        </w:rPr>
-        <w:t>Alex is a jack of all trades who loves Technology, Graphics, Web Design &amp; Infrastructure.</w:t>
+        <w:t>Support</w:t>
       </w:r>
     </w:p>
     <w:p>
@@ -2448,6 +2460,96 @@
           <w:szCs w:val="28"/>
         </w:rPr>
       </w:pPr>
+      <w:r>
+        <w:rPr>
+          <w:rFonts w:ascii="Tahoma" w:eastAsia="Times New Roman" w:hAnsi="Tahoma" w:cs="Tahoma"/>
+          <w:color w:val="F4B517"/>
+          <w:sz w:val="28"/>
+          <w:szCs w:val="28"/>
+        </w:rPr>
+        <w:t>Control</w:t>
+      </w:r>
+    </w:p>
+    <w:p>
+      <w:pPr>
+        <w:shd w:val="clear" w:color="auto" w:fill="FFFFFF"/>
+        <w:spacing w:after="0" w:line="240" w:lineRule="auto"/>
+        <w:textAlignment w:val="baseline"/>
+        <w:rPr>
+          <w:rFonts w:ascii="Tahoma" w:eastAsia="Times New Roman" w:hAnsi="Tahoma" w:cs="Tahoma"/>
+          <w:color w:val="3B3B3B"/>
+          <w:sz w:val="28"/>
+          <w:szCs w:val="28"/>
+        </w:rPr>
+      </w:pPr>
+      <w:r>
+        <w:rPr>
+          <w:rFonts w:ascii="Tahoma" w:eastAsia="Times New Roman" w:hAnsi="Tahoma" w:cs="Tahoma"/>
+          <w:color w:val="3B3B3B"/>
+          <w:sz w:val="28"/>
+          <w:szCs w:val="28"/>
+        </w:rPr>
+        <w:t>Support</w:t>
+      </w:r>
+    </w:p>
+    <w:p>
+      <w:pPr>
+        <w:shd w:val="clear" w:color="auto" w:fill="FFFFFF"/>
+        <w:spacing w:after="120" w:line="264" w:lineRule="atLeast"/>
+        <w:textAlignment w:val="baseline"/>
+        <w:outlineLvl w:val="2"/>
+        <w:rPr>
+          <w:rFonts w:ascii="Tahoma" w:eastAsia="Times New Roman" w:hAnsi="Tahoma" w:cs="Tahoma"/>
+          <w:color w:val="F4B517"/>
+          <w:sz w:val="28"/>
+          <w:szCs w:val="28"/>
+        </w:rPr>
+      </w:pPr>
+      <w:r>
+        <w:rPr>
+          <w:rFonts w:ascii="Tahoma" w:eastAsia="Times New Roman" w:hAnsi="Tahoma" w:cs="Tahoma"/>
+          <w:color w:val="F4B517"/>
+          <w:sz w:val="28"/>
+          <w:szCs w:val="28"/>
+        </w:rPr>
+        <w:t>Andrew</w:t>
+      </w:r>
+    </w:p>
+    <w:p>
+      <w:pPr>
+        <w:shd w:val="clear" w:color="auto" w:fill="FFFFFF"/>
+        <w:spacing w:after="0" w:line="240" w:lineRule="auto"/>
+        <w:textAlignment w:val="baseline"/>
+        <w:rPr>
+          <w:rFonts w:ascii="Tahoma" w:eastAsia="Times New Roman" w:hAnsi="Tahoma" w:cs="Tahoma"/>
+          <w:color w:val="3B3B3B"/>
+          <w:sz w:val="28"/>
+          <w:szCs w:val="28"/>
+        </w:rPr>
+      </w:pPr>
+      <w:r>
+        <w:rPr>
+          <w:rFonts w:ascii="Tahoma" w:eastAsia="Times New Roman" w:hAnsi="Tahoma" w:cs="Tahoma"/>
+          <w:color w:val="3B3B3B"/>
+          <w:sz w:val="28"/>
+          <w:szCs w:val="28"/>
+        </w:rPr>
+        <w:t>Support</w:t>
+      </w:r>
+    </w:p>
+    <w:p>
+      <w:pPr>
+        <w:shd w:val="clear" w:color="auto" w:fill="FFFFFF"/>
+        <w:spacing w:after="120" w:line="264" w:lineRule="atLeast"/>
+        <w:textAlignment w:val="baseline"/>
+        <w:outlineLvl w:val="2"/>
+        <w:rPr>
+          <w:rFonts w:ascii="Tahoma" w:eastAsia="Times New Roman" w:hAnsi="Tahoma" w:cs="Tahoma"/>
+          <w:color w:val="F4B517"/>
+          <w:sz w:val="28"/>
+          <w:szCs w:val="28"/>
+        </w:rPr>
+      </w:pPr>
       <w:proofErr w:type="spellStart"/>
       <w:r>
         <w:rPr>
@@ -2456,30 +2558,28 @@
           <w:sz w:val="28"/>
           <w:szCs w:val="28"/>
         </w:rPr>
-        <w:t>Slpin</w:t>
+        <w:t>Zaphoid</w:t>
       </w:r>
       <w:proofErr w:type="spellEnd"/>
     </w:p>
     <w:p>
       <w:pPr>
-        <w:shd w:val="clear" w:color="auto" w:fill="FFFFFF"/>
         <w:spacing w:after="0" w:line="240" w:lineRule="auto"/>
-        <w:textAlignment w:val="baseline"/>
-        <w:rPr>
-          <w:rFonts w:ascii="Tahoma" w:eastAsia="Times New Roman" w:hAnsi="Tahoma" w:cs="Tahoma"/>
-          <w:color w:val="3B3B3B"/>
-          <w:sz w:val="28"/>
-          <w:szCs w:val="28"/>
-        </w:rPr>
-      </w:pPr>
-      <w:r>
-        <w:rPr>
-          <w:rFonts w:ascii="Tahoma" w:eastAsia="Times New Roman" w:hAnsi="Tahoma" w:cs="Tahoma"/>
-          <w:color w:val="3B3B3B"/>
-          <w:sz w:val="28"/>
-          <w:szCs w:val="28"/>
-        </w:rPr>
-        <w:t>Fiscal Officer</w:t>
+        <w:rPr>
+          <w:rFonts w:ascii="Times New Roman" w:eastAsia="Times New Roman" w:hAnsi="Times New Roman" w:cs="Times New Roman"/>
+          <w:sz w:val="28"/>
+          <w:szCs w:val="28"/>
+        </w:rPr>
+      </w:pPr>
+      <w:r>
+        <w:rPr>
+          <w:rFonts w:ascii="Helvetica Neue" w:eastAsia="Times New Roman" w:hAnsi="Helvetica Neue" w:cs="Times New Roman"/>
+          <w:color w:val="3B3B3B"/>
+          <w:sz w:val="28"/>
+          <w:szCs w:val="28"/>
+          <w:shd w:val="clear" w:color="auto" w:fill="FFFFFF"/>
+        </w:rPr>
+        <w:t>Assistant Coordinator</w:t>
       </w:r>
     </w:p>
     <w:p>
@@ -2495,17 +2595,15 @@
           <w:szCs w:val="28"/>
         </w:rPr>
       </w:pPr>
-      <w:proofErr w:type="spellStart"/>
-      <w:r>
-        <w:rPr>
-          <w:rFonts w:ascii="Tahoma" w:eastAsia="Times New Roman" w:hAnsi="Tahoma" w:cs="Tahoma"/>
-          <w:color w:val="F4B517"/>
-          <w:sz w:val="28"/>
-          <w:szCs w:val="28"/>
-        </w:rPr>
-        <w:t>Hoangton</w:t>
-      </w:r>
-      <w:proofErr w:type="spellEnd"/>
+      <w:r>
+        <w:rPr>
+          <w:rFonts w:ascii="Tahoma" w:eastAsia="Times New Roman" w:hAnsi="Tahoma" w:cs="Tahoma"/>
+          <w:color w:val="F4B517"/>
+          <w:sz w:val="28"/>
+          <w:szCs w:val="28"/>
+        </w:rPr>
+        <w:t>Dim</w:t>
+      </w:r>
     </w:p>
     <w:p>
       <w:pPr>
@@ -2526,30 +2624,55 @@
           <w:sz w:val="28"/>
           <w:szCs w:val="28"/>
         </w:rPr>
-        <w:t>Support</w:t>
-      </w:r>
-    </w:p>
-    <w:p>
-      <w:pPr>
-        <w:shd w:val="clear" w:color="auto" w:fill="FFFFFF"/>
-        <w:spacing w:after="120" w:line="264" w:lineRule="atLeast"/>
-        <w:textAlignment w:val="baseline"/>
-        <w:outlineLvl w:val="2"/>
-        <w:rPr>
-          <w:rFonts w:ascii="Tahoma" w:eastAsia="Times New Roman" w:hAnsi="Tahoma" w:cs="Tahoma"/>
-          <w:color w:val="F4B517"/>
-          <w:sz w:val="28"/>
-          <w:szCs w:val="28"/>
-        </w:rPr>
-      </w:pPr>
-      <w:r>
-        <w:rPr>
-          <w:rFonts w:ascii="Tahoma" w:eastAsia="Times New Roman" w:hAnsi="Tahoma" w:cs="Tahoma"/>
-          <w:color w:val="F4B517"/>
-          <w:sz w:val="28"/>
-          <w:szCs w:val="28"/>
-        </w:rPr>
-        <w:t>Control</w:t>
+        <w:t>Video Guru</w:t>
+      </w:r>
+    </w:p>
+    <w:p>
+      <w:pPr>
+        <w:pStyle w:val="Heading3"/>
+        <w:shd w:val="clear" w:color="auto" w:fill="FFFFFF"/>
+        <w:spacing w:before="105" w:beforeAutospacing="0" w:after="120" w:afterAutospacing="0" w:line="264" w:lineRule="atLeast"/>
+        <w:textAlignment w:val="baseline"/>
+        <w:rPr>
+          <w:rFonts w:ascii="Helvetica Neue" w:hAnsi="Helvetica Neue"/>
+          <w:b w:val="0"/>
+          <w:bCs w:val="0"/>
+          <w:color w:val="F4B517"/>
+          <w:sz w:val="37"/>
+          <w:szCs w:val="37"/>
+        </w:rPr>
+      </w:pPr>
+      <w:r>
+        <w:rPr>
+          <w:rFonts w:ascii="Helvetica Neue" w:hAnsi="Helvetica Neue"/>
+          <w:b w:val="0"/>
+          <w:bCs w:val="0"/>
+          <w:color w:val="F4B517"/>
+          <w:sz w:val="37"/>
+          <w:szCs w:val="37"/>
+        </w:rPr>
+        <w:t>Cryptor</w:t>
+      </w:r>
+    </w:p>
+    <w:p>
+      <w:pPr>
+        <w:shd w:val="clear" w:color="auto" w:fill="FFFFFF"/>
+        <w:textAlignment w:val="baseline"/>
+        <w:rPr>
+          <w:rFonts w:ascii="Helvetica Neue" w:hAnsi="Helvetica Neue"/>
+          <w:color w:val="3B3B3B"/>
+          <w:sz w:val="21"/>
+          <w:szCs w:val="21"/>
+        </w:rPr>
+      </w:pPr>
+      <w:r>
+        <w:rPr>
+          <w:rFonts w:ascii="Helvetica Neue" w:hAnsi="Helvetica Neue"/>
+          <w:color w:val="3B3B3B"/>
+          <w:sz w:val="21"/>
+          <w:szCs w:val="21"/>
+        </w:rPr>
+        <w:t>Legal affairs</w:t>
       </w:r>
     </w:p>
     <w:p>
@@ -2564,150 +2687,6 @@
           <w:szCs w:val="28"/>
         </w:rPr>
       </w:pPr>
-      <w:r>
-        <w:rPr>
-          <w:rFonts w:ascii="Tahoma" w:eastAsia="Times New Roman" w:hAnsi="Tahoma" w:cs="Tahoma"/>
-          <w:color w:val="3B3B3B"/>
-          <w:sz w:val="28"/>
-          <w:szCs w:val="28"/>
-        </w:rPr>
-        <w:t>Support</w:t>
-      </w:r>
-    </w:p>
-    <w:p>
-      <w:pPr>
-        <w:shd w:val="clear" w:color="auto" w:fill="FFFFFF"/>
-        <w:spacing w:after="120" w:line="264" w:lineRule="atLeast"/>
-        <w:textAlignment w:val="baseline"/>
-        <w:outlineLvl w:val="2"/>
-        <w:rPr>
-          <w:rFonts w:ascii="Tahoma" w:eastAsia="Times New Roman" w:hAnsi="Tahoma" w:cs="Tahoma"/>
-          <w:color w:val="F4B517"/>
-          <w:sz w:val="28"/>
-          <w:szCs w:val="28"/>
-        </w:rPr>
-      </w:pPr>
-      <w:r>
-        <w:rPr>
-          <w:rFonts w:ascii="Tahoma" w:eastAsia="Times New Roman" w:hAnsi="Tahoma" w:cs="Tahoma"/>
-          <w:color w:val="F4B517"/>
-          <w:sz w:val="28"/>
-          <w:szCs w:val="28"/>
-        </w:rPr>
-        <w:t>Andrew</w:t>
-      </w:r>
-    </w:p>
-    <w:p>
-      <w:pPr>
-        <w:shd w:val="clear" w:color="auto" w:fill="FFFFFF"/>
-        <w:spacing w:after="0" w:line="240" w:lineRule="auto"/>
-        <w:textAlignment w:val="baseline"/>
-        <w:rPr>
-          <w:rFonts w:ascii="Tahoma" w:eastAsia="Times New Roman" w:hAnsi="Tahoma" w:cs="Tahoma"/>
-          <w:color w:val="3B3B3B"/>
-          <w:sz w:val="28"/>
-          <w:szCs w:val="28"/>
-        </w:rPr>
-      </w:pPr>
-      <w:r>
-        <w:rPr>
-          <w:rFonts w:ascii="Tahoma" w:eastAsia="Times New Roman" w:hAnsi="Tahoma" w:cs="Tahoma"/>
-          <w:color w:val="3B3B3B"/>
-          <w:sz w:val="28"/>
-          <w:szCs w:val="28"/>
-        </w:rPr>
-        <w:t>Support</w:t>
-      </w:r>
-    </w:p>
-    <w:p>
-      <w:pPr>
-        <w:shd w:val="clear" w:color="auto" w:fill="FFFFFF"/>
-        <w:spacing w:after="120" w:line="264" w:lineRule="atLeast"/>
-        <w:textAlignment w:val="baseline"/>
-        <w:outlineLvl w:val="2"/>
-        <w:rPr>
-          <w:rFonts w:ascii="Tahoma" w:eastAsia="Times New Roman" w:hAnsi="Tahoma" w:cs="Tahoma"/>
-          <w:color w:val="F4B517"/>
-          <w:sz w:val="28"/>
-          <w:szCs w:val="28"/>
-        </w:rPr>
-      </w:pPr>
-      <w:proofErr w:type="spellStart"/>
-      <w:r>
-        <w:rPr>
-          <w:rFonts w:ascii="Tahoma" w:eastAsia="Times New Roman" w:hAnsi="Tahoma" w:cs="Tahoma"/>
-          <w:color w:val="F4B517"/>
-          <w:sz w:val="28"/>
-          <w:szCs w:val="28"/>
-        </w:rPr>
-        <w:t>Zaphoid</w:t>
-      </w:r>
-      <w:proofErr w:type="spellEnd"/>
-    </w:p>
-    <w:p>
-      <w:pPr>
-        <w:spacing w:after="0" w:line="240" w:lineRule="auto"/>
-        <w:rPr>
-          <w:rFonts w:ascii="Times New Roman" w:eastAsia="Times New Roman" w:hAnsi="Times New Roman" w:cs="Times New Roman"/>
-          <w:sz w:val="28"/>
-          <w:szCs w:val="28"/>
-        </w:rPr>
-      </w:pPr>
-      <w:r>
-        <w:rPr>
-          <w:rFonts w:ascii="Helvetica Neue" w:eastAsia="Times New Roman" w:hAnsi="Helvetica Neue" w:cs="Times New Roman"/>
-          <w:color w:val="3B3B3B"/>
-          <w:sz w:val="28"/>
-          <w:szCs w:val="28"/>
-          <w:shd w:val="clear" w:color="auto" w:fill="FFFFFF"/>
-        </w:rPr>
-        <w:t>Assistant Coordinator</w:t>
-      </w:r>
-    </w:p>
-    <w:p>
-      <w:pPr>
-        <w:shd w:val="clear" w:color="auto" w:fill="FFFFFF"/>
-        <w:spacing w:after="120" w:line="264" w:lineRule="atLeast"/>
-        <w:textAlignment w:val="baseline"/>
-        <w:outlineLvl w:val="2"/>
-        <w:rPr>
-          <w:rFonts w:ascii="Tahoma" w:eastAsia="Times New Roman" w:hAnsi="Tahoma" w:cs="Tahoma"/>
-          <w:color w:val="F4B517"/>
-          <w:sz w:val="28"/>
-          <w:szCs w:val="28"/>
-        </w:rPr>
-      </w:pPr>
-      <w:r>
-        <w:rPr>
-          <w:rFonts w:ascii="Tahoma" w:eastAsia="Times New Roman" w:hAnsi="Tahoma" w:cs="Tahoma"/>
-          <w:color w:val="F4B517"/>
-          <w:sz w:val="28"/>
-          <w:szCs w:val="28"/>
-        </w:rPr>
-        <w:t>Dim</w:t>
-      </w:r>
-    </w:p>
-    <w:p>
-      <w:pPr>
-        <w:shd w:val="clear" w:color="auto" w:fill="FFFFFF"/>
-        <w:spacing w:after="0" w:line="240" w:lineRule="auto"/>
-        <w:textAlignment w:val="baseline"/>
-        <w:rPr>
-          <w:rFonts w:ascii="Tahoma" w:eastAsia="Times New Roman" w:hAnsi="Tahoma" w:cs="Tahoma"/>
-          <w:color w:val="3B3B3B"/>
-          <w:sz w:val="28"/>
-          <w:szCs w:val="28"/>
-        </w:rPr>
-      </w:pPr>
-      <w:r>
-        <w:rPr>
-          <w:rFonts w:ascii="Tahoma" w:eastAsia="Times New Roman" w:hAnsi="Tahoma" w:cs="Tahoma"/>
-          <w:color w:val="3B3B3B"/>
-          <w:sz w:val="28"/>
-          <w:szCs w:val="28"/>
-        </w:rPr>
-        <w:t>Video Guru</w:t>
-      </w:r>
     </w:p>
     <w:p>
       <w:pPr>
@@ -2902,7 +2881,6 @@
         <w:t xml:space="preserve"> will be the lifeblood of the project, which will allow anyone to get involved and submit proposals, helping to generate organic growth at a grassroots level, creating a bottom-up management structure.</w:t>
       </w:r>
     </w:p>
-    <w:bookmarkEnd w:id="0"/>
     <w:p>
       <w:pPr>
         <w:rPr>
@@ -3045,6 +3023,7 @@
     <w:lsdException w:name="HTML Sample" w:semiHidden="1" w:unhideWhenUsed="1"/>
     <w:lsdException w:name="HTML Typewriter" w:semiHidden="1" w:unhideWhenUsed="1"/>
     <w:lsdException w:name="HTML Variable" w:semiHidden="1" w:unhideWhenUsed="1"/>
+    <w:lsdException w:name="Normal Table" w:semiHidden="1" w:unhideWhenUsed="1"/>
     <w:lsdException w:name="annotation subject" w:semiHidden="1" w:unhideWhenUsed="1"/>
     <w:lsdException w:name="No List" w:semiHidden="1" w:unhideWhenUsed="1"/>
     <w:lsdException w:name="Outline List 1" w:semiHidden="1" w:unhideWhenUsed="1"/>
@@ -3088,8 +3067,10 @@
     <w:lsdException w:name="Table Elegant" w:semiHidden="1" w:unhideWhenUsed="1"/>
     <w:lsdException w:name="Table Professional" w:semiHidden="1" w:unhideWhenUsed="1"/>
     <w:lsdException w:name="Table Subtle 1" w:semiHidden="1" w:unhideWhenUsed="1"/>
+    <w:lsdException w:name="Table Subtle 2" w:semiHidden="1" w:unhideWhenUsed="1"/>
     <w:lsdException w:name="Table Web 1" w:semiHidden="1" w:unhideWhenUsed="1"/>
     <w:lsdException w:name="Table Web 2" w:semiHidden="1" w:unhideWhenUsed="1"/>
+    <w:lsdException w:name="Table Web 3" w:semiHidden="1" w:unhideWhenUsed="1"/>
     <w:lsdException w:name="Balloon Text" w:semiHidden="1" w:unhideWhenUsed="1"/>
     <w:lsdException w:name="Table Grid" w:uiPriority="39"/>
     <w:lsdException w:name="Table Theme" w:semiHidden="1" w:unhideWhenUsed="1"/>

</xml_diff>

<commit_message>
update roadmap and hive team
</commit_message>
<xml_diff>
--- a/smartcash.cc/HIVE TEAMS.docx
+++ b/smartcash.cc/HIVE TEAMS.docx
@@ -45,45 +45,14 @@
           <w:szCs w:val="28"/>
         </w:rPr>
       </w:pPr>
-      <w:proofErr w:type="spellStart"/>
-      <w:r>
-        <w:rPr>
-          <w:rFonts w:ascii="Tahoma" w:eastAsia="Times New Roman" w:hAnsi="Tahoma" w:cs="Tahoma"/>
-          <w:color w:val="3B3B3B"/>
-          <w:sz w:val="28"/>
-          <w:szCs w:val="28"/>
-        </w:rPr>
-        <w:t>SmartCash</w:t>
-      </w:r>
-      <w:proofErr w:type="spellEnd"/>
-      <w:r>
-        <w:rPr>
-          <w:rFonts w:ascii="Tahoma" w:eastAsia="Times New Roman" w:hAnsi="Tahoma" w:cs="Tahoma"/>
-          <w:color w:val="3B3B3B"/>
-          <w:sz w:val="28"/>
-          <w:szCs w:val="28"/>
-        </w:rPr>
-        <w:t xml:space="preserve"> is aiming to create a decentralized team structure by efficiently distributing the workload across multiple global Hive teams. The teams below are simply getting things started. After </w:t>
-      </w:r>
-      <w:proofErr w:type="spellStart"/>
-      <w:r>
-        <w:rPr>
-          <w:rFonts w:ascii="Tahoma" w:eastAsia="Times New Roman" w:hAnsi="Tahoma" w:cs="Tahoma"/>
-          <w:color w:val="3B3B3B"/>
-          <w:sz w:val="28"/>
-          <w:szCs w:val="28"/>
-        </w:rPr>
-        <w:t>SmartCash</w:t>
-      </w:r>
-      <w:proofErr w:type="spellEnd"/>
-      <w:r>
-        <w:rPr>
-          <w:rFonts w:ascii="Tahoma" w:eastAsia="Times New Roman" w:hAnsi="Tahoma" w:cs="Tahoma"/>
-          <w:color w:val="3B3B3B"/>
-          <w:sz w:val="28"/>
-          <w:szCs w:val="28"/>
-        </w:rPr>
-        <w:t xml:space="preserve"> starts to require more teams they will be created and these will be splintered into smaller teams.</w:t>
+      <w:r>
+        <w:rPr>
+          <w:rFonts w:ascii="Tahoma" w:eastAsia="Times New Roman" w:hAnsi="Tahoma" w:cs="Tahoma"/>
+          <w:color w:val="3B3B3B"/>
+          <w:sz w:val="28"/>
+          <w:szCs w:val="28"/>
+        </w:rPr>
+        <w:t>SmartCash is aiming to create a decentralized team structure by efficiently distributing the workload across multiple global Hive teams. The teams below are simply getting things started. After SmartCash starts to require more teams they will be created and these will be splintered into smaller teams.</w:t>
       </w:r>
     </w:p>
     <w:p>
@@ -168,7 +137,6 @@
           <w:szCs w:val="28"/>
         </w:rPr>
       </w:pPr>
-      <w:proofErr w:type="spellStart"/>
       <w:r>
         <w:rPr>
           <w:rFonts w:ascii="Helvetica Neue" w:hAnsi="Helvetica Neue"/>
@@ -178,33 +146,8 @@
           <w:sz w:val="28"/>
           <w:szCs w:val="28"/>
         </w:rPr>
-        <w:t>InTheWoods</w:t>
-      </w:r>
-      <w:proofErr w:type="spellEnd"/>
-      <w:r>
-        <w:rPr>
-          <w:rFonts w:ascii="Helvetica Neue" w:hAnsi="Helvetica Neue"/>
-          <w:b w:val="0"/>
-          <w:bCs w:val="0"/>
-          <w:color w:val="F4B517"/>
-          <w:sz w:val="28"/>
-          <w:szCs w:val="28"/>
-        </w:rPr>
-        <w:t xml:space="preserve"> aka </w:t>
-      </w:r>
-      <w:proofErr w:type="spellStart"/>
-      <w:r>
-        <w:rPr>
-          <w:rFonts w:ascii="Helvetica Neue" w:hAnsi="Helvetica Neue"/>
-          <w:b w:val="0"/>
-          <w:bCs w:val="0"/>
-          <w:color w:val="F4B517"/>
-          <w:sz w:val="28"/>
-          <w:szCs w:val="28"/>
-        </w:rPr>
-        <w:t>JuicyG</w:t>
-      </w:r>
-      <w:proofErr w:type="spellEnd"/>
+        <w:t>InTheWoods aka JuicyG</w:t>
+      </w:r>
     </w:p>
     <w:p>
       <w:pPr>
@@ -257,69 +200,45 @@
         <w:spacing w:before="105" w:beforeAutospacing="0" w:after="120" w:afterAutospacing="0" w:line="264" w:lineRule="atLeast"/>
         <w:textAlignment w:val="baseline"/>
         <w:rPr>
-          <w:rFonts w:ascii="Helvetica Neue" w:hAnsi="Helvetica Neue"/>
-          <w:b w:val="0"/>
-          <w:bCs w:val="0"/>
-          <w:color w:val="F4B517"/>
-          <w:sz w:val="28"/>
-          <w:szCs w:val="28"/>
-        </w:rPr>
-      </w:pPr>
-      <w:proofErr w:type="spellStart"/>
-      <w:r>
-        <w:rPr>
-          <w:rFonts w:ascii="Helvetica Neue" w:hAnsi="Helvetica Neue"/>
-          <w:b w:val="0"/>
-          <w:bCs w:val="0"/>
-          <w:color w:val="F4B517"/>
-          <w:sz w:val="28"/>
-          <w:szCs w:val="28"/>
-        </w:rPr>
-        <w:t>Travin</w:t>
-      </w:r>
-      <w:proofErr w:type="spellEnd"/>
-      <w:r>
-        <w:rPr>
-          <w:rFonts w:ascii="Helvetica Neue" w:hAnsi="Helvetica Neue"/>
-          <w:b w:val="0"/>
-          <w:bCs w:val="0"/>
-          <w:color w:val="F4B517"/>
-          <w:sz w:val="28"/>
-          <w:szCs w:val="28"/>
-        </w:rPr>
-        <w:t xml:space="preserve"> Keith</w:t>
-      </w:r>
-    </w:p>
-    <w:p>
-      <w:pPr>
-        <w:shd w:val="clear" w:color="auto" w:fill="FFFFFF"/>
-        <w:textAlignment w:val="baseline"/>
-        <w:rPr>
-          <w:rFonts w:ascii="inherit" w:hAnsi="inherit"/>
-          <w:color w:val="3B3B3B"/>
-          <w:sz w:val="28"/>
-          <w:szCs w:val="28"/>
-        </w:rPr>
-      </w:pPr>
-      <w:proofErr w:type="spellStart"/>
-      <w:r>
-        <w:rPr>
-          <w:rFonts w:ascii="inherit" w:hAnsi="inherit"/>
-          <w:color w:val="3B3B3B"/>
-          <w:sz w:val="28"/>
-          <w:szCs w:val="28"/>
-        </w:rPr>
-        <w:t>SmartCash</w:t>
-      </w:r>
-      <w:proofErr w:type="spellEnd"/>
-      <w:r>
-        <w:rPr>
-          <w:rFonts w:ascii="inherit" w:hAnsi="inherit"/>
-          <w:color w:val="3B3B3B"/>
-          <w:sz w:val="28"/>
-          <w:szCs w:val="28"/>
-        </w:rPr>
-        <w:t xml:space="preserve"> Advisor</w:t>
+          <w:rFonts w:ascii="Exo" w:hAnsi="Exo" w:cs="Open Sans"/>
+          <w:b w:val="0"/>
+          <w:bCs w:val="0"/>
+          <w:color w:val="343434"/>
+          <w:sz w:val="33"/>
+          <w:szCs w:val="33"/>
+        </w:rPr>
+      </w:pPr>
+      <w:r>
+        <w:rPr>
+          <w:rFonts w:ascii="Exo" w:hAnsi="Exo" w:cs="Open Sans"/>
+          <w:b w:val="0"/>
+          <w:bCs w:val="0"/>
+          <w:color w:val="343434"/>
+          <w:sz w:val="33"/>
+          <w:szCs w:val="33"/>
+        </w:rPr>
+        <w:t>Travin Keith</w:t>
+      </w:r>
+    </w:p>
+    <w:p>
+      <w:pPr>
+        <w:shd w:val="clear" w:color="auto" w:fill="FFFFFF"/>
+        <w:textAlignment w:val="baseline"/>
+        <w:rPr>
+          <w:rFonts w:ascii="inherit" w:hAnsi="inherit" w:cs="Open Sans"/>
+          <w:color w:val="3B3B3B"/>
+          <w:sz w:val="21"/>
+          <w:szCs w:val="21"/>
+        </w:rPr>
+      </w:pPr>
+      <w:r>
+        <w:rPr>
+          <w:rFonts w:ascii="inherit" w:hAnsi="inherit" w:cs="Open Sans"/>
+          <w:color w:val="3B3B3B"/>
+          <w:sz w:val="21"/>
+          <w:szCs w:val="21"/>
+        </w:rPr>
+        <w:t>SmartCash Advisor</w:t>
       </w:r>
     </w:p>
     <w:p>
@@ -329,168 +248,111 @@
         <w:spacing w:before="204" w:beforeAutospacing="0" w:after="204" w:afterAutospacing="0"/>
         <w:textAlignment w:val="baseline"/>
         <w:rPr>
-          <w:rFonts w:ascii="Helvetica Neue" w:hAnsi="Helvetica Neue"/>
+          <w:rFonts w:ascii="Open Sans" w:hAnsi="Open Sans" w:cs="Open Sans"/>
           <w:color w:val="252525"/>
-          <w:sz w:val="28"/>
-          <w:szCs w:val="28"/>
-        </w:rPr>
-      </w:pPr>
-      <w:proofErr w:type="spellStart"/>
-      <w:r>
-        <w:rPr>
-          <w:rFonts w:ascii="Helvetica Neue" w:hAnsi="Helvetica Neue"/>
+          <w:sz w:val="21"/>
+          <w:szCs w:val="21"/>
+        </w:rPr>
+      </w:pPr>
+      <w:r>
+        <w:rPr>
+          <w:rFonts w:ascii="Open Sans" w:hAnsi="Open Sans" w:cs="Open Sans"/>
           <w:color w:val="252525"/>
-          <w:sz w:val="28"/>
-          <w:szCs w:val="28"/>
-        </w:rPr>
-        <w:t>Travin</w:t>
-      </w:r>
-      <w:proofErr w:type="spellEnd"/>
-      <w:r>
-        <w:rPr>
-          <w:rFonts w:ascii="Helvetica Neue" w:hAnsi="Helvetica Neue"/>
+          <w:sz w:val="21"/>
+          <w:szCs w:val="21"/>
+        </w:rPr>
+        <w:t>Travin Keith is involved in multiple projects involving cryptocurrencies and blockchain.</w:t>
+      </w:r>
+    </w:p>
+    <w:p>
+      <w:pPr>
+        <w:pStyle w:val="Heading3"/>
+        <w:shd w:val="clear" w:color="auto" w:fill="FFFFFF"/>
+        <w:spacing w:before="105" w:beforeAutospacing="0" w:after="120" w:afterAutospacing="0" w:line="264" w:lineRule="atLeast"/>
+        <w:textAlignment w:val="baseline"/>
+        <w:rPr>
+          <w:rFonts w:ascii="Exo" w:hAnsi="Exo" w:cs="Open Sans"/>
+          <w:b w:val="0"/>
+          <w:bCs w:val="0"/>
+          <w:color w:val="343434"/>
+          <w:sz w:val="33"/>
+          <w:szCs w:val="33"/>
+        </w:rPr>
+      </w:pPr>
+      <w:r>
+        <w:rPr>
+          <w:rFonts w:ascii="Exo" w:hAnsi="Exo" w:cs="Open Sans"/>
+          <w:b w:val="0"/>
+          <w:bCs w:val="0"/>
+          <w:color w:val="343434"/>
+          <w:sz w:val="33"/>
+          <w:szCs w:val="33"/>
+        </w:rPr>
+        <w:t>Mark Hakkarinen</w:t>
+      </w:r>
+    </w:p>
+    <w:p>
+      <w:pPr>
+        <w:shd w:val="clear" w:color="auto" w:fill="FFFFFF"/>
+        <w:textAlignment w:val="baseline"/>
+        <w:rPr>
+          <w:rFonts w:ascii="inherit" w:hAnsi="inherit" w:cs="Open Sans"/>
+          <w:color w:val="3B3B3B"/>
+          <w:sz w:val="21"/>
+          <w:szCs w:val="21"/>
+        </w:rPr>
+      </w:pPr>
+      <w:r>
+        <w:rPr>
+          <w:rFonts w:ascii="inherit" w:hAnsi="inherit" w:cs="Open Sans"/>
+          <w:color w:val="3B3B3B"/>
+          <w:sz w:val="21"/>
+          <w:szCs w:val="21"/>
+        </w:rPr>
+        <w:t>Outreach Ambassador</w:t>
+      </w:r>
+    </w:p>
+    <w:p>
+      <w:pPr>
+        <w:pStyle w:val="NormalWeb"/>
+        <w:shd w:val="clear" w:color="auto" w:fill="FFFFFF"/>
+        <w:spacing w:before="0" w:beforeAutospacing="0" w:after="0" w:afterAutospacing="0"/>
+        <w:textAlignment w:val="baseline"/>
+        <w:rPr>
+          <w:rFonts w:ascii="Open Sans" w:hAnsi="Open Sans" w:cs="Open Sans"/>
           <w:color w:val="252525"/>
-          <w:sz w:val="28"/>
-          <w:szCs w:val="28"/>
-        </w:rPr>
-        <w:t xml:space="preserve"> Keith is involved in multiple projects involving cryptocurrencies and blockchain.</w:t>
-      </w:r>
-    </w:p>
-    <w:p>
-      <w:pPr>
-        <w:pStyle w:val="Heading3"/>
-        <w:shd w:val="clear" w:color="auto" w:fill="FFFFFF"/>
-        <w:spacing w:before="105" w:beforeAutospacing="0" w:after="120" w:afterAutospacing="0" w:line="264" w:lineRule="atLeast"/>
-        <w:textAlignment w:val="baseline"/>
-        <w:rPr>
-          <w:rFonts w:ascii="Helvetica Neue" w:hAnsi="Helvetica Neue"/>
-          <w:b w:val="0"/>
-          <w:bCs w:val="0"/>
-          <w:color w:val="F4B517"/>
-          <w:sz w:val="28"/>
-          <w:szCs w:val="28"/>
-        </w:rPr>
-      </w:pPr>
-      <w:r>
-        <w:rPr>
-          <w:rFonts w:ascii="Helvetica Neue" w:hAnsi="Helvetica Neue"/>
-          <w:b w:val="0"/>
-          <w:bCs w:val="0"/>
-          <w:color w:val="F4B517"/>
-          <w:sz w:val="28"/>
-          <w:szCs w:val="28"/>
-        </w:rPr>
-        <w:t xml:space="preserve">Mark </w:t>
-      </w:r>
-      <w:proofErr w:type="spellStart"/>
-      <w:r>
-        <w:rPr>
-          <w:rFonts w:ascii="Helvetica Neue" w:hAnsi="Helvetica Neue"/>
-          <w:b w:val="0"/>
-          <w:bCs w:val="0"/>
-          <w:color w:val="F4B517"/>
-          <w:sz w:val="28"/>
-          <w:szCs w:val="28"/>
-        </w:rPr>
-        <w:t>Hakkarinen</w:t>
-      </w:r>
-      <w:proofErr w:type="spellEnd"/>
-    </w:p>
-    <w:p>
-      <w:pPr>
-        <w:shd w:val="clear" w:color="auto" w:fill="FFFFFF"/>
-        <w:textAlignment w:val="baseline"/>
-        <w:rPr>
-          <w:rFonts w:ascii="inherit" w:hAnsi="inherit"/>
-          <w:color w:val="3B3B3B"/>
-          <w:sz w:val="28"/>
-          <w:szCs w:val="28"/>
-        </w:rPr>
-      </w:pPr>
-      <w:r>
-        <w:rPr>
-          <w:rFonts w:ascii="inherit" w:hAnsi="inherit"/>
-          <w:color w:val="3B3B3B"/>
-          <w:sz w:val="28"/>
-          <w:szCs w:val="28"/>
-        </w:rPr>
-        <w:t>Outreach Ambassador</w:t>
-      </w:r>
-    </w:p>
-    <w:p>
-      <w:pPr>
-        <w:pStyle w:val="NormalWeb"/>
-        <w:shd w:val="clear" w:color="auto" w:fill="FFFFFF"/>
-        <w:spacing w:before="0" w:beforeAutospacing="0" w:after="0" w:afterAutospacing="0"/>
-        <w:textAlignment w:val="baseline"/>
-        <w:rPr>
-          <w:rFonts w:ascii="Helvetica Neue" w:hAnsi="Helvetica Neue"/>
+          <w:sz w:val="21"/>
+          <w:szCs w:val="21"/>
+        </w:rPr>
+      </w:pPr>
+      <w:r>
+        <w:rPr>
+          <w:rFonts w:ascii="Open Sans" w:hAnsi="Open Sans" w:cs="Open Sans"/>
           <w:color w:val="252525"/>
-          <w:sz w:val="28"/>
-          <w:szCs w:val="28"/>
-        </w:rPr>
-      </w:pPr>
-      <w:r>
-        <w:rPr>
-          <w:rFonts w:ascii="Helvetica Neue" w:hAnsi="Helvetica Neue"/>
-          <w:color w:val="252525"/>
-          <w:sz w:val="28"/>
-          <w:szCs w:val="28"/>
-        </w:rPr>
-        <w:t xml:space="preserve">Mark is a blockchain advocate focusing on expanding the reach of </w:t>
-      </w:r>
-      <w:proofErr w:type="spellStart"/>
-      <w:r>
-        <w:rPr>
-          <w:rFonts w:ascii="Helvetica Neue" w:hAnsi="Helvetica Neue"/>
-          <w:color w:val="252525"/>
-          <w:sz w:val="28"/>
-          <w:szCs w:val="28"/>
-        </w:rPr>
-        <w:t>SmartCash</w:t>
-      </w:r>
-      <w:proofErr w:type="spellEnd"/>
-      <w:r>
-        <w:rPr>
-          <w:rFonts w:ascii="Helvetica Neue" w:hAnsi="Helvetica Neue"/>
-          <w:color w:val="252525"/>
-          <w:sz w:val="28"/>
-          <w:szCs w:val="28"/>
-        </w:rPr>
-        <w:t xml:space="preserve"> through proposals and exchanges. Editor of "</w:t>
+          <w:sz w:val="21"/>
+          <w:szCs w:val="21"/>
+        </w:rPr>
+        <w:t>Editor of "</w:t>
       </w:r>
       <w:hyperlink r:id="rId4" w:history="1">
         <w:r>
           <w:rPr>
             <w:rStyle w:val="Hyperlink"/>
-            <w:rFonts w:ascii="Helvetica Neue" w:hAnsi="Helvetica Neue"/>
+            <w:rFonts w:ascii="Open Sans" w:hAnsi="Open Sans" w:cs="Open Sans"/>
             <w:color w:val="2B2B2B"/>
-            <w:sz w:val="28"/>
-            <w:szCs w:val="28"/>
+            <w:sz w:val="21"/>
+            <w:szCs w:val="21"/>
             <w:bdr w:val="none" w:sz="0" w:space="0" w:color="auto" w:frame="1"/>
           </w:rPr>
-          <w:t xml:space="preserve">Your Week in </w:t>
+          <w:t>Your Week in SmartCash</w:t>
         </w:r>
-        <w:proofErr w:type="spellStart"/>
-        <w:r>
-          <w:rPr>
-            <w:rStyle w:val="Hyperlink"/>
-            <w:rFonts w:ascii="Helvetica Neue" w:hAnsi="Helvetica Neue"/>
-            <w:color w:val="2B2B2B"/>
-            <w:sz w:val="28"/>
-            <w:szCs w:val="28"/>
-            <w:bdr w:val="none" w:sz="0" w:space="0" w:color="auto" w:frame="1"/>
-          </w:rPr>
-          <w:t>SmartCash</w:t>
-        </w:r>
-        <w:proofErr w:type="spellEnd"/>
       </w:hyperlink>
       <w:r>
         <w:rPr>
-          <w:rFonts w:ascii="Helvetica Neue" w:hAnsi="Helvetica Neue"/>
+          <w:rFonts w:ascii="Open Sans" w:hAnsi="Open Sans" w:cs="Open Sans"/>
           <w:color w:val="252525"/>
-          <w:sz w:val="28"/>
-          <w:szCs w:val="28"/>
+          <w:sz w:val="21"/>
+          <w:szCs w:val="21"/>
         </w:rPr>
         <w:t>".</w:t>
       </w:r>
@@ -502,42 +364,20 @@
         <w:spacing w:before="0" w:beforeAutospacing="0" w:after="0" w:afterAutospacing="0"/>
         <w:textAlignment w:val="baseline"/>
         <w:rPr>
-          <w:rFonts w:ascii="Helvetica Neue" w:hAnsi="Helvetica Neue"/>
+          <w:rFonts w:ascii="Open Sans" w:hAnsi="Open Sans" w:cs="Open Sans"/>
           <w:color w:val="252525"/>
-          <w:sz w:val="28"/>
-          <w:szCs w:val="28"/>
+          <w:sz w:val="21"/>
+          <w:szCs w:val="21"/>
         </w:rPr>
       </w:pPr>
       <w:hyperlink r:id="rId5" w:history="1">
         <w:r>
           <w:rPr>
             <w:rStyle w:val="Hyperlink"/>
-            <w:rFonts w:ascii="Helvetica Neue" w:hAnsi="Helvetica Neue"/>
+            <w:rFonts w:ascii="Open Sans" w:hAnsi="Open Sans" w:cs="Open Sans"/>
             <w:color w:val="2B2B2B"/>
-            <w:sz w:val="28"/>
-            <w:szCs w:val="28"/>
-            <w:bdr w:val="none" w:sz="0" w:space="0" w:color="auto" w:frame="1"/>
-          </w:rPr>
-          <w:t>LinkedIn</w:t>
-        </w:r>
-      </w:hyperlink>
-      <w:r>
-        <w:rPr>
-          <w:rFonts w:ascii="Helvetica Neue" w:hAnsi="Helvetica Neue"/>
-          <w:color w:val="252525"/>
-          <w:sz w:val="28"/>
-          <w:szCs w:val="28"/>
-        </w:rPr>
-        <w:t>, </w:t>
-      </w:r>
-      <w:hyperlink r:id="rId6" w:history="1">
-        <w:r>
-          <w:rPr>
-            <w:rStyle w:val="Hyperlink"/>
-            <w:rFonts w:ascii="Helvetica Neue" w:hAnsi="Helvetica Neue"/>
-            <w:color w:val="2B2B2B"/>
-            <w:sz w:val="28"/>
-            <w:szCs w:val="28"/>
+            <w:sz w:val="21"/>
+            <w:szCs w:val="21"/>
             <w:bdr w:val="none" w:sz="0" w:space="0" w:color="auto" w:frame="1"/>
           </w:rPr>
           <w:t>Email</w:t>
@@ -551,47 +391,45 @@
         <w:spacing w:before="105" w:beforeAutospacing="0" w:after="120" w:afterAutospacing="0" w:line="264" w:lineRule="atLeast"/>
         <w:textAlignment w:val="baseline"/>
         <w:rPr>
-          <w:rFonts w:ascii="Helvetica Neue" w:hAnsi="Helvetica Neue"/>
-          <w:b w:val="0"/>
-          <w:bCs w:val="0"/>
-          <w:color w:val="F4B517"/>
-          <w:sz w:val="28"/>
-          <w:szCs w:val="28"/>
-        </w:rPr>
-      </w:pPr>
-      <w:proofErr w:type="spellStart"/>
-      <w:r>
-        <w:rPr>
-          <w:rFonts w:ascii="Helvetica Neue" w:hAnsi="Helvetica Neue"/>
-          <w:b w:val="0"/>
-          <w:bCs w:val="0"/>
-          <w:color w:val="F4B517"/>
-          <w:sz w:val="28"/>
-          <w:szCs w:val="28"/>
-        </w:rPr>
-        <w:t>Azuuri</w:t>
-      </w:r>
-      <w:proofErr w:type="spellEnd"/>
-    </w:p>
-    <w:p>
-      <w:pPr>
-        <w:shd w:val="clear" w:color="auto" w:fill="FFFFFF"/>
-        <w:textAlignment w:val="baseline"/>
-        <w:rPr>
-          <w:rFonts w:ascii="inherit" w:hAnsi="inherit"/>
-          <w:color w:val="3B3B3B"/>
-          <w:sz w:val="28"/>
-          <w:szCs w:val="28"/>
-        </w:rPr>
-      </w:pPr>
-      <w:r>
-        <w:rPr>
-          <w:rFonts w:ascii="inherit" w:hAnsi="inherit"/>
-          <w:color w:val="3B3B3B"/>
-          <w:sz w:val="28"/>
-          <w:szCs w:val="28"/>
-        </w:rPr>
-        <w:t>Outreach Ambassador</w:t>
+          <w:rFonts w:ascii="Exo" w:hAnsi="Exo" w:cs="Open Sans"/>
+          <w:b w:val="0"/>
+          <w:bCs w:val="0"/>
+          <w:color w:val="343434"/>
+          <w:sz w:val="33"/>
+          <w:szCs w:val="33"/>
+        </w:rPr>
+      </w:pPr>
+      <w:r>
+        <w:rPr>
+          <w:rFonts w:ascii="Exo" w:hAnsi="Exo" w:cs="Open Sans"/>
+          <w:b w:val="0"/>
+          <w:bCs w:val="0"/>
+          <w:color w:val="343434"/>
+          <w:sz w:val="33"/>
+          <w:szCs w:val="33"/>
+        </w:rPr>
+        <w:t>Semptly</w:t>
+      </w:r>
+    </w:p>
+    <w:p>
+      <w:pPr>
+        <w:shd w:val="clear" w:color="auto" w:fill="FFFFFF"/>
+        <w:textAlignment w:val="baseline"/>
+        <w:rPr>
+          <w:rFonts w:ascii="inherit" w:hAnsi="inherit" w:cs="Open Sans"/>
+          <w:color w:val="3B3B3B"/>
+          <w:sz w:val="21"/>
+          <w:szCs w:val="21"/>
+        </w:rPr>
+      </w:pPr>
+      <w:r>
+        <w:rPr>
+          <w:rFonts w:ascii="inherit" w:hAnsi="inherit" w:cs="Open Sans"/>
+          <w:color w:val="3B3B3B"/>
+          <w:sz w:val="21"/>
+          <w:szCs w:val="21"/>
+        </w:rPr>
+        <w:t>Outreach Support</w:t>
       </w:r>
     </w:p>
     <w:p>
@@ -601,45 +439,43 @@
         <w:spacing w:before="105" w:beforeAutospacing="0" w:after="120" w:afterAutospacing="0" w:line="264" w:lineRule="atLeast"/>
         <w:textAlignment w:val="baseline"/>
         <w:rPr>
-          <w:rFonts w:ascii="Helvetica Neue" w:hAnsi="Helvetica Neue"/>
-          <w:b w:val="0"/>
-          <w:bCs w:val="0"/>
-          <w:color w:val="F4B517"/>
-          <w:sz w:val="28"/>
-          <w:szCs w:val="28"/>
-        </w:rPr>
-      </w:pPr>
-      <w:proofErr w:type="spellStart"/>
-      <w:r>
-        <w:rPr>
-          <w:rFonts w:ascii="Helvetica Neue" w:hAnsi="Helvetica Neue"/>
-          <w:b w:val="0"/>
-          <w:bCs w:val="0"/>
-          <w:color w:val="F4B517"/>
-          <w:sz w:val="28"/>
-          <w:szCs w:val="28"/>
-        </w:rPr>
-        <w:t>Semptly</w:t>
-      </w:r>
-      <w:proofErr w:type="spellEnd"/>
-    </w:p>
-    <w:p>
-      <w:pPr>
-        <w:shd w:val="clear" w:color="auto" w:fill="FFFFFF"/>
-        <w:textAlignment w:val="baseline"/>
-        <w:rPr>
-          <w:rFonts w:ascii="inherit" w:hAnsi="inherit"/>
-          <w:color w:val="3B3B3B"/>
-          <w:sz w:val="28"/>
-          <w:szCs w:val="28"/>
-        </w:rPr>
-      </w:pPr>
-      <w:r>
-        <w:rPr>
-          <w:rFonts w:ascii="inherit" w:hAnsi="inherit"/>
-          <w:color w:val="3B3B3B"/>
-          <w:sz w:val="28"/>
-          <w:szCs w:val="28"/>
+          <w:rFonts w:ascii="Exo" w:hAnsi="Exo" w:cs="Open Sans"/>
+          <w:b w:val="0"/>
+          <w:bCs w:val="0"/>
+          <w:color w:val="343434"/>
+          <w:sz w:val="33"/>
+          <w:szCs w:val="33"/>
+        </w:rPr>
+      </w:pPr>
+      <w:r>
+        <w:rPr>
+          <w:rFonts w:ascii="Exo" w:hAnsi="Exo" w:cs="Open Sans"/>
+          <w:b w:val="0"/>
+          <w:bCs w:val="0"/>
+          <w:color w:val="343434"/>
+          <w:sz w:val="33"/>
+          <w:szCs w:val="33"/>
+        </w:rPr>
+        <w:t>Carlos Santiago</w:t>
+      </w:r>
+    </w:p>
+    <w:p>
+      <w:pPr>
+        <w:shd w:val="clear" w:color="auto" w:fill="FFFFFF"/>
+        <w:textAlignment w:val="baseline"/>
+        <w:rPr>
+          <w:rFonts w:ascii="inherit" w:hAnsi="inherit" w:cs="Open Sans"/>
+          <w:color w:val="3B3B3B"/>
+          <w:sz w:val="21"/>
+          <w:szCs w:val="21"/>
+        </w:rPr>
+      </w:pPr>
+      <w:r>
+        <w:rPr>
+          <w:rFonts w:ascii="inherit" w:hAnsi="inherit" w:cs="Open Sans"/>
+          <w:color w:val="3B3B3B"/>
+          <w:sz w:val="21"/>
+          <w:szCs w:val="21"/>
         </w:rPr>
         <w:t>Outreach Support</w:t>
       </w:r>
@@ -651,43 +487,43 @@
         <w:spacing w:before="105" w:beforeAutospacing="0" w:after="120" w:afterAutospacing="0" w:line="264" w:lineRule="atLeast"/>
         <w:textAlignment w:val="baseline"/>
         <w:rPr>
-          <w:rFonts w:ascii="Helvetica Neue" w:hAnsi="Helvetica Neue"/>
-          <w:b w:val="0"/>
-          <w:bCs w:val="0"/>
-          <w:color w:val="F4B517"/>
-          <w:sz w:val="28"/>
-          <w:szCs w:val="28"/>
-        </w:rPr>
-      </w:pPr>
-      <w:r>
-        <w:rPr>
-          <w:rFonts w:ascii="Helvetica Neue" w:hAnsi="Helvetica Neue"/>
-          <w:b w:val="0"/>
-          <w:bCs w:val="0"/>
-          <w:color w:val="F4B517"/>
-          <w:sz w:val="28"/>
-          <w:szCs w:val="28"/>
-        </w:rPr>
-        <w:t>Carlos Santiago</w:t>
-      </w:r>
-    </w:p>
-    <w:p>
-      <w:pPr>
-        <w:shd w:val="clear" w:color="auto" w:fill="FFFFFF"/>
-        <w:textAlignment w:val="baseline"/>
-        <w:rPr>
-          <w:rFonts w:ascii="inherit" w:hAnsi="inherit"/>
-          <w:color w:val="3B3B3B"/>
-          <w:sz w:val="28"/>
-          <w:szCs w:val="28"/>
-        </w:rPr>
-      </w:pPr>
-      <w:r>
-        <w:rPr>
-          <w:rFonts w:ascii="inherit" w:hAnsi="inherit"/>
-          <w:color w:val="3B3B3B"/>
-          <w:sz w:val="28"/>
-          <w:szCs w:val="28"/>
+          <w:rFonts w:ascii="Exo" w:hAnsi="Exo" w:cs="Open Sans"/>
+          <w:b w:val="0"/>
+          <w:bCs w:val="0"/>
+          <w:color w:val="343434"/>
+          <w:sz w:val="33"/>
+          <w:szCs w:val="33"/>
+        </w:rPr>
+      </w:pPr>
+      <w:r>
+        <w:rPr>
+          <w:rFonts w:ascii="Exo" w:hAnsi="Exo" w:cs="Open Sans"/>
+          <w:b w:val="0"/>
+          <w:bCs w:val="0"/>
+          <w:color w:val="343434"/>
+          <w:sz w:val="33"/>
+          <w:szCs w:val="33"/>
+        </w:rPr>
+        <w:t>Emilio</w:t>
+      </w:r>
+    </w:p>
+    <w:p>
+      <w:pPr>
+        <w:shd w:val="clear" w:color="auto" w:fill="FFFFFF"/>
+        <w:textAlignment w:val="baseline"/>
+        <w:rPr>
+          <w:rFonts w:ascii="inherit" w:hAnsi="inherit" w:cs="Open Sans"/>
+          <w:color w:val="3B3B3B"/>
+          <w:sz w:val="21"/>
+          <w:szCs w:val="21"/>
+        </w:rPr>
+      </w:pPr>
+      <w:r>
+        <w:rPr>
+          <w:rFonts w:ascii="inherit" w:hAnsi="inherit" w:cs="Open Sans"/>
+          <w:color w:val="3B3B3B"/>
+          <w:sz w:val="21"/>
+          <w:szCs w:val="21"/>
         </w:rPr>
         <w:t>Outreach Support</w:t>
       </w:r>
@@ -699,43 +535,43 @@
         <w:spacing w:before="105" w:beforeAutospacing="0" w:after="120" w:afterAutospacing="0" w:line="264" w:lineRule="atLeast"/>
         <w:textAlignment w:val="baseline"/>
         <w:rPr>
-          <w:rFonts w:ascii="Helvetica Neue" w:hAnsi="Helvetica Neue"/>
-          <w:b w:val="0"/>
-          <w:bCs w:val="0"/>
-          <w:color w:val="F4B517"/>
-          <w:sz w:val="28"/>
-          <w:szCs w:val="28"/>
-        </w:rPr>
-      </w:pPr>
-      <w:r>
-        <w:rPr>
-          <w:rFonts w:ascii="Helvetica Neue" w:hAnsi="Helvetica Neue"/>
-          <w:b w:val="0"/>
-          <w:bCs w:val="0"/>
-          <w:color w:val="F4B517"/>
-          <w:sz w:val="28"/>
-          <w:szCs w:val="28"/>
-        </w:rPr>
-        <w:t>Emilio</w:t>
-      </w:r>
-    </w:p>
-    <w:p>
-      <w:pPr>
-        <w:shd w:val="clear" w:color="auto" w:fill="FFFFFF"/>
-        <w:textAlignment w:val="baseline"/>
-        <w:rPr>
-          <w:rFonts w:ascii="inherit" w:hAnsi="inherit"/>
-          <w:color w:val="3B3B3B"/>
-          <w:sz w:val="28"/>
-          <w:szCs w:val="28"/>
-        </w:rPr>
-      </w:pPr>
-      <w:r>
-        <w:rPr>
-          <w:rFonts w:ascii="inherit" w:hAnsi="inherit"/>
-          <w:color w:val="3B3B3B"/>
-          <w:sz w:val="28"/>
-          <w:szCs w:val="28"/>
+          <w:rFonts w:ascii="Exo" w:hAnsi="Exo" w:cs="Open Sans"/>
+          <w:b w:val="0"/>
+          <w:bCs w:val="0"/>
+          <w:color w:val="343434"/>
+          <w:sz w:val="33"/>
+          <w:szCs w:val="33"/>
+        </w:rPr>
+      </w:pPr>
+      <w:r>
+        <w:rPr>
+          <w:rFonts w:ascii="Exo" w:hAnsi="Exo" w:cs="Open Sans"/>
+          <w:b w:val="0"/>
+          <w:bCs w:val="0"/>
+          <w:color w:val="343434"/>
+          <w:sz w:val="33"/>
+          <w:szCs w:val="33"/>
+        </w:rPr>
+        <w:t>misachasu</w:t>
+      </w:r>
+    </w:p>
+    <w:p>
+      <w:pPr>
+        <w:shd w:val="clear" w:color="auto" w:fill="FFFFFF"/>
+        <w:textAlignment w:val="baseline"/>
+        <w:rPr>
+          <w:rFonts w:ascii="inherit" w:hAnsi="inherit" w:cs="Open Sans"/>
+          <w:color w:val="3B3B3B"/>
+          <w:sz w:val="21"/>
+          <w:szCs w:val="21"/>
+        </w:rPr>
+      </w:pPr>
+      <w:r>
+        <w:rPr>
+          <w:rFonts w:ascii="inherit" w:hAnsi="inherit" w:cs="Open Sans"/>
+          <w:color w:val="3B3B3B"/>
+          <w:sz w:val="21"/>
+          <w:szCs w:val="21"/>
         </w:rPr>
         <w:t>Outreach Support</w:t>
       </w:r>
@@ -747,45 +583,91 @@
         <w:spacing w:before="105" w:beforeAutospacing="0" w:after="120" w:afterAutospacing="0" w:line="264" w:lineRule="atLeast"/>
         <w:textAlignment w:val="baseline"/>
         <w:rPr>
-          <w:rFonts w:ascii="Helvetica Neue" w:hAnsi="Helvetica Neue"/>
-          <w:b w:val="0"/>
-          <w:bCs w:val="0"/>
-          <w:color w:val="F4B517"/>
-          <w:sz w:val="28"/>
-          <w:szCs w:val="28"/>
-        </w:rPr>
-      </w:pPr>
-      <w:proofErr w:type="spellStart"/>
-      <w:r>
-        <w:rPr>
-          <w:rFonts w:ascii="Helvetica Neue" w:hAnsi="Helvetica Neue"/>
-          <w:b w:val="0"/>
-          <w:bCs w:val="0"/>
-          <w:color w:val="F4B517"/>
-          <w:sz w:val="28"/>
-          <w:szCs w:val="28"/>
-        </w:rPr>
-        <w:t>misachasu</w:t>
-      </w:r>
-      <w:proofErr w:type="spellEnd"/>
-    </w:p>
-    <w:p>
-      <w:pPr>
-        <w:shd w:val="clear" w:color="auto" w:fill="FFFFFF"/>
-        <w:textAlignment w:val="baseline"/>
-        <w:rPr>
-          <w:rFonts w:ascii="inherit" w:hAnsi="inherit"/>
-          <w:color w:val="3B3B3B"/>
-          <w:sz w:val="28"/>
-          <w:szCs w:val="28"/>
-        </w:rPr>
-      </w:pPr>
-      <w:r>
-        <w:rPr>
-          <w:rFonts w:ascii="inherit" w:hAnsi="inherit"/>
-          <w:color w:val="3B3B3B"/>
-          <w:sz w:val="28"/>
-          <w:szCs w:val="28"/>
+          <w:rFonts w:ascii="Exo" w:hAnsi="Exo" w:cs="Open Sans"/>
+          <w:b w:val="0"/>
+          <w:bCs w:val="0"/>
+          <w:color w:val="343434"/>
+          <w:sz w:val="33"/>
+          <w:szCs w:val="33"/>
+        </w:rPr>
+      </w:pPr>
+      <w:r>
+        <w:rPr>
+          <w:rFonts w:ascii="Exo" w:hAnsi="Exo" w:cs="Open Sans"/>
+          <w:b w:val="0"/>
+          <w:bCs w:val="0"/>
+          <w:color w:val="343434"/>
+          <w:sz w:val="33"/>
+          <w:szCs w:val="33"/>
+        </w:rPr>
+        <w:t>Doc</w:t>
+      </w:r>
+    </w:p>
+    <w:p>
+      <w:pPr>
+        <w:shd w:val="clear" w:color="auto" w:fill="FFFFFF"/>
+        <w:textAlignment w:val="baseline"/>
+        <w:rPr>
+          <w:rFonts w:ascii="inherit" w:hAnsi="inherit" w:cs="Open Sans"/>
+          <w:color w:val="3B3B3B"/>
+          <w:sz w:val="21"/>
+          <w:szCs w:val="21"/>
+        </w:rPr>
+      </w:pPr>
+      <w:r>
+        <w:rPr>
+          <w:rFonts w:ascii="inherit" w:hAnsi="inherit" w:cs="Open Sans"/>
+          <w:color w:val="3B3B3B"/>
+          <w:sz w:val="21"/>
+          <w:szCs w:val="21"/>
+        </w:rPr>
+        <w:t>Outreach Support</w:t>
+      </w:r>
+    </w:p>
+    <w:p>
+      <w:pPr>
+        <w:pStyle w:val="Heading3"/>
+        <w:shd w:val="clear" w:color="auto" w:fill="FFFFFF"/>
+        <w:spacing w:before="105" w:beforeAutospacing="0" w:after="120" w:afterAutospacing="0" w:line="264" w:lineRule="atLeast"/>
+        <w:textAlignment w:val="baseline"/>
+        <w:rPr>
+          <w:rFonts w:ascii="Exo" w:hAnsi="Exo" w:cs="Open Sans"/>
+          <w:b w:val="0"/>
+          <w:bCs w:val="0"/>
+          <w:color w:val="343434"/>
+          <w:sz w:val="33"/>
+          <w:szCs w:val="33"/>
+        </w:rPr>
+      </w:pPr>
+      <w:r>
+        <w:rPr>
+          <w:rFonts w:ascii="Exo" w:hAnsi="Exo" w:cs="Open Sans"/>
+          <w:b w:val="0"/>
+          <w:bCs w:val="0"/>
+          <w:color w:val="343434"/>
+          <w:sz w:val="33"/>
+          <w:szCs w:val="33"/>
+        </w:rPr>
+        <w:t>illumin8</w:t>
+      </w:r>
+    </w:p>
+    <w:p>
+      <w:pPr>
+        <w:shd w:val="clear" w:color="auto" w:fill="FFFFFF"/>
+        <w:textAlignment w:val="baseline"/>
+        <w:rPr>
+          <w:rFonts w:ascii="inherit" w:hAnsi="inherit" w:cs="Open Sans"/>
+          <w:color w:val="3B3B3B"/>
+          <w:sz w:val="21"/>
+          <w:szCs w:val="21"/>
+        </w:rPr>
+      </w:pPr>
+      <w:r>
+        <w:rPr>
+          <w:rFonts w:ascii="inherit" w:hAnsi="inherit" w:cs="Open Sans"/>
+          <w:color w:val="3B3B3B"/>
+          <w:sz w:val="21"/>
+          <w:szCs w:val="21"/>
         </w:rPr>
         <w:lastRenderedPageBreak/>
         <w:t>Outreach Support</w:t>
@@ -872,7 +754,6 @@
           <w:szCs w:val="28"/>
         </w:rPr>
       </w:pPr>
-      <w:proofErr w:type="spellStart"/>
       <w:r>
         <w:rPr>
           <w:rFonts w:ascii="Tahoma" w:eastAsia="Times New Roman" w:hAnsi="Tahoma" w:cs="Tahoma"/>
@@ -882,7 +763,6 @@
         </w:rPr>
         <w:t>rlamasb</w:t>
       </w:r>
-      <w:proofErr w:type="spellEnd"/>
     </w:p>
     <w:p>
       <w:pPr>
@@ -925,67 +805,7 @@
           <w:sz w:val="28"/>
           <w:szCs w:val="28"/>
         </w:rPr>
-        <w:t xml:space="preserve">From the </w:t>
-      </w:r>
-      <w:proofErr w:type="spellStart"/>
-      <w:r>
-        <w:rPr>
-          <w:rFonts w:ascii="Tahoma" w:eastAsia="Times New Roman" w:hAnsi="Tahoma" w:cs="Tahoma"/>
-          <w:color w:val="252525"/>
-          <w:sz w:val="28"/>
-          <w:szCs w:val="28"/>
-        </w:rPr>
-        <w:t>Guetos</w:t>
-      </w:r>
-      <w:proofErr w:type="spellEnd"/>
-      <w:r>
-        <w:rPr>
-          <w:rFonts w:ascii="Tahoma" w:eastAsia="Times New Roman" w:hAnsi="Tahoma" w:cs="Tahoma"/>
-          <w:color w:val="252525"/>
-          <w:sz w:val="28"/>
-          <w:szCs w:val="28"/>
-        </w:rPr>
-        <w:t xml:space="preserve"> of Brazil to the </w:t>
-      </w:r>
-      <w:proofErr w:type="spellStart"/>
-      <w:r>
-        <w:rPr>
-          <w:rFonts w:ascii="Tahoma" w:eastAsia="Times New Roman" w:hAnsi="Tahoma" w:cs="Tahoma"/>
-          <w:color w:val="252525"/>
-          <w:sz w:val="28"/>
-          <w:szCs w:val="28"/>
-        </w:rPr>
-        <w:t>cryptoverse</w:t>
-      </w:r>
-      <w:proofErr w:type="spellEnd"/>
-      <w:r>
-        <w:rPr>
-          <w:rFonts w:ascii="Tahoma" w:eastAsia="Times New Roman" w:hAnsi="Tahoma" w:cs="Tahoma"/>
-          <w:color w:val="252525"/>
-          <w:sz w:val="28"/>
-          <w:szCs w:val="28"/>
-        </w:rPr>
-        <w:t xml:space="preserve">. Father, husband and </w:t>
-      </w:r>
-      <w:proofErr w:type="spellStart"/>
-      <w:r>
-        <w:rPr>
-          <w:rFonts w:ascii="Tahoma" w:eastAsia="Times New Roman" w:hAnsi="Tahoma" w:cs="Tahoma"/>
-          <w:color w:val="252525"/>
-          <w:sz w:val="28"/>
-          <w:szCs w:val="28"/>
-        </w:rPr>
-        <w:t>technolover</w:t>
-      </w:r>
-      <w:proofErr w:type="spellEnd"/>
-      <w:r>
-        <w:rPr>
-          <w:rFonts w:ascii="Tahoma" w:eastAsia="Times New Roman" w:hAnsi="Tahoma" w:cs="Tahoma"/>
-          <w:color w:val="252525"/>
-          <w:sz w:val="28"/>
-          <w:szCs w:val="28"/>
-        </w:rPr>
-        <w:t>, born in Brazil and living in Australia. Mobile and Web Development.</w:t>
+        <w:t>From the Guetos of Brazil to the cryptoverse. Father, husband and technolover, born in Brazil and living in Australia. Mobile and Web Development.</w:t>
       </w:r>
     </w:p>
     <w:p>
@@ -1046,25 +866,14 @@
           <w:szCs w:val="28"/>
         </w:rPr>
       </w:pPr>
-      <w:proofErr w:type="spellStart"/>
-      <w:r>
-        <w:rPr>
-          <w:rFonts w:ascii="Tahoma" w:eastAsia="Times New Roman" w:hAnsi="Tahoma" w:cs="Tahoma"/>
-          <w:color w:val="F4B517"/>
-          <w:sz w:val="28"/>
-          <w:szCs w:val="28"/>
-        </w:rPr>
-        <w:t>Cláusio</w:t>
-      </w:r>
-      <w:proofErr w:type="spellEnd"/>
-      <w:r>
-        <w:rPr>
-          <w:rFonts w:ascii="Tahoma" w:eastAsia="Times New Roman" w:hAnsi="Tahoma" w:cs="Tahoma"/>
-          <w:color w:val="F4B517"/>
-          <w:sz w:val="28"/>
-          <w:szCs w:val="28"/>
-        </w:rPr>
-        <w:t xml:space="preserve"> Barbosa</w:t>
+      <w:r>
+        <w:rPr>
+          <w:rFonts w:ascii="Tahoma" w:eastAsia="Times New Roman" w:hAnsi="Tahoma" w:cs="Tahoma"/>
+          <w:color w:val="F4B517"/>
+          <w:sz w:val="28"/>
+          <w:szCs w:val="28"/>
+        </w:rPr>
+        <w:t>Cláusio Barbosa</w:t>
       </w:r>
     </w:p>
     <w:p>
@@ -1147,7 +956,6 @@
           <w:szCs w:val="28"/>
         </w:rPr>
       </w:pPr>
-      <w:proofErr w:type="spellStart"/>
       <w:r>
         <w:rPr>
           <w:rFonts w:ascii="Tahoma" w:eastAsia="Times New Roman" w:hAnsi="Tahoma" w:cs="Tahoma"/>
@@ -1157,7 +965,6 @@
         </w:rPr>
         <w:t>Erickva</w:t>
       </w:r>
-      <w:proofErr w:type="spellEnd"/>
     </w:p>
     <w:p>
       <w:pPr>
@@ -1194,25 +1001,14 @@
           <w:szCs w:val="28"/>
         </w:rPr>
       </w:pPr>
-      <w:proofErr w:type="spellStart"/>
-      <w:r>
-        <w:rPr>
-          <w:rFonts w:ascii="Tahoma" w:eastAsia="Times New Roman" w:hAnsi="Tahoma" w:cs="Tahoma"/>
-          <w:color w:val="F4B517"/>
-          <w:sz w:val="28"/>
-          <w:szCs w:val="28"/>
-        </w:rPr>
-        <w:t>Joäo</w:t>
-      </w:r>
-      <w:proofErr w:type="spellEnd"/>
-      <w:r>
-        <w:rPr>
-          <w:rFonts w:ascii="Tahoma" w:eastAsia="Times New Roman" w:hAnsi="Tahoma" w:cs="Tahoma"/>
-          <w:color w:val="F4B517"/>
-          <w:sz w:val="28"/>
-          <w:szCs w:val="28"/>
-        </w:rPr>
-        <w:t xml:space="preserve"> Paulo</w:t>
+      <w:r>
+        <w:rPr>
+          <w:rFonts w:ascii="Tahoma" w:eastAsia="Times New Roman" w:hAnsi="Tahoma" w:cs="Tahoma"/>
+          <w:color w:val="F4B517"/>
+          <w:sz w:val="28"/>
+          <w:szCs w:val="28"/>
+        </w:rPr>
+        <w:t>Joäo Paulo</w:t>
       </w:r>
     </w:p>
     <w:p>
@@ -1272,8 +1068,6 @@
           <w:szCs w:val="28"/>
         </w:rPr>
       </w:pPr>
-      <w:bookmarkStart w:id="0" w:name="_GoBack"/>
-      <w:bookmarkEnd w:id="0"/>
       <w:r>
         <w:rPr>
           <w:rFonts w:ascii="Tahoma" w:hAnsi="Tahoma" w:cs="Tahoma"/>
@@ -1338,7 +1132,6 @@
           <w:szCs w:val="28"/>
         </w:rPr>
       </w:pPr>
-      <w:proofErr w:type="spellStart"/>
       <w:r>
         <w:rPr>
           <w:rFonts w:ascii="Helvetica Neue" w:hAnsi="Helvetica Neue"/>
@@ -1350,7 +1143,6 @@
         </w:rPr>
         <w:t>Cryptolize</w:t>
       </w:r>
-      <w:proofErr w:type="spellEnd"/>
     </w:p>
     <w:p>
       <w:pPr>
@@ -1380,22 +1172,22 @@
         <w:spacing w:before="105" w:beforeAutospacing="0" w:after="120" w:afterAutospacing="0" w:line="264" w:lineRule="atLeast"/>
         <w:textAlignment w:val="baseline"/>
         <w:rPr>
-          <w:rFonts w:ascii="Helvetica Neue" w:hAnsi="Helvetica Neue"/>
-          <w:b w:val="0"/>
-          <w:bCs w:val="0"/>
-          <w:color w:val="F4B517"/>
-          <w:sz w:val="28"/>
-          <w:szCs w:val="28"/>
-        </w:rPr>
-      </w:pPr>
-      <w:r>
-        <w:rPr>
-          <w:rFonts w:ascii="Helvetica Neue" w:hAnsi="Helvetica Neue"/>
-          <w:b w:val="0"/>
-          <w:bCs w:val="0"/>
-          <w:color w:val="F4B517"/>
-          <w:sz w:val="28"/>
-          <w:szCs w:val="28"/>
+          <w:rFonts w:ascii="Exo" w:hAnsi="Exo" w:cs="Open Sans"/>
+          <w:b w:val="0"/>
+          <w:bCs w:val="0"/>
+          <w:color w:val="343434"/>
+          <w:sz w:val="33"/>
+          <w:szCs w:val="33"/>
+        </w:rPr>
+      </w:pPr>
+      <w:r>
+        <w:rPr>
+          <w:rFonts w:ascii="Exo" w:hAnsi="Exo" w:cs="Open Sans"/>
+          <w:b w:val="0"/>
+          <w:bCs w:val="0"/>
+          <w:color w:val="343434"/>
+          <w:sz w:val="33"/>
+          <w:szCs w:val="33"/>
         </w:rPr>
         <w:t>Jazz</w:t>
       </w:r>
@@ -1405,18 +1197,18 @@
         <w:shd w:val="clear" w:color="auto" w:fill="FFFFFF"/>
         <w:textAlignment w:val="baseline"/>
         <w:rPr>
-          <w:rFonts w:ascii="inherit" w:hAnsi="inherit"/>
-          <w:color w:val="3B3B3B"/>
-          <w:sz w:val="28"/>
-          <w:szCs w:val="28"/>
-        </w:rPr>
-      </w:pPr>
-      <w:r>
-        <w:rPr>
-          <w:rFonts w:ascii="inherit" w:hAnsi="inherit"/>
-          <w:color w:val="3B3B3B"/>
-          <w:sz w:val="28"/>
-          <w:szCs w:val="28"/>
+          <w:rFonts w:ascii="inherit" w:hAnsi="inherit" w:cs="Open Sans"/>
+          <w:color w:val="3B3B3B"/>
+          <w:sz w:val="21"/>
+          <w:szCs w:val="21"/>
+        </w:rPr>
+      </w:pPr>
+      <w:r>
+        <w:rPr>
+          <w:rFonts w:ascii="inherit" w:hAnsi="inherit" w:cs="Open Sans"/>
+          <w:color w:val="3B3B3B"/>
+          <w:sz w:val="21"/>
+          <w:szCs w:val="21"/>
         </w:rPr>
         <w:t>Release Coordinator</w:t>
       </w:r>
@@ -1428,45 +1220,43 @@
         <w:spacing w:before="105" w:beforeAutospacing="0" w:after="120" w:afterAutospacing="0" w:line="264" w:lineRule="atLeast"/>
         <w:textAlignment w:val="baseline"/>
         <w:rPr>
-          <w:rFonts w:ascii="Helvetica Neue" w:hAnsi="Helvetica Neue"/>
-          <w:b w:val="0"/>
-          <w:bCs w:val="0"/>
-          <w:color w:val="F4B517"/>
-          <w:sz w:val="28"/>
-          <w:szCs w:val="28"/>
-        </w:rPr>
-      </w:pPr>
-      <w:proofErr w:type="spellStart"/>
-      <w:r>
-        <w:rPr>
-          <w:rFonts w:ascii="Helvetica Neue" w:hAnsi="Helvetica Neue"/>
-          <w:b w:val="0"/>
-          <w:bCs w:val="0"/>
-          <w:color w:val="F4B517"/>
-          <w:sz w:val="28"/>
-          <w:szCs w:val="28"/>
+          <w:rFonts w:ascii="Exo" w:hAnsi="Exo" w:cs="Open Sans"/>
+          <w:b w:val="0"/>
+          <w:bCs w:val="0"/>
+          <w:color w:val="343434"/>
+          <w:sz w:val="33"/>
+          <w:szCs w:val="33"/>
+        </w:rPr>
+      </w:pPr>
+      <w:r>
+        <w:rPr>
+          <w:rFonts w:ascii="Exo" w:hAnsi="Exo" w:cs="Open Sans"/>
+          <w:b w:val="0"/>
+          <w:bCs w:val="0"/>
+          <w:color w:val="343434"/>
+          <w:sz w:val="33"/>
+          <w:szCs w:val="33"/>
         </w:rPr>
         <w:t>emelia</w:t>
       </w:r>
-      <w:proofErr w:type="spellEnd"/>
-    </w:p>
-    <w:p>
-      <w:pPr>
-        <w:shd w:val="clear" w:color="auto" w:fill="FFFFFF"/>
-        <w:textAlignment w:val="baseline"/>
-        <w:rPr>
-          <w:rFonts w:ascii="inherit" w:hAnsi="inherit"/>
-          <w:color w:val="3B3B3B"/>
-          <w:sz w:val="28"/>
-          <w:szCs w:val="28"/>
-        </w:rPr>
-      </w:pPr>
-      <w:r>
-        <w:rPr>
-          <w:rFonts w:ascii="inherit" w:hAnsi="inherit"/>
-          <w:color w:val="3B3B3B"/>
-          <w:sz w:val="28"/>
-          <w:szCs w:val="28"/>
+    </w:p>
+    <w:p>
+      <w:pPr>
+        <w:shd w:val="clear" w:color="auto" w:fill="FFFFFF"/>
+        <w:textAlignment w:val="baseline"/>
+        <w:rPr>
+          <w:rFonts w:ascii="inherit" w:hAnsi="inherit" w:cs="Open Sans"/>
+          <w:color w:val="3B3B3B"/>
+          <w:sz w:val="21"/>
+          <w:szCs w:val="21"/>
+        </w:rPr>
+      </w:pPr>
+      <w:r>
+        <w:rPr>
+          <w:rFonts w:ascii="inherit" w:hAnsi="inherit" w:cs="Open Sans"/>
+          <w:color w:val="3B3B3B"/>
+          <w:sz w:val="21"/>
+          <w:szCs w:val="21"/>
         </w:rPr>
         <w:t>auditor</w:t>
       </w:r>
@@ -1478,45 +1268,43 @@
         <w:spacing w:before="105" w:beforeAutospacing="0" w:after="120" w:afterAutospacing="0" w:line="264" w:lineRule="atLeast"/>
         <w:textAlignment w:val="baseline"/>
         <w:rPr>
-          <w:rFonts w:ascii="Helvetica Neue" w:hAnsi="Helvetica Neue"/>
-          <w:b w:val="0"/>
-          <w:bCs w:val="0"/>
-          <w:color w:val="F4B517"/>
-          <w:sz w:val="28"/>
-          <w:szCs w:val="28"/>
-        </w:rPr>
-      </w:pPr>
-      <w:proofErr w:type="spellStart"/>
-      <w:r>
-        <w:rPr>
-          <w:rFonts w:ascii="Helvetica Neue" w:hAnsi="Helvetica Neue"/>
-          <w:b w:val="0"/>
-          <w:bCs w:val="0"/>
-          <w:color w:val="F4B517"/>
-          <w:sz w:val="28"/>
-          <w:szCs w:val="28"/>
+          <w:rFonts w:ascii="Exo" w:hAnsi="Exo" w:cs="Open Sans"/>
+          <w:b w:val="0"/>
+          <w:bCs w:val="0"/>
+          <w:color w:val="343434"/>
+          <w:sz w:val="33"/>
+          <w:szCs w:val="33"/>
+        </w:rPr>
+      </w:pPr>
+      <w:r>
+        <w:rPr>
+          <w:rFonts w:ascii="Exo" w:hAnsi="Exo" w:cs="Open Sans"/>
+          <w:b w:val="0"/>
+          <w:bCs w:val="0"/>
+          <w:color w:val="343434"/>
+          <w:sz w:val="33"/>
+          <w:szCs w:val="33"/>
         </w:rPr>
         <w:t>Nitego</w:t>
       </w:r>
-      <w:proofErr w:type="spellEnd"/>
-    </w:p>
-    <w:p>
-      <w:pPr>
-        <w:shd w:val="clear" w:color="auto" w:fill="FFFFFF"/>
-        <w:textAlignment w:val="baseline"/>
-        <w:rPr>
-          <w:rFonts w:ascii="inherit" w:hAnsi="inherit"/>
-          <w:color w:val="3B3B3B"/>
-          <w:sz w:val="28"/>
-          <w:szCs w:val="28"/>
-        </w:rPr>
-      </w:pPr>
-      <w:r>
-        <w:rPr>
-          <w:rFonts w:ascii="inherit" w:hAnsi="inherit"/>
-          <w:color w:val="3B3B3B"/>
-          <w:sz w:val="28"/>
-          <w:szCs w:val="28"/>
+    </w:p>
+    <w:p>
+      <w:pPr>
+        <w:shd w:val="clear" w:color="auto" w:fill="FFFFFF"/>
+        <w:textAlignment w:val="baseline"/>
+        <w:rPr>
+          <w:rFonts w:ascii="inherit" w:hAnsi="inherit" w:cs="Open Sans"/>
+          <w:color w:val="3B3B3B"/>
+          <w:sz w:val="21"/>
+          <w:szCs w:val="21"/>
+        </w:rPr>
+      </w:pPr>
+      <w:r>
+        <w:rPr>
+          <w:rFonts w:ascii="inherit" w:hAnsi="inherit" w:cs="Open Sans"/>
+          <w:color w:val="3B3B3B"/>
+          <w:sz w:val="21"/>
+          <w:szCs w:val="21"/>
         </w:rPr>
         <w:t>Senior QA Tester</w:t>
       </w:r>
@@ -1528,22 +1316,22 @@
         <w:spacing w:before="105" w:beforeAutospacing="0" w:after="120" w:afterAutospacing="0" w:line="264" w:lineRule="atLeast"/>
         <w:textAlignment w:val="baseline"/>
         <w:rPr>
-          <w:rFonts w:ascii="Helvetica Neue" w:hAnsi="Helvetica Neue"/>
-          <w:b w:val="0"/>
-          <w:bCs w:val="0"/>
-          <w:color w:val="F4B517"/>
-          <w:sz w:val="28"/>
-          <w:szCs w:val="28"/>
-        </w:rPr>
-      </w:pPr>
-      <w:r>
-        <w:rPr>
-          <w:rFonts w:ascii="Helvetica Neue" w:hAnsi="Helvetica Neue"/>
-          <w:b w:val="0"/>
-          <w:bCs w:val="0"/>
-          <w:color w:val="F4B517"/>
-          <w:sz w:val="28"/>
-          <w:szCs w:val="28"/>
+          <w:rFonts w:ascii="Exo" w:hAnsi="Exo" w:cs="Open Sans"/>
+          <w:b w:val="0"/>
+          <w:bCs w:val="0"/>
+          <w:color w:val="343434"/>
+          <w:sz w:val="33"/>
+          <w:szCs w:val="33"/>
+        </w:rPr>
+      </w:pPr>
+      <w:r>
+        <w:rPr>
+          <w:rFonts w:ascii="Exo" w:hAnsi="Exo" w:cs="Open Sans"/>
+          <w:b w:val="0"/>
+          <w:bCs w:val="0"/>
+          <w:color w:val="343434"/>
+          <w:sz w:val="33"/>
+          <w:szCs w:val="33"/>
         </w:rPr>
         <w:lastRenderedPageBreak/>
         <w:t>clot</w:t>
@@ -1554,21 +1342,81 @@
         <w:shd w:val="clear" w:color="auto" w:fill="FFFFFF"/>
         <w:textAlignment w:val="baseline"/>
         <w:rPr>
+          <w:rFonts w:ascii="inherit" w:hAnsi="inherit" w:cs="Open Sans"/>
+          <w:color w:val="3B3B3B"/>
+          <w:sz w:val="21"/>
+          <w:szCs w:val="21"/>
+        </w:rPr>
+      </w:pPr>
+      <w:r>
+        <w:rPr>
+          <w:rFonts w:ascii="inherit" w:hAnsi="inherit" w:cs="Open Sans"/>
+          <w:color w:val="3B3B3B"/>
+          <w:sz w:val="21"/>
+          <w:szCs w:val="21"/>
+        </w:rPr>
+        <w:t>security</w:t>
+      </w:r>
+    </w:p>
+    <w:p>
+      <w:pPr>
+        <w:pStyle w:val="Heading3"/>
+        <w:shd w:val="clear" w:color="auto" w:fill="FFFFFF"/>
+        <w:spacing w:before="105" w:beforeAutospacing="0" w:after="120" w:afterAutospacing="0" w:line="264" w:lineRule="atLeast"/>
+        <w:textAlignment w:val="baseline"/>
+        <w:rPr>
+          <w:rFonts w:ascii="Exo" w:hAnsi="Exo" w:cs="Open Sans"/>
+          <w:b w:val="0"/>
+          <w:bCs w:val="0"/>
+          <w:color w:val="343434"/>
+          <w:sz w:val="33"/>
+          <w:szCs w:val="33"/>
+        </w:rPr>
+      </w:pPr>
+      <w:r>
+        <w:rPr>
+          <w:rFonts w:ascii="Exo" w:hAnsi="Exo" w:cs="Open Sans"/>
+          <w:b w:val="0"/>
+          <w:bCs w:val="0"/>
+          <w:color w:val="343434"/>
+          <w:sz w:val="33"/>
+          <w:szCs w:val="33"/>
+        </w:rPr>
+        <w:t>Archerbullseye</w:t>
+      </w:r>
+    </w:p>
+    <w:p>
+      <w:pPr>
+        <w:shd w:val="clear" w:color="auto" w:fill="FFFFFF"/>
+        <w:textAlignment w:val="baseline"/>
+        <w:rPr>
+          <w:rFonts w:ascii="inherit" w:hAnsi="inherit" w:cs="Open Sans"/>
+          <w:color w:val="3B3B3B"/>
+          <w:sz w:val="21"/>
+          <w:szCs w:val="21"/>
+        </w:rPr>
+      </w:pPr>
+      <w:r>
+        <w:rPr>
+          <w:rFonts w:ascii="inherit" w:hAnsi="inherit" w:cs="Open Sans"/>
+          <w:color w:val="3B3B3B"/>
+          <w:sz w:val="21"/>
+          <w:szCs w:val="21"/>
+        </w:rPr>
+        <w:t>QA Tester</w:t>
+      </w:r>
+    </w:p>
+    <w:p>
+      <w:pPr>
+        <w:shd w:val="clear" w:color="auto" w:fill="FFFFFF"/>
+        <w:textAlignment w:val="baseline"/>
+        <w:rPr>
           <w:rFonts w:ascii="inherit" w:hAnsi="inherit"/>
           <w:color w:val="3B3B3B"/>
           <w:sz w:val="28"/>
           <w:szCs w:val="28"/>
         </w:rPr>
       </w:pPr>
-      <w:r>
-        <w:rPr>
-          <w:rFonts w:ascii="inherit" w:hAnsi="inherit"/>
-          <w:color w:val="3B3B3B"/>
-          <w:sz w:val="28"/>
-          <w:szCs w:val="28"/>
-        </w:rPr>
-        <w:t>security</w:t>
-      </w:r>
     </w:p>
     <w:p>
       <w:pPr>
@@ -1635,19 +1483,66 @@
           <w:sz w:val="28"/>
           <w:szCs w:val="28"/>
         </w:rPr>
-        <w:t xml:space="preserve">Responsible for building </w:t>
-      </w:r>
-      <w:proofErr w:type="spellStart"/>
-      <w:r>
+        <w:t>Responsible for building SmartCash and supporting applications.</w:t>
+      </w:r>
+    </w:p>
+    <w:p>
+      <w:pPr>
+        <w:shd w:val="clear" w:color="auto" w:fill="FFFFFF"/>
+        <w:spacing w:before="105" w:after="120" w:line="264" w:lineRule="atLeast"/>
+        <w:textAlignment w:val="baseline"/>
+        <w:outlineLvl w:val="2"/>
+        <w:rPr>
+          <w:rFonts w:ascii="Tahoma" w:eastAsia="Times New Roman" w:hAnsi="Tahoma" w:cs="Tahoma"/>
+          <w:color w:val="F4B517"/>
+          <w:sz w:val="28"/>
+          <w:szCs w:val="28"/>
+        </w:rPr>
+      </w:pPr>
+      <w:r>
+        <w:rPr>
+          <w:rFonts w:ascii="Tahoma" w:eastAsia="Times New Roman" w:hAnsi="Tahoma" w:cs="Tahoma"/>
+          <w:color w:val="F4B517"/>
+          <w:sz w:val="28"/>
+          <w:szCs w:val="28"/>
+        </w:rPr>
+        <w:t>Solarminer</w:t>
+      </w:r>
+    </w:p>
+    <w:p>
+      <w:pPr>
+        <w:shd w:val="clear" w:color="auto" w:fill="FFFFFF"/>
+        <w:spacing w:after="0" w:line="240" w:lineRule="auto"/>
+        <w:textAlignment w:val="baseline"/>
+        <w:rPr>
+          <w:rFonts w:ascii="Tahoma" w:eastAsia="Times New Roman" w:hAnsi="Tahoma" w:cs="Tahoma"/>
+          <w:color w:val="3B3B3B"/>
+          <w:sz w:val="28"/>
+          <w:szCs w:val="28"/>
+        </w:rPr>
+      </w:pPr>
+      <w:r>
+        <w:rPr>
+          <w:rFonts w:ascii="Tahoma" w:eastAsia="Times New Roman" w:hAnsi="Tahoma" w:cs="Tahoma"/>
+          <w:color w:val="3B3B3B"/>
+          <w:sz w:val="28"/>
+          <w:szCs w:val="28"/>
+        </w:rPr>
+        <w:t>Hive Coordinator</w:t>
+      </w:r>
+    </w:p>
+    <w:p>
+      <w:pPr>
+        <w:shd w:val="clear" w:color="auto" w:fill="FFFFFF"/>
+        <w:spacing w:before="204" w:after="204" w:line="240" w:lineRule="auto"/>
+        <w:textAlignment w:val="baseline"/>
         <w:rPr>
           <w:rFonts w:ascii="Tahoma" w:eastAsia="Times New Roman" w:hAnsi="Tahoma" w:cs="Tahoma"/>
           <w:color w:val="252525"/>
           <w:sz w:val="28"/>
           <w:szCs w:val="28"/>
         </w:rPr>
-        <w:t>SmartCash</w:t>
-      </w:r>
-      <w:proofErr w:type="spellEnd"/>
+      </w:pPr>
       <w:r>
         <w:rPr>
           <w:rFonts w:ascii="Tahoma" w:eastAsia="Times New Roman" w:hAnsi="Tahoma" w:cs="Tahoma"/>
@@ -1655,13 +1550,13 @@
           <w:sz w:val="28"/>
           <w:szCs w:val="28"/>
         </w:rPr>
-        <w:t xml:space="preserve"> and supporting applications.</w:t>
-      </w:r>
-    </w:p>
-    <w:p>
-      <w:pPr>
-        <w:shd w:val="clear" w:color="auto" w:fill="FFFFFF"/>
-        <w:spacing w:before="105" w:after="120" w:line="264" w:lineRule="atLeast"/>
+        <w:t>Creator of the Dash N Drink Soda Machine &amp; SmartCash POS.</w:t>
+      </w:r>
+    </w:p>
+    <w:p>
+      <w:pPr>
+        <w:shd w:val="clear" w:color="auto" w:fill="FFFFFF"/>
+        <w:spacing w:after="120" w:line="264" w:lineRule="atLeast"/>
         <w:textAlignment w:val="baseline"/>
         <w:outlineLvl w:val="2"/>
         <w:rPr>
@@ -1671,17 +1566,15 @@
           <w:szCs w:val="28"/>
         </w:rPr>
       </w:pPr>
-      <w:proofErr w:type="spellStart"/>
-      <w:r>
-        <w:rPr>
-          <w:rFonts w:ascii="Tahoma" w:eastAsia="Times New Roman" w:hAnsi="Tahoma" w:cs="Tahoma"/>
-          <w:color w:val="F4B517"/>
-          <w:sz w:val="28"/>
-          <w:szCs w:val="28"/>
-        </w:rPr>
-        <w:t>Solarminer</w:t>
-      </w:r>
-      <w:proofErr w:type="spellEnd"/>
+      <w:r>
+        <w:rPr>
+          <w:rFonts w:ascii="Tahoma" w:eastAsia="Times New Roman" w:hAnsi="Tahoma" w:cs="Tahoma"/>
+          <w:color w:val="F4B517"/>
+          <w:sz w:val="28"/>
+          <w:szCs w:val="28"/>
+        </w:rPr>
+        <w:t>dustinface</w:t>
+      </w:r>
     </w:p>
     <w:p>
       <w:pPr>
@@ -1702,49 +1595,7 @@
           <w:sz w:val="28"/>
           <w:szCs w:val="28"/>
         </w:rPr>
-        <w:t>Hive Coordinator</w:t>
-      </w:r>
-    </w:p>
-    <w:p>
-      <w:pPr>
-        <w:shd w:val="clear" w:color="auto" w:fill="FFFFFF"/>
-        <w:spacing w:before="204" w:after="204" w:line="240" w:lineRule="auto"/>
-        <w:textAlignment w:val="baseline"/>
-        <w:rPr>
-          <w:rFonts w:ascii="Tahoma" w:eastAsia="Times New Roman" w:hAnsi="Tahoma" w:cs="Tahoma"/>
-          <w:color w:val="252525"/>
-          <w:sz w:val="28"/>
-          <w:szCs w:val="28"/>
-        </w:rPr>
-      </w:pPr>
-      <w:r>
-        <w:rPr>
-          <w:rFonts w:ascii="Tahoma" w:eastAsia="Times New Roman" w:hAnsi="Tahoma" w:cs="Tahoma"/>
-          <w:color w:val="252525"/>
-          <w:sz w:val="28"/>
-          <w:szCs w:val="28"/>
-        </w:rPr>
-        <w:t xml:space="preserve">Creator of the Dash N Drink Soda Machine &amp; </w:t>
-      </w:r>
-      <w:proofErr w:type="spellStart"/>
-      <w:r>
-        <w:rPr>
-          <w:rFonts w:ascii="Tahoma" w:eastAsia="Times New Roman" w:hAnsi="Tahoma" w:cs="Tahoma"/>
-          <w:color w:val="252525"/>
-          <w:sz w:val="28"/>
-          <w:szCs w:val="28"/>
-        </w:rPr>
-        <w:t>SmartCash</w:t>
-      </w:r>
-      <w:proofErr w:type="spellEnd"/>
-      <w:r>
-        <w:rPr>
-          <w:rFonts w:ascii="Tahoma" w:eastAsia="Times New Roman" w:hAnsi="Tahoma" w:cs="Tahoma"/>
-          <w:color w:val="252525"/>
-          <w:sz w:val="28"/>
-          <w:szCs w:val="28"/>
-        </w:rPr>
-        <w:t xml:space="preserve"> POS.</w:t>
+        <w:t>Developer</w:t>
       </w:r>
     </w:p>
     <w:p>
@@ -1760,73 +1611,15 @@
           <w:szCs w:val="28"/>
         </w:rPr>
       </w:pPr>
-      <w:proofErr w:type="spellStart"/>
-      <w:r>
-        <w:rPr>
-          <w:rFonts w:ascii="Tahoma" w:eastAsia="Times New Roman" w:hAnsi="Tahoma" w:cs="Tahoma"/>
-          <w:color w:val="F4B517"/>
-          <w:sz w:val="28"/>
-          <w:szCs w:val="28"/>
-        </w:rPr>
-        <w:t>dustinface</w:t>
-      </w:r>
-      <w:proofErr w:type="spellEnd"/>
-    </w:p>
-    <w:p>
-      <w:pPr>
-        <w:shd w:val="clear" w:color="auto" w:fill="FFFFFF"/>
-        <w:spacing w:after="0" w:line="240" w:lineRule="auto"/>
-        <w:textAlignment w:val="baseline"/>
-        <w:rPr>
-          <w:rFonts w:ascii="Tahoma" w:eastAsia="Times New Roman" w:hAnsi="Tahoma" w:cs="Tahoma"/>
-          <w:color w:val="3B3B3B"/>
-          <w:sz w:val="28"/>
-          <w:szCs w:val="28"/>
-        </w:rPr>
-      </w:pPr>
-      <w:r>
-        <w:rPr>
-          <w:rFonts w:ascii="Tahoma" w:eastAsia="Times New Roman" w:hAnsi="Tahoma" w:cs="Tahoma"/>
-          <w:color w:val="3B3B3B"/>
-          <w:sz w:val="28"/>
-          <w:szCs w:val="28"/>
-        </w:rPr>
-        <w:t>Developer</w:t>
-      </w:r>
-    </w:p>
-    <w:p>
-      <w:pPr>
-        <w:shd w:val="clear" w:color="auto" w:fill="FFFFFF"/>
-        <w:spacing w:after="120" w:line="264" w:lineRule="atLeast"/>
-        <w:textAlignment w:val="baseline"/>
-        <w:outlineLvl w:val="2"/>
-        <w:rPr>
-          <w:rFonts w:ascii="Tahoma" w:eastAsia="Times New Roman" w:hAnsi="Tahoma" w:cs="Tahoma"/>
-          <w:color w:val="F4B517"/>
-          <w:sz w:val="28"/>
-          <w:szCs w:val="28"/>
-        </w:rPr>
-      </w:pPr>
-      <w:r>
-        <w:rPr>
-          <w:rFonts w:ascii="Tahoma" w:eastAsia="Times New Roman" w:hAnsi="Tahoma" w:cs="Tahoma"/>
-          <w:color w:val="F4B517"/>
-          <w:sz w:val="28"/>
-          <w:szCs w:val="28"/>
-        </w:rPr>
-        <w:t xml:space="preserve">Leandro </w:t>
-      </w:r>
-      <w:proofErr w:type="spellStart"/>
-      <w:r>
-        <w:rPr>
-          <w:rFonts w:ascii="Tahoma" w:eastAsia="Times New Roman" w:hAnsi="Tahoma" w:cs="Tahoma"/>
-          <w:color w:val="F4B517"/>
-          <w:sz w:val="28"/>
-          <w:szCs w:val="28"/>
-        </w:rPr>
-        <w:t>Reinaux</w:t>
-      </w:r>
-      <w:proofErr w:type="spellEnd"/>
+      <w:r>
+        <w:rPr>
+          <w:rFonts w:ascii="Tahoma" w:eastAsia="Times New Roman" w:hAnsi="Tahoma" w:cs="Tahoma"/>
+          <w:color w:val="F4B517"/>
+          <w:sz w:val="28"/>
+          <w:szCs w:val="28"/>
+        </w:rPr>
+        <w:t>Leandro Reinaux</w:t>
+      </w:r>
     </w:p>
     <w:p>
       <w:pPr>
@@ -2041,37 +1834,148 @@
     </w:p>
     <w:p>
       <w:pPr>
-        <w:shd w:val="clear" w:color="auto" w:fill="FFFFFF"/>
-        <w:spacing w:after="120" w:line="264" w:lineRule="atLeast"/>
-        <w:textAlignment w:val="baseline"/>
-        <w:outlineLvl w:val="2"/>
-        <w:rPr>
-          <w:rFonts w:ascii="Tahoma" w:eastAsia="Times New Roman" w:hAnsi="Tahoma" w:cs="Tahoma"/>
-          <w:color w:val="F4B517"/>
-          <w:sz w:val="28"/>
-          <w:szCs w:val="28"/>
-        </w:rPr>
-      </w:pPr>
-      <w:r>
-        <w:rPr>
-          <w:rFonts w:ascii="Tahoma" w:eastAsia="Times New Roman" w:hAnsi="Tahoma" w:cs="Tahoma"/>
-          <w:color w:val="F4B517"/>
-          <w:sz w:val="28"/>
-          <w:szCs w:val="28"/>
-        </w:rPr>
-        <w:t xml:space="preserve">Thais </w:t>
-      </w:r>
-      <w:proofErr w:type="spellStart"/>
-      <w:r>
-        <w:rPr>
-          <w:rFonts w:ascii="Tahoma" w:eastAsia="Times New Roman" w:hAnsi="Tahoma" w:cs="Tahoma"/>
-          <w:color w:val="F4B517"/>
-          <w:sz w:val="28"/>
-          <w:szCs w:val="28"/>
-        </w:rPr>
-        <w:t>sarno</w:t>
-      </w:r>
-      <w:proofErr w:type="spellEnd"/>
+        <w:pStyle w:val="Heading3"/>
+        <w:shd w:val="clear" w:color="auto" w:fill="FFFFFF"/>
+        <w:spacing w:before="105" w:beforeAutospacing="0" w:after="120" w:afterAutospacing="0" w:line="264" w:lineRule="atLeast"/>
+        <w:textAlignment w:val="baseline"/>
+        <w:rPr>
+          <w:rFonts w:ascii="Exo" w:hAnsi="Exo" w:cs="Open Sans"/>
+          <w:b w:val="0"/>
+          <w:bCs w:val="0"/>
+          <w:color w:val="343434"/>
+          <w:sz w:val="33"/>
+          <w:szCs w:val="33"/>
+        </w:rPr>
+      </w:pPr>
+      <w:r>
+        <w:rPr>
+          <w:rFonts w:ascii="Exo" w:hAnsi="Exo" w:cs="Open Sans"/>
+          <w:b w:val="0"/>
+          <w:bCs w:val="0"/>
+          <w:color w:val="343434"/>
+          <w:sz w:val="33"/>
+          <w:szCs w:val="33"/>
+        </w:rPr>
+        <w:t>Wallace</w:t>
+      </w:r>
+    </w:p>
+    <w:p>
+      <w:pPr>
+        <w:shd w:val="clear" w:color="auto" w:fill="FFFFFF"/>
+        <w:textAlignment w:val="baseline"/>
+        <w:rPr>
+          <w:rFonts w:ascii="inherit" w:hAnsi="inherit" w:cs="Open Sans"/>
+          <w:color w:val="3B3B3B"/>
+          <w:sz w:val="21"/>
+          <w:szCs w:val="21"/>
+        </w:rPr>
+      </w:pPr>
+      <w:r>
+        <w:rPr>
+          <w:rFonts w:ascii="inherit" w:hAnsi="inherit" w:cs="Open Sans"/>
+          <w:color w:val="3B3B3B"/>
+          <w:sz w:val="21"/>
+          <w:szCs w:val="21"/>
+        </w:rPr>
+        <w:t>Outreach Support</w:t>
+      </w:r>
+    </w:p>
+    <w:p>
+      <w:pPr>
+        <w:pStyle w:val="Heading3"/>
+        <w:shd w:val="clear" w:color="auto" w:fill="FFFFFF"/>
+        <w:spacing w:before="105" w:beforeAutospacing="0" w:after="120" w:afterAutospacing="0" w:line="264" w:lineRule="atLeast"/>
+        <w:textAlignment w:val="baseline"/>
+        <w:rPr>
+          <w:rFonts w:ascii="Exo" w:hAnsi="Exo" w:cs="Open Sans"/>
+          <w:b w:val="0"/>
+          <w:bCs w:val="0"/>
+          <w:color w:val="343434"/>
+          <w:sz w:val="33"/>
+          <w:szCs w:val="33"/>
+        </w:rPr>
+      </w:pPr>
+      <w:r>
+        <w:rPr>
+          <w:rFonts w:ascii="Exo" w:hAnsi="Exo" w:cs="Open Sans"/>
+          <w:b w:val="0"/>
+          <w:bCs w:val="0"/>
+          <w:color w:val="343434"/>
+          <w:sz w:val="33"/>
+          <w:szCs w:val="33"/>
+        </w:rPr>
+        <w:t>Eiky</w:t>
+      </w:r>
+    </w:p>
+    <w:p>
+      <w:pPr>
+        <w:shd w:val="clear" w:color="auto" w:fill="FFFFFF"/>
+        <w:textAlignment w:val="baseline"/>
+        <w:rPr>
+          <w:rFonts w:ascii="inherit" w:hAnsi="inherit" w:cs="Open Sans"/>
+          <w:color w:val="3B3B3B"/>
+          <w:sz w:val="21"/>
+          <w:szCs w:val="21"/>
+        </w:rPr>
+      </w:pPr>
+      <w:r>
+        <w:rPr>
+          <w:rFonts w:ascii="inherit" w:hAnsi="inherit" w:cs="Open Sans"/>
+          <w:color w:val="3B3B3B"/>
+          <w:sz w:val="21"/>
+          <w:szCs w:val="21"/>
+        </w:rPr>
+        <w:t>Outreach Support</w:t>
+      </w:r>
+    </w:p>
+    <w:p>
+      <w:pPr>
+        <w:pStyle w:val="Heading3"/>
+        <w:shd w:val="clear" w:color="auto" w:fill="FFFFFF"/>
+        <w:spacing w:before="105" w:beforeAutospacing="0" w:after="120" w:afterAutospacing="0" w:line="264" w:lineRule="atLeast"/>
+        <w:textAlignment w:val="baseline"/>
+        <w:rPr>
+          <w:rFonts w:ascii="Exo" w:hAnsi="Exo" w:cs="Open Sans"/>
+          <w:b w:val="0"/>
+          <w:bCs w:val="0"/>
+          <w:color w:val="343434"/>
+          <w:sz w:val="33"/>
+          <w:szCs w:val="33"/>
+        </w:rPr>
+      </w:pPr>
+      <w:r>
+        <w:rPr>
+          <w:rFonts w:ascii="Exo" w:hAnsi="Exo" w:cs="Open Sans"/>
+          <w:b w:val="0"/>
+          <w:bCs w:val="0"/>
+          <w:color w:val="343434"/>
+          <w:sz w:val="33"/>
+          <w:szCs w:val="33"/>
+        </w:rPr>
+        <w:t>Filipe Boldo</w:t>
+      </w:r>
+    </w:p>
+    <w:p>
+      <w:pPr>
+        <w:shd w:val="clear" w:color="auto" w:fill="FFFFFF"/>
+        <w:textAlignment w:val="baseline"/>
+        <w:rPr>
+          <w:rFonts w:ascii="inherit" w:hAnsi="inherit" w:cs="Open Sans"/>
+          <w:color w:val="3B3B3B"/>
+          <w:sz w:val="21"/>
+          <w:szCs w:val="21"/>
+        </w:rPr>
+      </w:pPr>
+      <w:r>
+        <w:rPr>
+          <w:rFonts w:ascii="inherit" w:hAnsi="inherit" w:cs="Open Sans"/>
+          <w:color w:val="3B3B3B"/>
+          <w:sz w:val="21"/>
+          <w:szCs w:val="21"/>
+        </w:rPr>
+        <w:lastRenderedPageBreak/>
+        <w:t>Outreach Support</w:t>
+      </w:r>
     </w:p>
     <w:p>
       <w:pPr>
@@ -2085,105 +1989,21 @@
           <w:szCs w:val="28"/>
         </w:rPr>
       </w:pPr>
-      <w:r>
-        <w:rPr>
-          <w:rFonts w:ascii="Tahoma" w:eastAsia="Times New Roman" w:hAnsi="Tahoma" w:cs="Tahoma"/>
-          <w:color w:val="3B3B3B"/>
-          <w:sz w:val="28"/>
-          <w:szCs w:val="28"/>
-        </w:rPr>
-        <w:t>Outreach Support</w:t>
-      </w:r>
-    </w:p>
-    <w:p>
-      <w:pPr>
-        <w:shd w:val="clear" w:color="auto" w:fill="FFFFFF"/>
-        <w:spacing w:after="120" w:line="264" w:lineRule="atLeast"/>
-        <w:textAlignment w:val="baseline"/>
-        <w:outlineLvl w:val="2"/>
-        <w:rPr>
-          <w:rFonts w:ascii="Tahoma" w:eastAsia="Times New Roman" w:hAnsi="Tahoma" w:cs="Tahoma"/>
-          <w:color w:val="F4B517"/>
-          <w:sz w:val="28"/>
-          <w:szCs w:val="28"/>
-        </w:rPr>
-      </w:pPr>
-      <w:r>
-        <w:rPr>
-          <w:rFonts w:ascii="Tahoma" w:eastAsia="Times New Roman" w:hAnsi="Tahoma" w:cs="Tahoma"/>
-          <w:color w:val="F4B517"/>
-          <w:sz w:val="28"/>
-          <w:szCs w:val="28"/>
-        </w:rPr>
-        <w:t>Victor</w:t>
-      </w:r>
-    </w:p>
-    <w:p>
-      <w:pPr>
-        <w:shd w:val="clear" w:color="auto" w:fill="FFFFFF"/>
-        <w:spacing w:after="0" w:line="240" w:lineRule="auto"/>
-        <w:textAlignment w:val="baseline"/>
-        <w:rPr>
-          <w:rFonts w:ascii="Tahoma" w:eastAsia="Times New Roman" w:hAnsi="Tahoma" w:cs="Tahoma"/>
-          <w:color w:val="3B3B3B"/>
-          <w:sz w:val="28"/>
-          <w:szCs w:val="28"/>
-        </w:rPr>
-      </w:pPr>
-      <w:r>
-        <w:rPr>
-          <w:rFonts w:ascii="Tahoma" w:eastAsia="Times New Roman" w:hAnsi="Tahoma" w:cs="Tahoma"/>
-          <w:color w:val="3B3B3B"/>
-          <w:sz w:val="28"/>
-          <w:szCs w:val="28"/>
-        </w:rPr>
-        <w:t>Outreach Support</w:t>
-      </w:r>
-    </w:p>
-    <w:p>
-      <w:pPr>
-        <w:shd w:val="clear" w:color="auto" w:fill="FFFFFF"/>
-        <w:spacing w:after="120" w:line="264" w:lineRule="atLeast"/>
-        <w:textAlignment w:val="baseline"/>
-        <w:outlineLvl w:val="2"/>
-        <w:rPr>
-          <w:rFonts w:ascii="Tahoma" w:eastAsia="Times New Roman" w:hAnsi="Tahoma" w:cs="Tahoma"/>
-          <w:color w:val="F4B517"/>
-          <w:sz w:val="28"/>
-          <w:szCs w:val="28"/>
-        </w:rPr>
-      </w:pPr>
-      <w:r>
-        <w:rPr>
-          <w:rFonts w:ascii="Tahoma" w:eastAsia="Times New Roman" w:hAnsi="Tahoma" w:cs="Tahoma"/>
-          <w:color w:val="F4B517"/>
-          <w:sz w:val="28"/>
-          <w:szCs w:val="28"/>
-        </w:rPr>
-        <w:t>Seiji</w:t>
-      </w:r>
-    </w:p>
-    <w:p>
-      <w:pPr>
-        <w:shd w:val="clear" w:color="auto" w:fill="FFFFFF"/>
-        <w:spacing w:after="0" w:line="240" w:lineRule="auto"/>
-        <w:textAlignment w:val="baseline"/>
-        <w:rPr>
-          <w:rFonts w:ascii="Tahoma" w:eastAsia="Times New Roman" w:hAnsi="Tahoma" w:cs="Tahoma"/>
-          <w:color w:val="3B3B3B"/>
-          <w:sz w:val="28"/>
-          <w:szCs w:val="28"/>
-        </w:rPr>
-      </w:pPr>
-      <w:r>
-        <w:rPr>
-          <w:rFonts w:ascii="Tahoma" w:eastAsia="Times New Roman" w:hAnsi="Tahoma" w:cs="Tahoma"/>
-          <w:color w:val="3B3B3B"/>
-          <w:sz w:val="28"/>
-          <w:szCs w:val="28"/>
-        </w:rPr>
-        <w:t>Outreach Support</w:t>
-      </w:r>
+    </w:p>
+    <w:p>
+      <w:pPr>
+        <w:shd w:val="clear" w:color="auto" w:fill="FFFFFF"/>
+        <w:spacing w:after="0" w:line="264" w:lineRule="atLeast"/>
+        <w:jc w:val="center"/>
+        <w:textAlignment w:val="baseline"/>
+        <w:outlineLvl w:val="0"/>
+        <w:rPr>
+          <w:rFonts w:ascii="Tahoma" w:eastAsia="Times New Roman" w:hAnsi="Tahoma" w:cs="Tahoma"/>
+          <w:color w:val="F4B517"/>
+          <w:sz w:val="28"/>
+          <w:szCs w:val="28"/>
+        </w:rPr>
+      </w:pPr>
     </w:p>
     <w:p>
       <w:pPr>
@@ -2262,19 +2082,66 @@
           <w:sz w:val="28"/>
           <w:szCs w:val="28"/>
         </w:rPr>
-        <w:t xml:space="preserve">This Hive is responsible for on-boarding &amp; generalized </w:t>
-      </w:r>
-      <w:proofErr w:type="spellStart"/>
-      <w:r>
+        <w:t>This Hive is responsible for on-boarding &amp; generalized SmartCash support.</w:t>
+      </w:r>
+    </w:p>
+    <w:p>
+      <w:pPr>
+        <w:shd w:val="clear" w:color="auto" w:fill="FFFFFF"/>
+        <w:spacing w:before="105" w:after="120" w:line="264" w:lineRule="atLeast"/>
+        <w:textAlignment w:val="baseline"/>
+        <w:outlineLvl w:val="2"/>
+        <w:rPr>
+          <w:rFonts w:ascii="Tahoma" w:eastAsia="Times New Roman" w:hAnsi="Tahoma" w:cs="Tahoma"/>
+          <w:color w:val="F4B517"/>
+          <w:sz w:val="28"/>
+          <w:szCs w:val="28"/>
+        </w:rPr>
+      </w:pPr>
+      <w:r>
+        <w:rPr>
+          <w:rFonts w:ascii="Tahoma" w:eastAsia="Times New Roman" w:hAnsi="Tahoma" w:cs="Tahoma"/>
+          <w:color w:val="F4B517"/>
+          <w:sz w:val="28"/>
+          <w:szCs w:val="28"/>
+        </w:rPr>
+        <w:t>Alexander</w:t>
+      </w:r>
+    </w:p>
+    <w:p>
+      <w:pPr>
+        <w:shd w:val="clear" w:color="auto" w:fill="FFFFFF"/>
+        <w:spacing w:after="0" w:line="240" w:lineRule="auto"/>
+        <w:textAlignment w:val="baseline"/>
+        <w:rPr>
+          <w:rFonts w:ascii="Tahoma" w:eastAsia="Times New Roman" w:hAnsi="Tahoma" w:cs="Tahoma"/>
+          <w:color w:val="3B3B3B"/>
+          <w:sz w:val="28"/>
+          <w:szCs w:val="28"/>
+        </w:rPr>
+      </w:pPr>
+      <w:r>
+        <w:rPr>
+          <w:rFonts w:ascii="Tahoma" w:eastAsia="Times New Roman" w:hAnsi="Tahoma" w:cs="Tahoma"/>
+          <w:color w:val="3B3B3B"/>
+          <w:sz w:val="28"/>
+          <w:szCs w:val="28"/>
+        </w:rPr>
+        <w:t>Hive Coordinator</w:t>
+      </w:r>
+    </w:p>
+    <w:p>
+      <w:pPr>
+        <w:shd w:val="clear" w:color="auto" w:fill="FFFFFF"/>
+        <w:spacing w:before="204" w:after="204" w:line="240" w:lineRule="auto"/>
+        <w:textAlignment w:val="baseline"/>
         <w:rPr>
           <w:rFonts w:ascii="Tahoma" w:eastAsia="Times New Roman" w:hAnsi="Tahoma" w:cs="Tahoma"/>
           <w:color w:val="252525"/>
           <w:sz w:val="28"/>
           <w:szCs w:val="28"/>
         </w:rPr>
-        <w:t>SmartCash</w:t>
-      </w:r>
-      <w:proofErr w:type="spellEnd"/>
+      </w:pPr>
       <w:r>
         <w:rPr>
           <w:rFonts w:ascii="Tahoma" w:eastAsia="Times New Roman" w:hAnsi="Tahoma" w:cs="Tahoma"/>
@@ -2282,30 +2149,343 @@
           <w:sz w:val="28"/>
           <w:szCs w:val="28"/>
         </w:rPr>
-        <w:t xml:space="preserve"> support.</w:t>
-      </w:r>
-    </w:p>
-    <w:p>
-      <w:pPr>
-        <w:shd w:val="clear" w:color="auto" w:fill="FFFFFF"/>
-        <w:spacing w:before="105" w:after="120" w:line="264" w:lineRule="atLeast"/>
-        <w:textAlignment w:val="baseline"/>
-        <w:outlineLvl w:val="2"/>
-        <w:rPr>
-          <w:rFonts w:ascii="Tahoma" w:eastAsia="Times New Roman" w:hAnsi="Tahoma" w:cs="Tahoma"/>
-          <w:color w:val="F4B517"/>
-          <w:sz w:val="28"/>
-          <w:szCs w:val="28"/>
-        </w:rPr>
-      </w:pPr>
-      <w:r>
-        <w:rPr>
-          <w:rFonts w:ascii="Tahoma" w:eastAsia="Times New Roman" w:hAnsi="Tahoma" w:cs="Tahoma"/>
-          <w:color w:val="F4B517"/>
-          <w:sz w:val="28"/>
-          <w:szCs w:val="28"/>
-        </w:rPr>
-        <w:t>Alexander</w:t>
+        <w:t>Alex is a jack of all trades who loves Technology, Graphics, Web Design &amp; Infrastructure.</w:t>
+      </w:r>
+    </w:p>
+    <w:p>
+      <w:pPr>
+        <w:pStyle w:val="Heading3"/>
+        <w:shd w:val="clear" w:color="auto" w:fill="FFFFFF"/>
+        <w:spacing w:before="105" w:beforeAutospacing="0" w:after="120" w:afterAutospacing="0" w:line="264" w:lineRule="atLeast"/>
+        <w:textAlignment w:val="baseline"/>
+        <w:rPr>
+          <w:rFonts w:ascii="Exo" w:hAnsi="Exo" w:cs="Open Sans"/>
+          <w:b w:val="0"/>
+          <w:bCs w:val="0"/>
+          <w:color w:val="343434"/>
+          <w:sz w:val="33"/>
+          <w:szCs w:val="33"/>
+        </w:rPr>
+      </w:pPr>
+      <w:r>
+        <w:rPr>
+          <w:rFonts w:ascii="Exo" w:hAnsi="Exo" w:cs="Open Sans"/>
+          <w:b w:val="0"/>
+          <w:bCs w:val="0"/>
+          <w:color w:val="343434"/>
+          <w:sz w:val="33"/>
+          <w:szCs w:val="33"/>
+        </w:rPr>
+        <w:t>Slpin</w:t>
+      </w:r>
+    </w:p>
+    <w:p>
+      <w:pPr>
+        <w:shd w:val="clear" w:color="auto" w:fill="FFFFFF"/>
+        <w:textAlignment w:val="baseline"/>
+        <w:rPr>
+          <w:rFonts w:ascii="inherit" w:hAnsi="inherit" w:cs="Open Sans"/>
+          <w:color w:val="3B3B3B"/>
+          <w:sz w:val="21"/>
+          <w:szCs w:val="21"/>
+        </w:rPr>
+      </w:pPr>
+      <w:r>
+        <w:rPr>
+          <w:rFonts w:ascii="inherit" w:hAnsi="inherit" w:cs="Open Sans"/>
+          <w:color w:val="3B3B3B"/>
+          <w:sz w:val="21"/>
+          <w:szCs w:val="21"/>
+        </w:rPr>
+        <w:t>Fiscal Officer</w:t>
+      </w:r>
+    </w:p>
+    <w:p>
+      <w:pPr>
+        <w:pStyle w:val="Heading3"/>
+        <w:shd w:val="clear" w:color="auto" w:fill="FFFFFF"/>
+        <w:spacing w:before="105" w:beforeAutospacing="0" w:after="120" w:afterAutospacing="0" w:line="264" w:lineRule="atLeast"/>
+        <w:textAlignment w:val="baseline"/>
+        <w:rPr>
+          <w:rFonts w:ascii="Exo" w:hAnsi="Exo" w:cs="Open Sans"/>
+          <w:b w:val="0"/>
+          <w:bCs w:val="0"/>
+          <w:color w:val="343434"/>
+          <w:sz w:val="33"/>
+          <w:szCs w:val="33"/>
+        </w:rPr>
+      </w:pPr>
+      <w:r>
+        <w:rPr>
+          <w:rFonts w:ascii="Exo" w:hAnsi="Exo" w:cs="Open Sans"/>
+          <w:b w:val="0"/>
+          <w:bCs w:val="0"/>
+          <w:color w:val="343434"/>
+          <w:sz w:val="33"/>
+          <w:szCs w:val="33"/>
+        </w:rPr>
+        <w:t>Hoangton</w:t>
+      </w:r>
+    </w:p>
+    <w:p>
+      <w:pPr>
+        <w:shd w:val="clear" w:color="auto" w:fill="FFFFFF"/>
+        <w:textAlignment w:val="baseline"/>
+        <w:rPr>
+          <w:rFonts w:ascii="inherit" w:hAnsi="inherit" w:cs="Open Sans"/>
+          <w:color w:val="3B3B3B"/>
+          <w:sz w:val="21"/>
+          <w:szCs w:val="21"/>
+        </w:rPr>
+      </w:pPr>
+      <w:r>
+        <w:rPr>
+          <w:rFonts w:ascii="inherit" w:hAnsi="inherit" w:cs="Open Sans"/>
+          <w:color w:val="3B3B3B"/>
+          <w:sz w:val="21"/>
+          <w:szCs w:val="21"/>
+        </w:rPr>
+        <w:t>Support</w:t>
+      </w:r>
+    </w:p>
+    <w:p>
+      <w:pPr>
+        <w:pStyle w:val="Heading3"/>
+        <w:shd w:val="clear" w:color="auto" w:fill="FFFFFF"/>
+        <w:spacing w:before="105" w:beforeAutospacing="0" w:after="120" w:afterAutospacing="0" w:line="264" w:lineRule="atLeast"/>
+        <w:textAlignment w:val="baseline"/>
+        <w:rPr>
+          <w:rFonts w:ascii="Exo" w:hAnsi="Exo" w:cs="Open Sans"/>
+          <w:b w:val="0"/>
+          <w:bCs w:val="0"/>
+          <w:color w:val="343434"/>
+          <w:sz w:val="33"/>
+          <w:szCs w:val="33"/>
+        </w:rPr>
+      </w:pPr>
+      <w:r>
+        <w:rPr>
+          <w:rFonts w:ascii="Exo" w:hAnsi="Exo" w:cs="Open Sans"/>
+          <w:b w:val="0"/>
+          <w:bCs w:val="0"/>
+          <w:color w:val="343434"/>
+          <w:sz w:val="33"/>
+          <w:szCs w:val="33"/>
+        </w:rPr>
+        <w:t>Control</w:t>
+      </w:r>
+    </w:p>
+    <w:p>
+      <w:pPr>
+        <w:shd w:val="clear" w:color="auto" w:fill="FFFFFF"/>
+        <w:textAlignment w:val="baseline"/>
+        <w:rPr>
+          <w:rFonts w:ascii="inherit" w:hAnsi="inherit" w:cs="Open Sans"/>
+          <w:color w:val="3B3B3B"/>
+          <w:sz w:val="21"/>
+          <w:szCs w:val="21"/>
+        </w:rPr>
+      </w:pPr>
+      <w:r>
+        <w:rPr>
+          <w:rFonts w:ascii="inherit" w:hAnsi="inherit" w:cs="Open Sans"/>
+          <w:color w:val="3B3B3B"/>
+          <w:sz w:val="21"/>
+          <w:szCs w:val="21"/>
+        </w:rPr>
+        <w:t>Support</w:t>
+      </w:r>
+    </w:p>
+    <w:p>
+      <w:pPr>
+        <w:pStyle w:val="Heading3"/>
+        <w:shd w:val="clear" w:color="auto" w:fill="FFFFFF"/>
+        <w:spacing w:before="105" w:beforeAutospacing="0" w:after="120" w:afterAutospacing="0" w:line="264" w:lineRule="atLeast"/>
+        <w:textAlignment w:val="baseline"/>
+        <w:rPr>
+          <w:rFonts w:ascii="Exo" w:hAnsi="Exo" w:cs="Open Sans"/>
+          <w:b w:val="0"/>
+          <w:bCs w:val="0"/>
+          <w:color w:val="343434"/>
+          <w:sz w:val="33"/>
+          <w:szCs w:val="33"/>
+        </w:rPr>
+      </w:pPr>
+      <w:r>
+        <w:rPr>
+          <w:rFonts w:ascii="Exo" w:hAnsi="Exo" w:cs="Open Sans"/>
+          <w:b w:val="0"/>
+          <w:bCs w:val="0"/>
+          <w:color w:val="343434"/>
+          <w:sz w:val="33"/>
+          <w:szCs w:val="33"/>
+        </w:rPr>
+        <w:t>Andrew</w:t>
+      </w:r>
+    </w:p>
+    <w:p>
+      <w:pPr>
+        <w:shd w:val="clear" w:color="auto" w:fill="FFFFFF"/>
+        <w:textAlignment w:val="baseline"/>
+        <w:rPr>
+          <w:rFonts w:ascii="inherit" w:hAnsi="inherit" w:cs="Open Sans"/>
+          <w:color w:val="3B3B3B"/>
+          <w:sz w:val="21"/>
+          <w:szCs w:val="21"/>
+        </w:rPr>
+      </w:pPr>
+      <w:r>
+        <w:rPr>
+          <w:rFonts w:ascii="inherit" w:hAnsi="inherit" w:cs="Open Sans"/>
+          <w:color w:val="3B3B3B"/>
+          <w:sz w:val="21"/>
+          <w:szCs w:val="21"/>
+        </w:rPr>
+        <w:t>Support</w:t>
+      </w:r>
+    </w:p>
+    <w:p>
+      <w:pPr>
+        <w:pStyle w:val="Heading3"/>
+        <w:shd w:val="clear" w:color="auto" w:fill="FFFFFF"/>
+        <w:spacing w:before="105" w:beforeAutospacing="0" w:after="120" w:afterAutospacing="0" w:line="264" w:lineRule="atLeast"/>
+        <w:textAlignment w:val="baseline"/>
+        <w:rPr>
+          <w:rFonts w:ascii="Exo" w:hAnsi="Exo" w:cs="Open Sans"/>
+          <w:b w:val="0"/>
+          <w:bCs w:val="0"/>
+          <w:color w:val="343434"/>
+          <w:sz w:val="33"/>
+          <w:szCs w:val="33"/>
+        </w:rPr>
+      </w:pPr>
+      <w:r>
+        <w:rPr>
+          <w:rFonts w:ascii="Exo" w:hAnsi="Exo" w:cs="Open Sans"/>
+          <w:b w:val="0"/>
+          <w:bCs w:val="0"/>
+          <w:color w:val="343434"/>
+          <w:sz w:val="33"/>
+          <w:szCs w:val="33"/>
+        </w:rPr>
+        <w:t>Zaphoid</w:t>
+      </w:r>
+    </w:p>
+    <w:p>
+      <w:pPr>
+        <w:shd w:val="clear" w:color="auto" w:fill="FFFFFF"/>
+        <w:textAlignment w:val="baseline"/>
+        <w:rPr>
+          <w:rFonts w:ascii="inherit" w:hAnsi="inherit" w:cs="Open Sans"/>
+          <w:color w:val="3B3B3B"/>
+          <w:sz w:val="21"/>
+          <w:szCs w:val="21"/>
+        </w:rPr>
+      </w:pPr>
+      <w:r>
+        <w:rPr>
+          <w:rFonts w:ascii="inherit" w:hAnsi="inherit" w:cs="Open Sans"/>
+          <w:color w:val="3B3B3B"/>
+          <w:sz w:val="21"/>
+          <w:szCs w:val="21"/>
+        </w:rPr>
+        <w:t>Vice Coordinator</w:t>
+      </w:r>
+    </w:p>
+    <w:p>
+      <w:pPr>
+        <w:pStyle w:val="Heading3"/>
+        <w:shd w:val="clear" w:color="auto" w:fill="FFFFFF"/>
+        <w:spacing w:before="105" w:beforeAutospacing="0" w:after="120" w:afterAutospacing="0" w:line="264" w:lineRule="atLeast"/>
+        <w:textAlignment w:val="baseline"/>
+        <w:rPr>
+          <w:rFonts w:ascii="Exo" w:hAnsi="Exo" w:cs="Open Sans"/>
+          <w:b w:val="0"/>
+          <w:bCs w:val="0"/>
+          <w:color w:val="343434"/>
+          <w:sz w:val="33"/>
+          <w:szCs w:val="33"/>
+        </w:rPr>
+      </w:pPr>
+      <w:r>
+        <w:rPr>
+          <w:rFonts w:ascii="Exo" w:hAnsi="Exo" w:cs="Open Sans"/>
+          <w:b w:val="0"/>
+          <w:bCs w:val="0"/>
+          <w:color w:val="343434"/>
+          <w:sz w:val="33"/>
+          <w:szCs w:val="33"/>
+        </w:rPr>
+        <w:t>Dim</w:t>
+      </w:r>
+    </w:p>
+    <w:p>
+      <w:pPr>
+        <w:shd w:val="clear" w:color="auto" w:fill="FFFFFF"/>
+        <w:textAlignment w:val="baseline"/>
+        <w:rPr>
+          <w:rFonts w:ascii="inherit" w:hAnsi="inherit" w:cs="Open Sans"/>
+          <w:color w:val="3B3B3B"/>
+          <w:sz w:val="21"/>
+          <w:szCs w:val="21"/>
+        </w:rPr>
+      </w:pPr>
+      <w:r>
+        <w:rPr>
+          <w:rFonts w:ascii="inherit" w:hAnsi="inherit" w:cs="Open Sans"/>
+          <w:color w:val="3B3B3B"/>
+          <w:sz w:val="21"/>
+          <w:szCs w:val="21"/>
+        </w:rPr>
+        <w:t>Video Guru</w:t>
+      </w:r>
+    </w:p>
+    <w:p>
+      <w:pPr>
+        <w:pStyle w:val="Heading3"/>
+        <w:shd w:val="clear" w:color="auto" w:fill="FFFFFF"/>
+        <w:spacing w:before="105" w:beforeAutospacing="0" w:after="120" w:afterAutospacing="0" w:line="264" w:lineRule="atLeast"/>
+        <w:textAlignment w:val="baseline"/>
+        <w:rPr>
+          <w:rFonts w:ascii="Exo" w:hAnsi="Exo" w:cs="Open Sans"/>
+          <w:b w:val="0"/>
+          <w:bCs w:val="0"/>
+          <w:color w:val="343434"/>
+          <w:sz w:val="33"/>
+          <w:szCs w:val="33"/>
+        </w:rPr>
+      </w:pPr>
+      <w:r>
+        <w:rPr>
+          <w:rFonts w:ascii="Exo" w:hAnsi="Exo" w:cs="Open Sans"/>
+          <w:b w:val="0"/>
+          <w:bCs w:val="0"/>
+          <w:color w:val="343434"/>
+          <w:sz w:val="33"/>
+          <w:szCs w:val="33"/>
+        </w:rPr>
+        <w:t>Cryptor</w:t>
+      </w:r>
+    </w:p>
+    <w:p>
+      <w:pPr>
+        <w:shd w:val="clear" w:color="auto" w:fill="FFFFFF"/>
+        <w:textAlignment w:val="baseline"/>
+        <w:rPr>
+          <w:rFonts w:ascii="inherit" w:hAnsi="inherit" w:cs="Open Sans"/>
+          <w:color w:val="3B3B3B"/>
+          <w:sz w:val="21"/>
+          <w:szCs w:val="21"/>
+        </w:rPr>
+      </w:pPr>
+      <w:r>
+        <w:rPr>
+          <w:rFonts w:ascii="inherit" w:hAnsi="inherit" w:cs="Open Sans"/>
+          <w:color w:val="3B3B3B"/>
+          <w:sz w:val="21"/>
+          <w:szCs w:val="21"/>
+        </w:rPr>
+        <w:t>Legal affairs</w:t>
       </w:r>
     </w:p>
     <w:p>
@@ -2320,373 +2500,8 @@
           <w:szCs w:val="28"/>
         </w:rPr>
       </w:pPr>
-      <w:r>
-        <w:rPr>
-          <w:rFonts w:ascii="Tahoma" w:eastAsia="Times New Roman" w:hAnsi="Tahoma" w:cs="Tahoma"/>
-          <w:color w:val="3B3B3B"/>
-          <w:sz w:val="28"/>
-          <w:szCs w:val="28"/>
-        </w:rPr>
-        <w:t>Hive Coordinator</w:t>
-      </w:r>
-    </w:p>
-    <w:p>
-      <w:pPr>
-        <w:shd w:val="clear" w:color="auto" w:fill="FFFFFF"/>
-        <w:spacing w:before="204" w:after="204" w:line="240" w:lineRule="auto"/>
-        <w:textAlignment w:val="baseline"/>
-        <w:rPr>
-          <w:rFonts w:ascii="Tahoma" w:eastAsia="Times New Roman" w:hAnsi="Tahoma" w:cs="Tahoma"/>
-          <w:color w:val="252525"/>
-          <w:sz w:val="28"/>
-          <w:szCs w:val="28"/>
-        </w:rPr>
-      </w:pPr>
-      <w:r>
-        <w:rPr>
-          <w:rFonts w:ascii="Tahoma" w:eastAsia="Times New Roman" w:hAnsi="Tahoma" w:cs="Tahoma"/>
-          <w:color w:val="252525"/>
-          <w:sz w:val="28"/>
-          <w:szCs w:val="28"/>
-        </w:rPr>
-        <w:lastRenderedPageBreak/>
-        <w:t>Alex is a jack of all trades who loves Technology, Graphics, Web Design &amp; Infrastructure.</w:t>
-      </w:r>
-    </w:p>
-    <w:p>
-      <w:pPr>
-        <w:shd w:val="clear" w:color="auto" w:fill="FFFFFF"/>
-        <w:spacing w:after="120" w:line="264" w:lineRule="atLeast"/>
-        <w:textAlignment w:val="baseline"/>
-        <w:outlineLvl w:val="2"/>
-        <w:rPr>
-          <w:rFonts w:ascii="Tahoma" w:eastAsia="Times New Roman" w:hAnsi="Tahoma" w:cs="Tahoma"/>
-          <w:color w:val="F4B517"/>
-          <w:sz w:val="28"/>
-          <w:szCs w:val="28"/>
-        </w:rPr>
-      </w:pPr>
-      <w:proofErr w:type="spellStart"/>
-      <w:r>
-        <w:rPr>
-          <w:rFonts w:ascii="Tahoma" w:eastAsia="Times New Roman" w:hAnsi="Tahoma" w:cs="Tahoma"/>
-          <w:color w:val="F4B517"/>
-          <w:sz w:val="28"/>
-          <w:szCs w:val="28"/>
-        </w:rPr>
-        <w:t>Slpin</w:t>
-      </w:r>
-      <w:proofErr w:type="spellEnd"/>
-    </w:p>
-    <w:p>
-      <w:pPr>
-        <w:shd w:val="clear" w:color="auto" w:fill="FFFFFF"/>
-        <w:spacing w:after="0" w:line="240" w:lineRule="auto"/>
-        <w:textAlignment w:val="baseline"/>
-        <w:rPr>
-          <w:rFonts w:ascii="Tahoma" w:eastAsia="Times New Roman" w:hAnsi="Tahoma" w:cs="Tahoma"/>
-          <w:color w:val="3B3B3B"/>
-          <w:sz w:val="28"/>
-          <w:szCs w:val="28"/>
-        </w:rPr>
-      </w:pPr>
-      <w:r>
-        <w:rPr>
-          <w:rFonts w:ascii="Tahoma" w:eastAsia="Times New Roman" w:hAnsi="Tahoma" w:cs="Tahoma"/>
-          <w:color w:val="3B3B3B"/>
-          <w:sz w:val="28"/>
-          <w:szCs w:val="28"/>
-        </w:rPr>
-        <w:t>Fiscal Officer</w:t>
-      </w:r>
-    </w:p>
-    <w:p>
-      <w:pPr>
-        <w:shd w:val="clear" w:color="auto" w:fill="FFFFFF"/>
-        <w:spacing w:after="120" w:line="264" w:lineRule="atLeast"/>
-        <w:textAlignment w:val="baseline"/>
-        <w:outlineLvl w:val="2"/>
-        <w:rPr>
-          <w:rFonts w:ascii="Tahoma" w:eastAsia="Times New Roman" w:hAnsi="Tahoma" w:cs="Tahoma"/>
-          <w:color w:val="F4B517"/>
-          <w:sz w:val="28"/>
-          <w:szCs w:val="28"/>
-        </w:rPr>
-      </w:pPr>
-      <w:proofErr w:type="spellStart"/>
-      <w:r>
-        <w:rPr>
-          <w:rFonts w:ascii="Tahoma" w:eastAsia="Times New Roman" w:hAnsi="Tahoma" w:cs="Tahoma"/>
-          <w:color w:val="F4B517"/>
-          <w:sz w:val="28"/>
-          <w:szCs w:val="28"/>
-        </w:rPr>
-        <w:t>Hoangton</w:t>
-      </w:r>
-      <w:proofErr w:type="spellEnd"/>
-    </w:p>
-    <w:p>
-      <w:pPr>
-        <w:shd w:val="clear" w:color="auto" w:fill="FFFFFF"/>
-        <w:spacing w:after="0" w:line="240" w:lineRule="auto"/>
-        <w:textAlignment w:val="baseline"/>
-        <w:rPr>
-          <w:rFonts w:ascii="Tahoma" w:eastAsia="Times New Roman" w:hAnsi="Tahoma" w:cs="Tahoma"/>
-          <w:color w:val="3B3B3B"/>
-          <w:sz w:val="28"/>
-          <w:szCs w:val="28"/>
-        </w:rPr>
-      </w:pPr>
-      <w:r>
-        <w:rPr>
-          <w:rFonts w:ascii="Tahoma" w:eastAsia="Times New Roman" w:hAnsi="Tahoma" w:cs="Tahoma"/>
-          <w:color w:val="3B3B3B"/>
-          <w:sz w:val="28"/>
-          <w:szCs w:val="28"/>
-        </w:rPr>
-        <w:t>Support</w:t>
-      </w:r>
-    </w:p>
-    <w:p>
-      <w:pPr>
-        <w:shd w:val="clear" w:color="auto" w:fill="FFFFFF"/>
-        <w:spacing w:after="120" w:line="264" w:lineRule="atLeast"/>
-        <w:textAlignment w:val="baseline"/>
-        <w:outlineLvl w:val="2"/>
-        <w:rPr>
-          <w:rFonts w:ascii="Tahoma" w:eastAsia="Times New Roman" w:hAnsi="Tahoma" w:cs="Tahoma"/>
-          <w:color w:val="F4B517"/>
-          <w:sz w:val="28"/>
-          <w:szCs w:val="28"/>
-        </w:rPr>
-      </w:pPr>
-      <w:r>
-        <w:rPr>
-          <w:rFonts w:ascii="Tahoma" w:eastAsia="Times New Roman" w:hAnsi="Tahoma" w:cs="Tahoma"/>
-          <w:color w:val="F4B517"/>
-          <w:sz w:val="28"/>
-          <w:szCs w:val="28"/>
-        </w:rPr>
-        <w:t>Control</w:t>
-      </w:r>
-    </w:p>
-    <w:p>
-      <w:pPr>
-        <w:shd w:val="clear" w:color="auto" w:fill="FFFFFF"/>
-        <w:spacing w:after="0" w:line="240" w:lineRule="auto"/>
-        <w:textAlignment w:val="baseline"/>
-        <w:rPr>
-          <w:rFonts w:ascii="Tahoma" w:eastAsia="Times New Roman" w:hAnsi="Tahoma" w:cs="Tahoma"/>
-          <w:color w:val="3B3B3B"/>
-          <w:sz w:val="28"/>
-          <w:szCs w:val="28"/>
-        </w:rPr>
-      </w:pPr>
-      <w:r>
-        <w:rPr>
-          <w:rFonts w:ascii="Tahoma" w:eastAsia="Times New Roman" w:hAnsi="Tahoma" w:cs="Tahoma"/>
-          <w:color w:val="3B3B3B"/>
-          <w:sz w:val="28"/>
-          <w:szCs w:val="28"/>
-        </w:rPr>
-        <w:t>Support</w:t>
-      </w:r>
-    </w:p>
-    <w:p>
-      <w:pPr>
-        <w:shd w:val="clear" w:color="auto" w:fill="FFFFFF"/>
-        <w:spacing w:after="120" w:line="264" w:lineRule="atLeast"/>
-        <w:textAlignment w:val="baseline"/>
-        <w:outlineLvl w:val="2"/>
-        <w:rPr>
-          <w:rFonts w:ascii="Tahoma" w:eastAsia="Times New Roman" w:hAnsi="Tahoma" w:cs="Tahoma"/>
-          <w:color w:val="F4B517"/>
-          <w:sz w:val="28"/>
-          <w:szCs w:val="28"/>
-        </w:rPr>
-      </w:pPr>
-      <w:r>
-        <w:rPr>
-          <w:rFonts w:ascii="Tahoma" w:eastAsia="Times New Roman" w:hAnsi="Tahoma" w:cs="Tahoma"/>
-          <w:color w:val="F4B517"/>
-          <w:sz w:val="28"/>
-          <w:szCs w:val="28"/>
-        </w:rPr>
-        <w:t>Andrew</w:t>
-      </w:r>
-    </w:p>
-    <w:p>
-      <w:pPr>
-        <w:shd w:val="clear" w:color="auto" w:fill="FFFFFF"/>
-        <w:spacing w:after="0" w:line="240" w:lineRule="auto"/>
-        <w:textAlignment w:val="baseline"/>
-        <w:rPr>
-          <w:rFonts w:ascii="Tahoma" w:eastAsia="Times New Roman" w:hAnsi="Tahoma" w:cs="Tahoma"/>
-          <w:color w:val="3B3B3B"/>
-          <w:sz w:val="28"/>
-          <w:szCs w:val="28"/>
-        </w:rPr>
-      </w:pPr>
-      <w:r>
-        <w:rPr>
-          <w:rFonts w:ascii="Tahoma" w:eastAsia="Times New Roman" w:hAnsi="Tahoma" w:cs="Tahoma"/>
-          <w:color w:val="3B3B3B"/>
-          <w:sz w:val="28"/>
-          <w:szCs w:val="28"/>
-        </w:rPr>
-        <w:t>Support</w:t>
-      </w:r>
-    </w:p>
-    <w:p>
-      <w:pPr>
-        <w:shd w:val="clear" w:color="auto" w:fill="FFFFFF"/>
-        <w:spacing w:after="120" w:line="264" w:lineRule="atLeast"/>
-        <w:textAlignment w:val="baseline"/>
-        <w:outlineLvl w:val="2"/>
-        <w:rPr>
-          <w:rFonts w:ascii="Tahoma" w:eastAsia="Times New Roman" w:hAnsi="Tahoma" w:cs="Tahoma"/>
-          <w:color w:val="F4B517"/>
-          <w:sz w:val="28"/>
-          <w:szCs w:val="28"/>
-        </w:rPr>
-      </w:pPr>
-      <w:proofErr w:type="spellStart"/>
-      <w:r>
-        <w:rPr>
-          <w:rFonts w:ascii="Tahoma" w:eastAsia="Times New Roman" w:hAnsi="Tahoma" w:cs="Tahoma"/>
-          <w:color w:val="F4B517"/>
-          <w:sz w:val="28"/>
-          <w:szCs w:val="28"/>
-        </w:rPr>
-        <w:t>Zaphoid</w:t>
-      </w:r>
-      <w:proofErr w:type="spellEnd"/>
-    </w:p>
-    <w:p>
-      <w:pPr>
-        <w:spacing w:after="0" w:line="240" w:lineRule="auto"/>
-        <w:rPr>
-          <w:rFonts w:ascii="Times New Roman" w:eastAsia="Times New Roman" w:hAnsi="Times New Roman" w:cs="Times New Roman"/>
-          <w:sz w:val="28"/>
-          <w:szCs w:val="28"/>
-        </w:rPr>
-      </w:pPr>
-      <w:r>
-        <w:rPr>
-          <w:rFonts w:ascii="Helvetica Neue" w:eastAsia="Times New Roman" w:hAnsi="Helvetica Neue" w:cs="Times New Roman"/>
-          <w:color w:val="3B3B3B"/>
-          <w:sz w:val="28"/>
-          <w:szCs w:val="28"/>
-          <w:shd w:val="clear" w:color="auto" w:fill="FFFFFF"/>
-        </w:rPr>
-        <w:t>Assistant Coordinator</w:t>
-      </w:r>
-    </w:p>
-    <w:p>
-      <w:pPr>
-        <w:shd w:val="clear" w:color="auto" w:fill="FFFFFF"/>
-        <w:spacing w:after="120" w:line="264" w:lineRule="atLeast"/>
-        <w:textAlignment w:val="baseline"/>
-        <w:outlineLvl w:val="2"/>
-        <w:rPr>
-          <w:rFonts w:ascii="Tahoma" w:eastAsia="Times New Roman" w:hAnsi="Tahoma" w:cs="Tahoma"/>
-          <w:color w:val="F4B517"/>
-          <w:sz w:val="28"/>
-          <w:szCs w:val="28"/>
-        </w:rPr>
-      </w:pPr>
-      <w:r>
-        <w:rPr>
-          <w:rFonts w:ascii="Tahoma" w:eastAsia="Times New Roman" w:hAnsi="Tahoma" w:cs="Tahoma"/>
-          <w:color w:val="F4B517"/>
-          <w:sz w:val="28"/>
-          <w:szCs w:val="28"/>
-        </w:rPr>
-        <w:t>Dim</w:t>
-      </w:r>
-    </w:p>
-    <w:p>
-      <w:pPr>
-        <w:shd w:val="clear" w:color="auto" w:fill="FFFFFF"/>
-        <w:spacing w:after="0" w:line="240" w:lineRule="auto"/>
-        <w:textAlignment w:val="baseline"/>
-        <w:rPr>
-          <w:rFonts w:ascii="Tahoma" w:eastAsia="Times New Roman" w:hAnsi="Tahoma" w:cs="Tahoma"/>
-          <w:color w:val="3B3B3B"/>
-          <w:sz w:val="28"/>
-          <w:szCs w:val="28"/>
-        </w:rPr>
-      </w:pPr>
-      <w:r>
-        <w:rPr>
-          <w:rFonts w:ascii="Tahoma" w:eastAsia="Times New Roman" w:hAnsi="Tahoma" w:cs="Tahoma"/>
-          <w:color w:val="3B3B3B"/>
-          <w:sz w:val="28"/>
-          <w:szCs w:val="28"/>
-        </w:rPr>
-        <w:t>Video Guru</w:t>
-      </w:r>
-    </w:p>
-    <w:p>
-      <w:pPr>
-        <w:pStyle w:val="Heading3"/>
-        <w:shd w:val="clear" w:color="auto" w:fill="FFFFFF"/>
-        <w:spacing w:before="105" w:beforeAutospacing="0" w:after="120" w:afterAutospacing="0" w:line="264" w:lineRule="atLeast"/>
-        <w:textAlignment w:val="baseline"/>
-        <w:rPr>
-          <w:rFonts w:ascii="Helvetica Neue" w:hAnsi="Helvetica Neue"/>
-          <w:b w:val="0"/>
-          <w:bCs w:val="0"/>
-          <w:color w:val="F4B517"/>
-          <w:sz w:val="37"/>
-          <w:szCs w:val="37"/>
-        </w:rPr>
-      </w:pPr>
-      <w:r>
-        <w:rPr>
-          <w:rFonts w:ascii="Helvetica Neue" w:hAnsi="Helvetica Neue"/>
-          <w:b w:val="0"/>
-          <w:bCs w:val="0"/>
-          <w:color w:val="F4B517"/>
-          <w:sz w:val="37"/>
-          <w:szCs w:val="37"/>
-        </w:rPr>
-        <w:t>Cryptor</w:t>
-      </w:r>
-    </w:p>
-    <w:p>
-      <w:pPr>
-        <w:shd w:val="clear" w:color="auto" w:fill="FFFFFF"/>
-        <w:textAlignment w:val="baseline"/>
-        <w:rPr>
-          <w:rFonts w:ascii="Helvetica Neue" w:hAnsi="Helvetica Neue"/>
-          <w:color w:val="3B3B3B"/>
-          <w:sz w:val="21"/>
-          <w:szCs w:val="21"/>
-        </w:rPr>
-      </w:pPr>
-      <w:r>
-        <w:rPr>
-          <w:rFonts w:ascii="Helvetica Neue" w:hAnsi="Helvetica Neue"/>
-          <w:color w:val="3B3B3B"/>
-          <w:sz w:val="21"/>
-          <w:szCs w:val="21"/>
-        </w:rPr>
-        <w:t>Legal affairs</w:t>
-      </w:r>
-    </w:p>
-    <w:p>
-      <w:pPr>
-        <w:shd w:val="clear" w:color="auto" w:fill="FFFFFF"/>
-        <w:spacing w:after="0" w:line="240" w:lineRule="auto"/>
-        <w:textAlignment w:val="baseline"/>
-        <w:rPr>
-          <w:rFonts w:ascii="Tahoma" w:eastAsia="Times New Roman" w:hAnsi="Tahoma" w:cs="Tahoma"/>
-          <w:color w:val="3B3B3B"/>
-          <w:sz w:val="28"/>
-          <w:szCs w:val="28"/>
-        </w:rPr>
-      </w:pPr>
+      <w:bookmarkStart w:id="0" w:name="_GoBack"/>
+      <w:bookmarkEnd w:id="0"/>
     </w:p>
     <w:p>
       <w:pPr>
@@ -2754,19 +2569,21 @@
           <w:sz w:val="28"/>
           <w:szCs w:val="28"/>
         </w:rPr>
-        <w:t xml:space="preserve">The </w:t>
-      </w:r>
-      <w:proofErr w:type="spellStart"/>
-      <w:r>
+        <w:t>The SmartHive has a place for folks of all backgrounds. Come hungry!</w:t>
+      </w:r>
+    </w:p>
+    <w:p>
+      <w:pPr>
+        <w:shd w:val="clear" w:color="auto" w:fill="FFFFFF"/>
+        <w:spacing w:before="204" w:after="204" w:line="396" w:lineRule="atLeast"/>
+        <w:textAlignment w:val="baseline"/>
         <w:rPr>
           <w:rFonts w:ascii="Tahoma" w:eastAsia="Times New Roman" w:hAnsi="Tahoma" w:cs="Tahoma"/>
           <w:color w:val="252525"/>
           <w:sz w:val="28"/>
           <w:szCs w:val="28"/>
         </w:rPr>
-        <w:t>SmartHive</w:t>
-      </w:r>
-      <w:proofErr w:type="spellEnd"/>
+      </w:pPr>
       <w:r>
         <w:rPr>
           <w:rFonts w:ascii="Tahoma" w:eastAsia="Times New Roman" w:hAnsi="Tahoma" w:cs="Tahoma"/>
@@ -2774,7 +2591,8 @@
           <w:sz w:val="28"/>
           <w:szCs w:val="28"/>
         </w:rPr>
-        <w:t xml:space="preserve"> has a place for folks of all backgrounds. Come hungry!</w:t>
+        <w:lastRenderedPageBreak/>
+        <w:t>We believe ‘Core’ teams are a bad idea and something that ultimately leads to inefficiency and corruption. We want to move past it and create a decentralized organizational model inspired by ant and bee colonies.</w:t>
       </w:r>
     </w:p>
     <w:p>
@@ -2796,89 +2614,7 @@
           <w:sz w:val="28"/>
           <w:szCs w:val="28"/>
         </w:rPr>
-        <w:t>We believe ‘Core’ teams are a bad idea and something that ultimately leads to inefficiency and corruption. We want to move past it and create a decentralized organizational model inspired by ant and bee colonies.</w:t>
-      </w:r>
-    </w:p>
-    <w:p>
-      <w:pPr>
-        <w:shd w:val="clear" w:color="auto" w:fill="FFFFFF"/>
-        <w:spacing w:before="204" w:after="204" w:line="396" w:lineRule="atLeast"/>
-        <w:textAlignment w:val="baseline"/>
-        <w:rPr>
-          <w:rFonts w:ascii="Tahoma" w:eastAsia="Times New Roman" w:hAnsi="Tahoma" w:cs="Tahoma"/>
-          <w:color w:val="252525"/>
-          <w:sz w:val="28"/>
-          <w:szCs w:val="28"/>
-        </w:rPr>
-      </w:pPr>
-      <w:r>
-        <w:rPr>
-          <w:rFonts w:ascii="Tahoma" w:eastAsia="Times New Roman" w:hAnsi="Tahoma" w:cs="Tahoma"/>
-          <w:color w:val="252525"/>
-          <w:sz w:val="28"/>
-          <w:szCs w:val="28"/>
-        </w:rPr>
-        <w:t xml:space="preserve">In order to create and maintain a decentralized governance structure, we are introducing two concepts </w:t>
-      </w:r>
-      <w:proofErr w:type="spellStart"/>
-      <w:r>
-        <w:rPr>
-          <w:rFonts w:ascii="Tahoma" w:eastAsia="Times New Roman" w:hAnsi="Tahoma" w:cs="Tahoma"/>
-          <w:color w:val="252525"/>
-          <w:sz w:val="28"/>
-          <w:szCs w:val="28"/>
-        </w:rPr>
-        <w:t>SmartHive</w:t>
-      </w:r>
-      <w:proofErr w:type="spellEnd"/>
-      <w:r>
-        <w:rPr>
-          <w:rFonts w:ascii="Tahoma" w:eastAsia="Times New Roman" w:hAnsi="Tahoma" w:cs="Tahoma"/>
-          <w:color w:val="252525"/>
-          <w:sz w:val="28"/>
-          <w:szCs w:val="28"/>
-        </w:rPr>
-        <w:t xml:space="preserve"> and Hive Structuring Teams (HST). </w:t>
-      </w:r>
-      <w:proofErr w:type="spellStart"/>
-      <w:r>
-        <w:rPr>
-          <w:rFonts w:ascii="Tahoma" w:eastAsia="Times New Roman" w:hAnsi="Tahoma" w:cs="Tahoma"/>
-          <w:color w:val="252525"/>
-          <w:sz w:val="28"/>
-          <w:szCs w:val="28"/>
-        </w:rPr>
-        <w:t>SmartHive</w:t>
-      </w:r>
-      <w:proofErr w:type="spellEnd"/>
-      <w:r>
-        <w:rPr>
-          <w:rFonts w:ascii="Tahoma" w:eastAsia="Times New Roman" w:hAnsi="Tahoma" w:cs="Tahoma"/>
-          <w:color w:val="252525"/>
-          <w:sz w:val="28"/>
-          <w:szCs w:val="28"/>
-        </w:rPr>
-        <w:t xml:space="preserve"> enables anyone that holds coins the opportunity to vote on proposals submitted by the community. </w:t>
-      </w:r>
-      <w:proofErr w:type="spellStart"/>
-      <w:r>
-        <w:rPr>
-          <w:rFonts w:ascii="Tahoma" w:eastAsia="Times New Roman" w:hAnsi="Tahoma" w:cs="Tahoma"/>
-          <w:color w:val="252525"/>
-          <w:sz w:val="28"/>
-          <w:szCs w:val="28"/>
-        </w:rPr>
-        <w:t>SmartHive</w:t>
-      </w:r>
-      <w:proofErr w:type="spellEnd"/>
-      <w:r>
-        <w:rPr>
-          <w:rFonts w:ascii="Tahoma" w:eastAsia="Times New Roman" w:hAnsi="Tahoma" w:cs="Tahoma"/>
-          <w:color w:val="252525"/>
-          <w:sz w:val="28"/>
-          <w:szCs w:val="28"/>
-        </w:rPr>
-        <w:t xml:space="preserve"> will be the lifeblood of the project, which will allow anyone to get involved and submit proposals, helping to generate organic growth at a grassroots level, creating a bottom-up management structure.</w:t>
+        <w:t>In order to create and maintain a decentralized governance structure, we are introducing two concepts SmartHive and Hive Structuring Teams (HST). SmartHive enables anyone that holds coins the opportunity to vote on proposals submitted by the community. SmartHive will be the lifeblood of the project, which will allow anyone to get involved and submit proposals, helping to generate organic growth at a grassroots level, creating a bottom-up management structure.</w:t>
       </w:r>
     </w:p>
     <w:p>

</xml_diff>